<commit_message>
se corrigio la documentacion externa
</commit_message>
<xml_diff>
--- a/Documentacion Externa/Diagrmas.docx
+++ b/Documentacion Externa/Diagrmas.docx
@@ -4,6 +4,4136 @@
   <w:body>
     <w:p>
       <w:pPr>
+        <w:rPr>
+          <w:b/>
+          <w:bCs/>
+        </w:rPr>
+      </w:pPr>
+    </w:p>
+    <w:p>
+      <w:pPr>
+        <w:rPr>
+          <w:b/>
+          <w:bCs/>
+        </w:rPr>
+      </w:pPr>
+    </w:p>
+    <w:p>
+      <w:pPr>
+        <w:rPr>
+          <w:b/>
+          <w:bCs/>
+        </w:rPr>
+      </w:pPr>
+    </w:p>
+    <w:p>
+      <w:pPr>
+        <w:rPr>
+          <w:b/>
+          <w:bCs/>
+        </w:rPr>
+      </w:pPr>
+    </w:p>
+    <w:p>
+      <w:pPr>
+        <w:rPr>
+          <w:b/>
+          <w:bCs/>
+        </w:rPr>
+      </w:pPr>
+    </w:p>
+    <w:p>
+      <w:pPr>
+        <w:rPr>
+          <w:b/>
+          <w:bCs/>
+        </w:rPr>
+      </w:pPr>
+    </w:p>
+    <w:p>
+      <w:pPr>
+        <w:rPr>
+          <w:b/>
+          <w:bCs/>
+        </w:rPr>
+      </w:pPr>
+    </w:p>
+    <w:p>
+      <w:pPr>
+        <w:rPr>
+          <w:b/>
+          <w:bCs/>
+        </w:rPr>
+      </w:pPr>
+    </w:p>
+    <w:p>
+      <w:pPr>
+        <w:rPr>
+          <w:b/>
+          <w:bCs/>
+        </w:rPr>
+      </w:pPr>
+      <w:r>
+        <w:rPr>
+          <w:b/>
+          <w:bCs/>
+        </w:rPr>
+        <w:t>PLANTEAMIENTO DEL PROBLEMA</w:t>
+      </w:r>
+    </w:p>
+    <w:p>
+      <w:pPr>
+        <w:pStyle w:val="Prrafodelista"/>
+        <w:numPr>
+          <w:ilvl w:val="1"/>
+          <w:numId w:val="2"/>
+        </w:numPr>
+        <w:spacing w:after="0" w:line="240" w:lineRule="auto"/>
+        <w:jc w:val="both"/>
+        <w:rPr>
+          <w:rFonts w:ascii="Times New Roman" w:hAnsi="Times New Roman" w:cs="Times New Roman"/>
+          <w:noProof/>
+          <w:sz w:val="24"/>
+          <w:szCs w:val="24"/>
+          <w:lang w:eastAsia="es-GT"/>
+        </w:rPr>
+      </w:pPr>
+      <w:r>
+        <w:rPr>
+          <w:rFonts w:ascii="Times New Roman" w:hAnsi="Times New Roman" w:cs="Times New Roman"/>
+          <w:noProof/>
+          <w:sz w:val="24"/>
+          <w:szCs w:val="24"/>
+          <w:lang w:eastAsia="es-GT"/>
+        </w:rPr>
+        <w:t xml:space="preserve">Caputurar 2 variables (en 2 inputs tipo number) </w:t>
+      </w:r>
+    </w:p>
+    <w:p>
+      <w:pPr>
+        <w:pStyle w:val="Prrafodelista"/>
+        <w:numPr>
+          <w:ilvl w:val="1"/>
+          <w:numId w:val="2"/>
+        </w:numPr>
+        <w:spacing w:after="0" w:line="240" w:lineRule="auto"/>
+        <w:jc w:val="both"/>
+        <w:rPr>
+          <w:rFonts w:ascii="Times New Roman" w:hAnsi="Times New Roman" w:cs="Times New Roman"/>
+          <w:noProof/>
+          <w:sz w:val="24"/>
+          <w:szCs w:val="24"/>
+          <w:lang w:eastAsia="es-GT"/>
+        </w:rPr>
+      </w:pPr>
+      <w:r>
+        <w:rPr>
+          <w:rFonts w:ascii="Times New Roman" w:hAnsi="Times New Roman" w:cs="Times New Roman"/>
+          <w:noProof/>
+          <w:sz w:val="24"/>
+          <w:szCs w:val="24"/>
+          <w:lang w:eastAsia="es-GT"/>
+        </w:rPr>
+        <w:t>Que tenga 4 botones: uno para sumar, uno para restar, uno para multiplicar y otro para dividir</w:t>
+      </w:r>
+    </w:p>
+    <w:p>
+      <w:pPr>
+        <w:pStyle w:val="Prrafodelista"/>
+        <w:numPr>
+          <w:ilvl w:val="1"/>
+          <w:numId w:val="2"/>
+        </w:numPr>
+        <w:spacing w:after="0" w:line="240" w:lineRule="auto"/>
+        <w:jc w:val="both"/>
+        <w:rPr>
+          <w:rFonts w:ascii="Times New Roman" w:hAnsi="Times New Roman" w:cs="Times New Roman"/>
+          <w:noProof/>
+          <w:sz w:val="24"/>
+          <w:szCs w:val="24"/>
+          <w:lang w:eastAsia="es-GT"/>
+        </w:rPr>
+      </w:pPr>
+      <w:r>
+        <w:rPr>
+          <w:rFonts w:ascii="Times New Roman" w:hAnsi="Times New Roman" w:cs="Times New Roman"/>
+          <w:noProof/>
+          <w:sz w:val="24"/>
+          <w:szCs w:val="24"/>
+          <w:lang w:eastAsia="es-GT"/>
+        </w:rPr>
+        <w:t>Que devuelva el resultado de la operación de los 2 numeros, según el boton que presione, y lo devuelva en una 3era variable (otro input tipo number.</w:t>
+      </w:r>
+    </w:p>
+    <w:p>
+      <w:pPr>
+        <w:jc w:val="center"/>
+        <w:rPr>
+          <w:b/>
+          <w:bCs/>
+          <w:sz w:val="24"/>
+          <w:szCs w:val="24"/>
+        </w:rPr>
+      </w:pPr>
+      <w:r>
+        <w:rPr>
+          <w:b/>
+          <w:bCs/>
+          <w:sz w:val="24"/>
+          <w:szCs w:val="24"/>
+        </w:rPr>
+        <w:br w:type="page"/>
+      </w:r>
+      <w:r>
+        <w:rPr>
+          <w:b/>
+          <w:bCs/>
+          <w:sz w:val="24"/>
+          <w:szCs w:val="24"/>
+        </w:rPr>
+        <w:lastRenderedPageBreak/>
+        <w:t>ALGORITOMO</w:t>
+      </w:r>
+    </w:p>
+    <w:p>
+      <w:pPr>
+        <w:jc w:val="center"/>
+        <w:rPr>
+          <w:b/>
+          <w:bCs/>
+          <w:sz w:val="24"/>
+          <w:szCs w:val="24"/>
+        </w:rPr>
+      </w:pPr>
+      <w:r>
+        <w:rPr>
+          <w:b/>
+          <w:bCs/>
+          <w:sz w:val="24"/>
+          <w:szCs w:val="24"/>
+        </w:rPr>
+        <w:t>REPRESENTACION GRAFICA DE UN ALGORITMO</w:t>
+      </w:r>
+    </w:p>
+    <w:p>
+      <w:pPr>
+        <w:jc w:val="center"/>
+        <w:rPr>
+          <w:b/>
+          <w:bCs/>
+          <w:sz w:val="24"/>
+          <w:szCs w:val="24"/>
+        </w:rPr>
+      </w:pPr>
+      <w:r>
+        <w:rPr>
+          <w:b/>
+          <w:bCs/>
+          <w:sz w:val="24"/>
+          <w:szCs w:val="24"/>
+        </w:rPr>
+        <w:t>DIAGRAMA DE FLUJO</w:t>
+      </w:r>
+    </w:p>
+    <w:p>
+      <w:pPr>
+        <w:jc w:val="center"/>
+        <w:rPr>
+          <w:b/>
+          <w:bCs/>
+          <w:sz w:val="24"/>
+          <w:szCs w:val="24"/>
+        </w:rPr>
+      </w:pPr>
+      <w:r>
+        <w:rPr>
+          <w:b/>
+          <w:bCs/>
+          <w:noProof/>
+          <w:sz w:val="24"/>
+          <w:szCs w:val="24"/>
+        </w:rPr>
+        <mc:AlternateContent>
+          <mc:Choice Requires="wps">
+            <w:drawing>
+              <wp:anchor distT="0" distB="0" distL="114300" distR="114300" simplePos="0" relativeHeight="251740160" behindDoc="0" locked="0" layoutInCell="1" allowOverlap="1" wp14:anchorId="577C39EB" wp14:editId="53C6D3FF">
+                <wp:simplePos x="0" y="0"/>
+                <wp:positionH relativeFrom="margin">
+                  <wp:align>center</wp:align>
+                </wp:positionH>
+                <wp:positionV relativeFrom="paragraph">
+                  <wp:posOffset>22225</wp:posOffset>
+                </wp:positionV>
+                <wp:extent cx="1249680" cy="350520"/>
+                <wp:effectExtent l="0" t="0" r="26670" b="11430"/>
+                <wp:wrapNone/>
+                <wp:docPr id="1" name="Diagrama de flujo: proceso alternativo 1"/>
+                <wp:cNvGraphicFramePr/>
+                <a:graphic xmlns:a="http://schemas.openxmlformats.org/drawingml/2006/main">
+                  <a:graphicData uri="http://schemas.microsoft.com/office/word/2010/wordprocessingShape">
+                    <wps:wsp>
+                      <wps:cNvSpPr/>
+                      <wps:spPr>
+                        <a:xfrm>
+                          <a:off x="0" y="0"/>
+                          <a:ext cx="1249680" cy="350520"/>
+                        </a:xfrm>
+                        <a:prstGeom prst="flowChartAlternateProcess">
+                          <a:avLst/>
+                        </a:prstGeom>
+                      </wps:spPr>
+                      <wps:style>
+                        <a:lnRef idx="2">
+                          <a:schemeClr val="accent1"/>
+                        </a:lnRef>
+                        <a:fillRef idx="1">
+                          <a:schemeClr val="lt1"/>
+                        </a:fillRef>
+                        <a:effectRef idx="0">
+                          <a:schemeClr val="accent1"/>
+                        </a:effectRef>
+                        <a:fontRef idx="minor">
+                          <a:schemeClr val="dk1"/>
+                        </a:fontRef>
+                      </wps:style>
+                      <wps:txbx>
+                        <w:txbxContent>
+                          <w:p>
+                            <w:pPr>
+                              <w:jc w:val="center"/>
+                            </w:pPr>
+                            <w:r>
+                              <w:t>INICIO</w:t>
+                            </w:r>
+                          </w:p>
+                        </w:txbxContent>
+                      </wps:txbx>
+                      <wps:bodyPr rot="0" spcFirstLastPara="0" vertOverflow="overflow" horzOverflow="overflow" vert="horz" wrap="square" lIns="91440" tIns="45720" rIns="91440" bIns="45720" numCol="1" spcCol="0" rtlCol="0" fromWordArt="0" anchor="ctr" anchorCtr="0" forceAA="0" compatLnSpc="1">
+                        <a:prstTxWarp prst="textNoShape">
+                          <a:avLst/>
+                        </a:prstTxWarp>
+                        <a:noAutofit/>
+                      </wps:bodyPr>
+                    </wps:wsp>
+                  </a:graphicData>
+                </a:graphic>
+              </wp:anchor>
+            </w:drawing>
+          </mc:Choice>
+          <mc:Fallback>
+            <w:pict>
+              <v:shapetype w14:anchorId="577C39EB" id="_x0000_t176" coordsize="21600,21600" o:spt="176" adj="2700" path="m@0,qx0@0l0@2qy@0,21600l@1,21600qx21600@2l21600@0qy@1,xe">
+                <v:stroke joinstyle="miter"/>
+                <v:formulas>
+                  <v:f eqn="val #0"/>
+                  <v:f eqn="sum width 0 #0"/>
+                  <v:f eqn="sum height 0 #0"/>
+                  <v:f eqn="prod @0 2929 10000"/>
+                  <v:f eqn="sum width 0 @3"/>
+                  <v:f eqn="sum height 0 @3"/>
+                  <v:f eqn="val width"/>
+                  <v:f eqn="val height"/>
+                  <v:f eqn="prod width 1 2"/>
+                  <v:f eqn="prod height 1 2"/>
+                </v:formulas>
+                <v:path gradientshapeok="t" limo="10800,10800" o:connecttype="custom" o:connectlocs="@8,0;0,@9;@8,@7;@6,@9" textboxrect="@3,@3,@4,@5"/>
+              </v:shapetype>
+              <v:shape id="Diagrama de flujo: proceso alternativo 1" o:spid="_x0000_s1026" type="#_x0000_t176" style="position:absolute;left:0;text-align:left;margin-left:0;margin-top:1.75pt;width:98.4pt;height:27.6pt;z-index:251740160;visibility:visible;mso-wrap-style:square;mso-wrap-distance-left:9pt;mso-wrap-distance-top:0;mso-wrap-distance-right:9pt;mso-wrap-distance-bottom:0;mso-position-horizontal:center;mso-position-horizontal-relative:margin;mso-position-vertical:absolute;mso-position-vertical-relative:text;v-text-anchor:middle" o:gfxdata="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" fillcolor="white [3201]" strokecolor="#4472c4 [3204]" strokeweight="1pt">
+                <v:textbox>
+                  <w:txbxContent>
+                    <w:p>
+                      <w:pPr>
+                        <w:jc w:val="center"/>
+                      </w:pPr>
+                      <w:r>
+                        <w:t>INICIO</w:t>
+                      </w:r>
+                    </w:p>
+                  </w:txbxContent>
+                </v:textbox>
+                <w10:wrap anchorx="margin"/>
+              </v:shape>
+            </w:pict>
+          </mc:Fallback>
+        </mc:AlternateContent>
+      </w:r>
+    </w:p>
+    <w:p>
+      <w:pPr>
+        <w:rPr>
+          <w:b/>
+          <w:bCs/>
+        </w:rPr>
+      </w:pPr>
+      <w:r>
+        <w:rPr>
+          <w:b/>
+          <w:bCs/>
+          <w:noProof/>
+          <w:sz w:val="24"/>
+          <w:szCs w:val="24"/>
+        </w:rPr>
+        <mc:AlternateContent>
+          <mc:Choice Requires="wps">
+            <w:drawing>
+              <wp:anchor distT="0" distB="0" distL="114300" distR="114300" simplePos="0" relativeHeight="251785216" behindDoc="0" locked="0" layoutInCell="1" allowOverlap="1" wp14:anchorId="0DBFBF7F" wp14:editId="0A4A4025">
+                <wp:simplePos x="0" y="0"/>
+                <wp:positionH relativeFrom="column">
+                  <wp:posOffset>1912447</wp:posOffset>
+                </wp:positionH>
+                <wp:positionV relativeFrom="paragraph">
+                  <wp:posOffset>4402166</wp:posOffset>
+                </wp:positionV>
+                <wp:extent cx="434051" cy="263237"/>
+                <wp:effectExtent l="0" t="0" r="0" b="3810"/>
+                <wp:wrapNone/>
+                <wp:docPr id="98" name="Cuadro de texto 98"/>
+                <wp:cNvGraphicFramePr/>
+                <a:graphic xmlns:a="http://schemas.openxmlformats.org/drawingml/2006/main">
+                  <a:graphicData uri="http://schemas.microsoft.com/office/word/2010/wordprocessingShape">
+                    <wps:wsp>
+                      <wps:cNvSpPr txBox="1"/>
+                      <wps:spPr>
+                        <a:xfrm>
+                          <a:off x="0" y="0"/>
+                          <a:ext cx="434051" cy="263237"/>
+                        </a:xfrm>
+                        <a:prstGeom prst="rect">
+                          <a:avLst/>
+                        </a:prstGeom>
+                        <a:noFill/>
+                        <a:ln w="6350">
+                          <a:noFill/>
+                        </a:ln>
+                      </wps:spPr>
+                      <wps:txbx>
+                        <w:txbxContent>
+                          <w:p>
+                            <w:r>
+                              <w:t>NO</w:t>
+                            </w:r>
+                          </w:p>
+                        </w:txbxContent>
+                      </wps:txbx>
+                      <wps:bodyPr rot="0" spcFirstLastPara="0" vertOverflow="overflow" horzOverflow="overflow" vert="horz" wrap="square" lIns="91440" tIns="45720" rIns="91440" bIns="45720" numCol="1" spcCol="0" rtlCol="0" fromWordArt="0" anchor="t" anchorCtr="0" forceAA="0" compatLnSpc="1">
+                        <a:prstTxWarp prst="textNoShape">
+                          <a:avLst/>
+                        </a:prstTxWarp>
+                        <a:noAutofit/>
+                      </wps:bodyPr>
+                    </wps:wsp>
+                  </a:graphicData>
+                </a:graphic>
+                <wp14:sizeRelH relativeFrom="margin">
+                  <wp14:pctWidth>0</wp14:pctWidth>
+                </wp14:sizeRelH>
+                <wp14:sizeRelV relativeFrom="margin">
+                  <wp14:pctHeight>0</wp14:pctHeight>
+                </wp14:sizeRelV>
+              </wp:anchor>
+            </w:drawing>
+          </mc:Choice>
+          <mc:Fallback>
+            <w:pict>
+              <v:shapetype w14:anchorId="0DBFBF7F" id="_x0000_t202" coordsize="21600,21600" o:spt="202" path="m,l,21600r21600,l21600,xe">
+                <v:stroke joinstyle="miter"/>
+                <v:path gradientshapeok="t" o:connecttype="rect"/>
+              </v:shapetype>
+              <v:shape id="Cuadro de texto 98" o:spid="_x0000_s1027" type="#_x0000_t202" style="position:absolute;margin-left:150.6pt;margin-top:346.65pt;width:34.2pt;height:20.75pt;z-index:251785216;visibility:visible;mso-wrap-style:square;mso-width-percent:0;mso-height-percent:0;mso-wrap-distance-left:9pt;mso-wrap-distance-top:0;mso-wrap-distance-right:9pt;mso-wrap-distance-bottom:0;mso-position-horizontal:absolute;mso-position-horizontal-relative:text;mso-position-vertical:absolute;mso-position-vertical-relative:text;mso-width-percent:0;mso-height-percent:0;mso-width-relative:margin;mso-height-relative:margin;v-text-anchor:top" o:gfxdata="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" filled="f" stroked="f" strokeweight=".5pt">
+                <v:textbox>
+                  <w:txbxContent>
+                    <w:p>
+                      <w:r>
+                        <w:t>NO</w:t>
+                      </w:r>
+                    </w:p>
+                  </w:txbxContent>
+                </v:textbox>
+              </v:shape>
+            </w:pict>
+          </mc:Fallback>
+        </mc:AlternateContent>
+      </w:r>
+      <w:r>
+        <w:rPr>
+          <w:b/>
+          <w:bCs/>
+          <w:noProof/>
+          <w:sz w:val="24"/>
+          <w:szCs w:val="24"/>
+        </w:rPr>
+        <mc:AlternateContent>
+          <mc:Choice Requires="wps">
+            <w:drawing>
+              <wp:anchor distT="0" distB="0" distL="114300" distR="114300" simplePos="0" relativeHeight="251784192" behindDoc="0" locked="0" layoutInCell="1" allowOverlap="1" wp14:anchorId="0944EFF8" wp14:editId="34B6A6AE">
+                <wp:simplePos x="0" y="0"/>
+                <wp:positionH relativeFrom="column">
+                  <wp:posOffset>3027738</wp:posOffset>
+                </wp:positionH>
+                <wp:positionV relativeFrom="paragraph">
+                  <wp:posOffset>4353675</wp:posOffset>
+                </wp:positionV>
+                <wp:extent cx="443345" cy="256309"/>
+                <wp:effectExtent l="0" t="0" r="0" b="0"/>
+                <wp:wrapNone/>
+                <wp:docPr id="97" name="Cuadro de texto 97"/>
+                <wp:cNvGraphicFramePr/>
+                <a:graphic xmlns:a="http://schemas.openxmlformats.org/drawingml/2006/main">
+                  <a:graphicData uri="http://schemas.microsoft.com/office/word/2010/wordprocessingShape">
+                    <wps:wsp>
+                      <wps:cNvSpPr txBox="1"/>
+                      <wps:spPr>
+                        <a:xfrm>
+                          <a:off x="0" y="0"/>
+                          <a:ext cx="443345" cy="256309"/>
+                        </a:xfrm>
+                        <a:prstGeom prst="rect">
+                          <a:avLst/>
+                        </a:prstGeom>
+                        <a:noFill/>
+                        <a:ln w="6350">
+                          <a:noFill/>
+                        </a:ln>
+                      </wps:spPr>
+                      <wps:txbx>
+                        <w:txbxContent>
+                          <w:p>
+                            <w:r>
+                              <w:t>NO</w:t>
+                            </w:r>
+                          </w:p>
+                        </w:txbxContent>
+                      </wps:txbx>
+                      <wps:bodyPr rot="0" spcFirstLastPara="0" vertOverflow="overflow" horzOverflow="overflow" vert="horz" wrap="square" lIns="91440" tIns="45720" rIns="91440" bIns="45720" numCol="1" spcCol="0" rtlCol="0" fromWordArt="0" anchor="t" anchorCtr="0" forceAA="0" compatLnSpc="1">
+                        <a:prstTxWarp prst="textNoShape">
+                          <a:avLst/>
+                        </a:prstTxWarp>
+                        <a:noAutofit/>
+                      </wps:bodyPr>
+                    </wps:wsp>
+                  </a:graphicData>
+                </a:graphic>
+                <wp14:sizeRelH relativeFrom="margin">
+                  <wp14:pctWidth>0</wp14:pctWidth>
+                </wp14:sizeRelH>
+                <wp14:sizeRelV relativeFrom="margin">
+                  <wp14:pctHeight>0</wp14:pctHeight>
+                </wp14:sizeRelV>
+              </wp:anchor>
+            </w:drawing>
+          </mc:Choice>
+          <mc:Fallback>
+            <w:pict>
+              <v:shape w14:anchorId="0944EFF8" id="Cuadro de texto 97" o:spid="_x0000_s1028" type="#_x0000_t202" style="position:absolute;margin-left:238.4pt;margin-top:342.8pt;width:34.9pt;height:20.2pt;z-index:251784192;visibility:visible;mso-wrap-style:square;mso-width-percent:0;mso-height-percent:0;mso-wrap-distance-left:9pt;mso-wrap-distance-top:0;mso-wrap-distance-right:9pt;mso-wrap-distance-bottom:0;mso-position-horizontal:absolute;mso-position-horizontal-relative:text;mso-position-vertical:absolute;mso-position-vertical-relative:text;mso-width-percent:0;mso-height-percent:0;mso-width-relative:margin;mso-height-relative:margin;v-text-anchor:top" o:gfxdata="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" filled="f" stroked="f" strokeweight=".5pt">
+                <v:textbox>
+                  <w:txbxContent>
+                    <w:p>
+                      <w:r>
+                        <w:t>NO</w:t>
+                      </w:r>
+                    </w:p>
+                  </w:txbxContent>
+                </v:textbox>
+              </v:shape>
+            </w:pict>
+          </mc:Fallback>
+        </mc:AlternateContent>
+      </w:r>
+      <w:r>
+        <w:rPr>
+          <w:b/>
+          <w:bCs/>
+          <w:noProof/>
+          <w:sz w:val="24"/>
+          <w:szCs w:val="24"/>
+        </w:rPr>
+        <mc:AlternateContent>
+          <mc:Choice Requires="wps">
+            <w:drawing>
+              <wp:anchor distT="0" distB="0" distL="114300" distR="114300" simplePos="0" relativeHeight="251783168" behindDoc="0" locked="0" layoutInCell="1" allowOverlap="1" wp14:anchorId="5E2533C8" wp14:editId="54405FF0">
+                <wp:simplePos x="0" y="0"/>
+                <wp:positionH relativeFrom="column">
+                  <wp:posOffset>3248891</wp:posOffset>
+                </wp:positionH>
+                <wp:positionV relativeFrom="paragraph">
+                  <wp:posOffset>4073005</wp:posOffset>
+                </wp:positionV>
+                <wp:extent cx="332509" cy="256309"/>
+                <wp:effectExtent l="0" t="0" r="0" b="0"/>
+                <wp:wrapNone/>
+                <wp:docPr id="96" name="Cuadro de texto 96"/>
+                <wp:cNvGraphicFramePr/>
+                <a:graphic xmlns:a="http://schemas.openxmlformats.org/drawingml/2006/main">
+                  <a:graphicData uri="http://schemas.microsoft.com/office/word/2010/wordprocessingShape">
+                    <wps:wsp>
+                      <wps:cNvSpPr txBox="1"/>
+                      <wps:spPr>
+                        <a:xfrm>
+                          <a:off x="0" y="0"/>
+                          <a:ext cx="332509" cy="256309"/>
+                        </a:xfrm>
+                        <a:prstGeom prst="rect">
+                          <a:avLst/>
+                        </a:prstGeom>
+                        <a:noFill/>
+                        <a:ln w="6350">
+                          <a:noFill/>
+                        </a:ln>
+                      </wps:spPr>
+                      <wps:txbx>
+                        <w:txbxContent>
+                          <w:p>
+                            <w:r>
+                              <w:t>SI</w:t>
+                            </w:r>
+                          </w:p>
+                        </w:txbxContent>
+                      </wps:txbx>
+                      <wps:bodyPr rot="0" spcFirstLastPara="0" vertOverflow="overflow" horzOverflow="overflow" vert="horz" wrap="square" lIns="91440" tIns="45720" rIns="91440" bIns="45720" numCol="1" spcCol="0" rtlCol="0" fromWordArt="0" anchor="t" anchorCtr="0" forceAA="0" compatLnSpc="1">
+                        <a:prstTxWarp prst="textNoShape">
+                          <a:avLst/>
+                        </a:prstTxWarp>
+                        <a:noAutofit/>
+                      </wps:bodyPr>
+                    </wps:wsp>
+                  </a:graphicData>
+                </a:graphic>
+                <wp14:sizeRelH relativeFrom="margin">
+                  <wp14:pctWidth>0</wp14:pctWidth>
+                </wp14:sizeRelH>
+                <wp14:sizeRelV relativeFrom="margin">
+                  <wp14:pctHeight>0</wp14:pctHeight>
+                </wp14:sizeRelV>
+              </wp:anchor>
+            </w:drawing>
+          </mc:Choice>
+          <mc:Fallback>
+            <w:pict>
+              <v:shape w14:anchorId="5E2533C8" id="Cuadro de texto 96" o:spid="_x0000_s1029" type="#_x0000_t202" style="position:absolute;margin-left:255.8pt;margin-top:320.7pt;width:26.2pt;height:20.2pt;z-index:251783168;visibility:visible;mso-wrap-style:square;mso-width-percent:0;mso-height-percent:0;mso-wrap-distance-left:9pt;mso-wrap-distance-top:0;mso-wrap-distance-right:9pt;mso-wrap-distance-bottom:0;mso-position-horizontal:absolute;mso-position-horizontal-relative:text;mso-position-vertical:absolute;mso-position-vertical-relative:text;mso-width-percent:0;mso-height-percent:0;mso-width-relative:margin;mso-height-relative:margin;v-text-anchor:top" o:gfxdata="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" filled="f" stroked="f" strokeweight=".5pt">
+                <v:textbox>
+                  <w:txbxContent>
+                    <w:p>
+                      <w:r>
+                        <w:t>SI</w:t>
+                      </w:r>
+                    </w:p>
+                  </w:txbxContent>
+                </v:textbox>
+              </v:shape>
+            </w:pict>
+          </mc:Fallback>
+        </mc:AlternateContent>
+      </w:r>
+      <w:r>
+        <w:rPr>
+          <w:b/>
+          <w:bCs/>
+          <w:noProof/>
+          <w:sz w:val="24"/>
+          <w:szCs w:val="24"/>
+        </w:rPr>
+        <mc:AlternateContent>
+          <mc:Choice Requires="wps">
+            <w:drawing>
+              <wp:anchor distT="0" distB="0" distL="114300" distR="114300" simplePos="0" relativeHeight="251782144" behindDoc="0" locked="0" layoutInCell="1" allowOverlap="1" wp14:anchorId="44AD63B0" wp14:editId="4AD6272F">
+                <wp:simplePos x="0" y="0"/>
+                <wp:positionH relativeFrom="column">
+                  <wp:posOffset>3816927</wp:posOffset>
+                </wp:positionH>
+                <wp:positionV relativeFrom="paragraph">
+                  <wp:posOffset>3619153</wp:posOffset>
+                </wp:positionV>
+                <wp:extent cx="332509" cy="256309"/>
+                <wp:effectExtent l="0" t="0" r="0" b="0"/>
+                <wp:wrapNone/>
+                <wp:docPr id="95" name="Cuadro de texto 95"/>
+                <wp:cNvGraphicFramePr/>
+                <a:graphic xmlns:a="http://schemas.openxmlformats.org/drawingml/2006/main">
+                  <a:graphicData uri="http://schemas.microsoft.com/office/word/2010/wordprocessingShape">
+                    <wps:wsp>
+                      <wps:cNvSpPr txBox="1"/>
+                      <wps:spPr>
+                        <a:xfrm>
+                          <a:off x="0" y="0"/>
+                          <a:ext cx="332509" cy="256309"/>
+                        </a:xfrm>
+                        <a:prstGeom prst="rect">
+                          <a:avLst/>
+                        </a:prstGeom>
+                        <a:noFill/>
+                        <a:ln w="6350">
+                          <a:noFill/>
+                        </a:ln>
+                      </wps:spPr>
+                      <wps:txbx>
+                        <w:txbxContent>
+                          <w:p>
+                            <w:r>
+                              <w:t>SI</w:t>
+                            </w:r>
+                          </w:p>
+                        </w:txbxContent>
+                      </wps:txbx>
+                      <wps:bodyPr rot="0" spcFirstLastPara="0" vertOverflow="overflow" horzOverflow="overflow" vert="horz" wrap="square" lIns="91440" tIns="45720" rIns="91440" bIns="45720" numCol="1" spcCol="0" rtlCol="0" fromWordArt="0" anchor="t" anchorCtr="0" forceAA="0" compatLnSpc="1">
+                        <a:prstTxWarp prst="textNoShape">
+                          <a:avLst/>
+                        </a:prstTxWarp>
+                        <a:noAutofit/>
+                      </wps:bodyPr>
+                    </wps:wsp>
+                  </a:graphicData>
+                </a:graphic>
+                <wp14:sizeRelH relativeFrom="margin">
+                  <wp14:pctWidth>0</wp14:pctWidth>
+                </wp14:sizeRelH>
+                <wp14:sizeRelV relativeFrom="margin">
+                  <wp14:pctHeight>0</wp14:pctHeight>
+                </wp14:sizeRelV>
+              </wp:anchor>
+            </w:drawing>
+          </mc:Choice>
+          <mc:Fallback>
+            <w:pict>
+              <v:shape w14:anchorId="44AD63B0" id="Cuadro de texto 95" o:spid="_x0000_s1030" type="#_x0000_t202" style="position:absolute;margin-left:300.55pt;margin-top:284.95pt;width:26.2pt;height:20.2pt;z-index:251782144;visibility:visible;mso-wrap-style:square;mso-width-percent:0;mso-height-percent:0;mso-wrap-distance-left:9pt;mso-wrap-distance-top:0;mso-wrap-distance-right:9pt;mso-wrap-distance-bottom:0;mso-position-horizontal:absolute;mso-position-horizontal-relative:text;mso-position-vertical:absolute;mso-position-vertical-relative:text;mso-width-percent:0;mso-height-percent:0;mso-width-relative:margin;mso-height-relative:margin;v-text-anchor:top" o:gfxdata="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" filled="f" stroked="f" strokeweight=".5pt">
+                <v:textbox>
+                  <w:txbxContent>
+                    <w:p>
+                      <w:r>
+                        <w:t>SI</w:t>
+                      </w:r>
+                    </w:p>
+                  </w:txbxContent>
+                </v:textbox>
+              </v:shape>
+            </w:pict>
+          </mc:Fallback>
+        </mc:AlternateContent>
+      </w:r>
+      <w:r>
+        <w:rPr>
+          <w:b/>
+          <w:bCs/>
+          <w:noProof/>
+          <w:sz w:val="24"/>
+          <w:szCs w:val="24"/>
+        </w:rPr>
+        <mc:AlternateContent>
+          <mc:Choice Requires="wps">
+            <w:drawing>
+              <wp:anchor distT="0" distB="0" distL="114300" distR="114300" simplePos="0" relativeHeight="251781120" behindDoc="0" locked="0" layoutInCell="1" allowOverlap="1" wp14:anchorId="14AA2486" wp14:editId="5E47D21D">
+                <wp:simplePos x="0" y="0"/>
+                <wp:positionH relativeFrom="column">
+                  <wp:posOffset>0</wp:posOffset>
+                </wp:positionH>
+                <wp:positionV relativeFrom="paragraph">
+                  <wp:posOffset>-635</wp:posOffset>
+                </wp:positionV>
+                <wp:extent cx="332509" cy="256309"/>
+                <wp:effectExtent l="0" t="0" r="0" b="0"/>
+                <wp:wrapNone/>
+                <wp:docPr id="94" name="Cuadro de texto 94"/>
+                <wp:cNvGraphicFramePr/>
+                <a:graphic xmlns:a="http://schemas.openxmlformats.org/drawingml/2006/main">
+                  <a:graphicData uri="http://schemas.microsoft.com/office/word/2010/wordprocessingShape">
+                    <wps:wsp>
+                      <wps:cNvSpPr txBox="1"/>
+                      <wps:spPr>
+                        <a:xfrm>
+                          <a:off x="0" y="0"/>
+                          <a:ext cx="332509" cy="256309"/>
+                        </a:xfrm>
+                        <a:prstGeom prst="rect">
+                          <a:avLst/>
+                        </a:prstGeom>
+                        <a:noFill/>
+                        <a:ln w="6350">
+                          <a:noFill/>
+                        </a:ln>
+                      </wps:spPr>
+                      <wps:txbx>
+                        <w:txbxContent>
+                          <w:p>
+                            <w:r>
+                              <w:t>SI</w:t>
+                            </w:r>
+                          </w:p>
+                        </w:txbxContent>
+                      </wps:txbx>
+                      <wps:bodyPr rot="0" spcFirstLastPara="0" vertOverflow="overflow" horzOverflow="overflow" vert="horz" wrap="square" lIns="91440" tIns="45720" rIns="91440" bIns="45720" numCol="1" spcCol="0" rtlCol="0" fromWordArt="0" anchor="t" anchorCtr="0" forceAA="0" compatLnSpc="1">
+                        <a:prstTxWarp prst="textNoShape">
+                          <a:avLst/>
+                        </a:prstTxWarp>
+                        <a:noAutofit/>
+                      </wps:bodyPr>
+                    </wps:wsp>
+                  </a:graphicData>
+                </a:graphic>
+                <wp14:sizeRelH relativeFrom="margin">
+                  <wp14:pctWidth>0</wp14:pctWidth>
+                </wp14:sizeRelH>
+                <wp14:sizeRelV relativeFrom="margin">
+                  <wp14:pctHeight>0</wp14:pctHeight>
+                </wp14:sizeRelV>
+              </wp:anchor>
+            </w:drawing>
+          </mc:Choice>
+          <mc:Fallback>
+            <w:pict>
+              <v:shape w14:anchorId="14AA2486" id="Cuadro de texto 94" o:spid="_x0000_s1031" type="#_x0000_t202" style="position:absolute;margin-left:0;margin-top:-.05pt;width:26.2pt;height:20.2pt;z-index:251781120;visibility:visible;mso-wrap-style:square;mso-width-percent:0;mso-height-percent:0;mso-wrap-distance-left:9pt;mso-wrap-distance-top:0;mso-wrap-distance-right:9pt;mso-wrap-distance-bottom:0;mso-position-horizontal:absolute;mso-position-horizontal-relative:text;mso-position-vertical:absolute;mso-position-vertical-relative:text;mso-width-percent:0;mso-height-percent:0;mso-width-relative:margin;mso-height-relative:margin;v-text-anchor:top" o:gfxdata="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" filled="f" stroked="f" strokeweight=".5pt">
+                <v:textbox>
+                  <w:txbxContent>
+                    <w:p>
+                      <w:r>
+                        <w:t>SI</w:t>
+                      </w:r>
+                    </w:p>
+                  </w:txbxContent>
+                </v:textbox>
+              </v:shape>
+            </w:pict>
+          </mc:Fallback>
+        </mc:AlternateContent>
+      </w:r>
+      <w:r>
+        <w:rPr>
+          <w:b/>
+          <w:bCs/>
+          <w:noProof/>
+          <w:sz w:val="24"/>
+          <w:szCs w:val="24"/>
+        </w:rPr>
+        <mc:AlternateContent>
+          <mc:Choice Requires="wps">
+            <w:drawing>
+              <wp:anchor distT="0" distB="0" distL="114300" distR="114300" simplePos="0" relativeHeight="251778048" behindDoc="0" locked="0" layoutInCell="1" allowOverlap="1" wp14:anchorId="04548D89" wp14:editId="3AC682EF">
+                <wp:simplePos x="0" y="0"/>
+                <wp:positionH relativeFrom="column">
+                  <wp:posOffset>3768956</wp:posOffset>
+                </wp:positionH>
+                <wp:positionV relativeFrom="paragraph">
+                  <wp:posOffset>3376930</wp:posOffset>
+                </wp:positionV>
+                <wp:extent cx="429491" cy="256309"/>
+                <wp:effectExtent l="0" t="0" r="0" b="0"/>
+                <wp:wrapNone/>
+                <wp:docPr id="91" name="Cuadro de texto 91"/>
+                <wp:cNvGraphicFramePr/>
+                <a:graphic xmlns:a="http://schemas.openxmlformats.org/drawingml/2006/main">
+                  <a:graphicData uri="http://schemas.microsoft.com/office/word/2010/wordprocessingShape">
+                    <wps:wsp>
+                      <wps:cNvSpPr txBox="1"/>
+                      <wps:spPr>
+                        <a:xfrm>
+                          <a:off x="0" y="0"/>
+                          <a:ext cx="429491" cy="256309"/>
+                        </a:xfrm>
+                        <a:prstGeom prst="rect">
+                          <a:avLst/>
+                        </a:prstGeom>
+                        <a:noFill/>
+                        <a:ln w="6350">
+                          <a:noFill/>
+                        </a:ln>
+                      </wps:spPr>
+                      <wps:txbx>
+                        <w:txbxContent>
+                          <w:p>
+                            <w:r>
+                              <w:t>NO</w:t>
+                            </w:r>
+                          </w:p>
+                        </w:txbxContent>
+                      </wps:txbx>
+                      <wps:bodyPr rot="0" spcFirstLastPara="0" vertOverflow="overflow" horzOverflow="overflow" vert="horz" wrap="square" lIns="91440" tIns="45720" rIns="91440" bIns="45720" numCol="1" spcCol="0" rtlCol="0" fromWordArt="0" anchor="t" anchorCtr="0" forceAA="0" compatLnSpc="1">
+                        <a:prstTxWarp prst="textNoShape">
+                          <a:avLst/>
+                        </a:prstTxWarp>
+                        <a:noAutofit/>
+                      </wps:bodyPr>
+                    </wps:wsp>
+                  </a:graphicData>
+                </a:graphic>
+                <wp14:sizeRelH relativeFrom="margin">
+                  <wp14:pctWidth>0</wp14:pctWidth>
+                </wp14:sizeRelH>
+                <wp14:sizeRelV relativeFrom="margin">
+                  <wp14:pctHeight>0</wp14:pctHeight>
+                </wp14:sizeRelV>
+              </wp:anchor>
+            </w:drawing>
+          </mc:Choice>
+          <mc:Fallback>
+            <w:pict>
+              <v:shape w14:anchorId="04548D89" id="Cuadro de texto 91" o:spid="_x0000_s1032" type="#_x0000_t202" style="position:absolute;margin-left:296.75pt;margin-top:265.9pt;width:33.8pt;height:20.2pt;z-index:251778048;visibility:visible;mso-wrap-style:square;mso-width-percent:0;mso-height-percent:0;mso-wrap-distance-left:9pt;mso-wrap-distance-top:0;mso-wrap-distance-right:9pt;mso-wrap-distance-bottom:0;mso-position-horizontal:absolute;mso-position-horizontal-relative:text;mso-position-vertical:absolute;mso-position-vertical-relative:text;mso-width-percent:0;mso-height-percent:0;mso-width-relative:margin;mso-height-relative:margin;v-text-anchor:top" o:gfxdata="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" filled="f" stroked="f" strokeweight=".5pt">
+                <v:textbox>
+                  <w:txbxContent>
+                    <w:p>
+                      <w:r>
+                        <w:t>NO</w:t>
+                      </w:r>
+                    </w:p>
+                  </w:txbxContent>
+                </v:textbox>
+              </v:shape>
+            </w:pict>
+          </mc:Fallback>
+        </mc:AlternateContent>
+      </w:r>
+      <w:r>
+        <w:rPr>
+          <w:b/>
+          <w:bCs/>
+          <w:noProof/>
+          <w:sz w:val="24"/>
+          <w:szCs w:val="24"/>
+        </w:rPr>
+        <mc:AlternateContent>
+          <mc:Choice Requires="wps">
+            <w:drawing>
+              <wp:anchor distT="0" distB="0" distL="114300" distR="114300" simplePos="0" relativeHeight="251779072" behindDoc="0" locked="0" layoutInCell="1" allowOverlap="1" wp14:anchorId="6C99CD35" wp14:editId="636267E8">
+                <wp:simplePos x="0" y="0"/>
+                <wp:positionH relativeFrom="column">
+                  <wp:posOffset>1737879</wp:posOffset>
+                </wp:positionH>
+                <wp:positionV relativeFrom="paragraph">
+                  <wp:posOffset>4208203</wp:posOffset>
+                </wp:positionV>
+                <wp:extent cx="332509" cy="256309"/>
+                <wp:effectExtent l="0" t="0" r="0" b="0"/>
+                <wp:wrapNone/>
+                <wp:docPr id="92" name="Cuadro de texto 92"/>
+                <wp:cNvGraphicFramePr/>
+                <a:graphic xmlns:a="http://schemas.openxmlformats.org/drawingml/2006/main">
+                  <a:graphicData uri="http://schemas.microsoft.com/office/word/2010/wordprocessingShape">
+                    <wps:wsp>
+                      <wps:cNvSpPr txBox="1"/>
+                      <wps:spPr>
+                        <a:xfrm>
+                          <a:off x="0" y="0"/>
+                          <a:ext cx="332509" cy="256309"/>
+                        </a:xfrm>
+                        <a:prstGeom prst="rect">
+                          <a:avLst/>
+                        </a:prstGeom>
+                        <a:noFill/>
+                        <a:ln w="6350">
+                          <a:noFill/>
+                        </a:ln>
+                      </wps:spPr>
+                      <wps:txbx>
+                        <w:txbxContent>
+                          <w:p>
+                            <w:r>
+                              <w:t>SI</w:t>
+                            </w:r>
+                          </w:p>
+                        </w:txbxContent>
+                      </wps:txbx>
+                      <wps:bodyPr rot="0" spcFirstLastPara="0" vertOverflow="overflow" horzOverflow="overflow" vert="horz" wrap="square" lIns="91440" tIns="45720" rIns="91440" bIns="45720" numCol="1" spcCol="0" rtlCol="0" fromWordArt="0" anchor="t" anchorCtr="0" forceAA="0" compatLnSpc="1">
+                        <a:prstTxWarp prst="textNoShape">
+                          <a:avLst/>
+                        </a:prstTxWarp>
+                        <a:noAutofit/>
+                      </wps:bodyPr>
+                    </wps:wsp>
+                  </a:graphicData>
+                </a:graphic>
+                <wp14:sizeRelH relativeFrom="margin">
+                  <wp14:pctWidth>0</wp14:pctWidth>
+                </wp14:sizeRelH>
+                <wp14:sizeRelV relativeFrom="margin">
+                  <wp14:pctHeight>0</wp14:pctHeight>
+                </wp14:sizeRelV>
+              </wp:anchor>
+            </w:drawing>
+          </mc:Choice>
+          <mc:Fallback>
+            <w:pict>
+              <v:shape w14:anchorId="6C99CD35" id="Cuadro de texto 92" o:spid="_x0000_s1033" type="#_x0000_t202" style="position:absolute;margin-left:136.85pt;margin-top:331.35pt;width:26.2pt;height:20.2pt;z-index:251779072;visibility:visible;mso-wrap-style:square;mso-width-percent:0;mso-height-percent:0;mso-wrap-distance-left:9pt;mso-wrap-distance-top:0;mso-wrap-distance-right:9pt;mso-wrap-distance-bottom:0;mso-position-horizontal:absolute;mso-position-horizontal-relative:text;mso-position-vertical:absolute;mso-position-vertical-relative:text;mso-width-percent:0;mso-height-percent:0;mso-width-relative:margin;mso-height-relative:margin;v-text-anchor:top" o:gfxdata="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" filled="f" stroked="f" strokeweight=".5pt">
+                <v:textbox>
+                  <w:txbxContent>
+                    <w:p>
+                      <w:r>
+                        <w:t>SI</w:t>
+                      </w:r>
+                    </w:p>
+                  </w:txbxContent>
+                </v:textbox>
+              </v:shape>
+            </w:pict>
+          </mc:Fallback>
+        </mc:AlternateContent>
+      </w:r>
+      <w:r>
+        <w:rPr>
+          <w:b/>
+          <w:bCs/>
+          <w:noProof/>
+          <w:sz w:val="24"/>
+          <w:szCs w:val="24"/>
+        </w:rPr>
+        <mc:AlternateContent>
+          <mc:Choice Requires="wps">
+            <w:drawing>
+              <wp:anchor distT="0" distB="0" distL="114300" distR="114300" simplePos="0" relativeHeight="251777024" behindDoc="0" locked="0" layoutInCell="1" allowOverlap="1" wp14:anchorId="513920A6" wp14:editId="17A65354">
+                <wp:simplePos x="0" y="0"/>
+                <wp:positionH relativeFrom="column">
+                  <wp:posOffset>1101956</wp:posOffset>
+                </wp:positionH>
+                <wp:positionV relativeFrom="paragraph">
+                  <wp:posOffset>3342294</wp:posOffset>
+                </wp:positionV>
+                <wp:extent cx="401782" cy="255905"/>
+                <wp:effectExtent l="0" t="0" r="0" b="0"/>
+                <wp:wrapNone/>
+                <wp:docPr id="90" name="Cuadro de texto 90"/>
+                <wp:cNvGraphicFramePr/>
+                <a:graphic xmlns:a="http://schemas.openxmlformats.org/drawingml/2006/main">
+                  <a:graphicData uri="http://schemas.microsoft.com/office/word/2010/wordprocessingShape">
+                    <wps:wsp>
+                      <wps:cNvSpPr txBox="1"/>
+                      <wps:spPr>
+                        <a:xfrm>
+                          <a:off x="0" y="0"/>
+                          <a:ext cx="401782" cy="255905"/>
+                        </a:xfrm>
+                        <a:prstGeom prst="rect">
+                          <a:avLst/>
+                        </a:prstGeom>
+                        <a:noFill/>
+                        <a:ln w="6350">
+                          <a:noFill/>
+                        </a:ln>
+                      </wps:spPr>
+                      <wps:txbx>
+                        <w:txbxContent>
+                          <w:p>
+                            <w:r>
+                              <w:t>NO</w:t>
+                            </w:r>
+                          </w:p>
+                        </w:txbxContent>
+                      </wps:txbx>
+                      <wps:bodyPr rot="0" spcFirstLastPara="0" vertOverflow="overflow" horzOverflow="overflow" vert="horz" wrap="square" lIns="91440" tIns="45720" rIns="91440" bIns="45720" numCol="1" spcCol="0" rtlCol="0" fromWordArt="0" anchor="t" anchorCtr="0" forceAA="0" compatLnSpc="1">
+                        <a:prstTxWarp prst="textNoShape">
+                          <a:avLst/>
+                        </a:prstTxWarp>
+                        <a:noAutofit/>
+                      </wps:bodyPr>
+                    </wps:wsp>
+                  </a:graphicData>
+                </a:graphic>
+                <wp14:sizeRelH relativeFrom="margin">
+                  <wp14:pctWidth>0</wp14:pctWidth>
+                </wp14:sizeRelH>
+                <wp14:sizeRelV relativeFrom="margin">
+                  <wp14:pctHeight>0</wp14:pctHeight>
+                </wp14:sizeRelV>
+              </wp:anchor>
+            </w:drawing>
+          </mc:Choice>
+          <mc:Fallback>
+            <w:pict>
+              <v:shape w14:anchorId="513920A6" id="Cuadro de texto 90" o:spid="_x0000_s1034" type="#_x0000_t202" style="position:absolute;margin-left:86.75pt;margin-top:263.15pt;width:31.65pt;height:20.15pt;z-index:251777024;visibility:visible;mso-wrap-style:square;mso-width-percent:0;mso-height-percent:0;mso-wrap-distance-left:9pt;mso-wrap-distance-top:0;mso-wrap-distance-right:9pt;mso-wrap-distance-bottom:0;mso-position-horizontal:absolute;mso-position-horizontal-relative:text;mso-position-vertical:absolute;mso-position-vertical-relative:text;mso-width-percent:0;mso-height-percent:0;mso-width-relative:margin;mso-height-relative:margin;v-text-anchor:top" o:gfxdata="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" filled="f" stroked="f" strokeweight=".5pt">
+                <v:textbox>
+                  <w:txbxContent>
+                    <w:p>
+                      <w:r>
+                        <w:t>NO</w:t>
+                      </w:r>
+                    </w:p>
+                  </w:txbxContent>
+                </v:textbox>
+              </v:shape>
+            </w:pict>
+          </mc:Fallback>
+        </mc:AlternateContent>
+      </w:r>
+      <w:r>
+        <w:rPr>
+          <w:b/>
+          <w:bCs/>
+          <w:noProof/>
+          <w:sz w:val="24"/>
+          <w:szCs w:val="24"/>
+        </w:rPr>
+        <mc:AlternateContent>
+          <mc:Choice Requires="wps">
+            <w:drawing>
+              <wp:anchor distT="0" distB="0" distL="114300" distR="114300" simplePos="0" relativeHeight="251780096" behindDoc="0" locked="0" layoutInCell="1" allowOverlap="1" wp14:anchorId="62D77AE1" wp14:editId="7F9200DF">
+                <wp:simplePos x="0" y="0"/>
+                <wp:positionH relativeFrom="column">
+                  <wp:posOffset>1059815</wp:posOffset>
+                </wp:positionH>
+                <wp:positionV relativeFrom="paragraph">
+                  <wp:posOffset>3536430</wp:posOffset>
+                </wp:positionV>
+                <wp:extent cx="332509" cy="256309"/>
+                <wp:effectExtent l="0" t="0" r="0" b="0"/>
+                <wp:wrapNone/>
+                <wp:docPr id="93" name="Cuadro de texto 93"/>
+                <wp:cNvGraphicFramePr/>
+                <a:graphic xmlns:a="http://schemas.openxmlformats.org/drawingml/2006/main">
+                  <a:graphicData uri="http://schemas.microsoft.com/office/word/2010/wordprocessingShape">
+                    <wps:wsp>
+                      <wps:cNvSpPr txBox="1"/>
+                      <wps:spPr>
+                        <a:xfrm>
+                          <a:off x="0" y="0"/>
+                          <a:ext cx="332509" cy="256309"/>
+                        </a:xfrm>
+                        <a:prstGeom prst="rect">
+                          <a:avLst/>
+                        </a:prstGeom>
+                        <a:noFill/>
+                        <a:ln w="6350">
+                          <a:noFill/>
+                        </a:ln>
+                      </wps:spPr>
+                      <wps:txbx>
+                        <w:txbxContent>
+                          <w:p>
+                            <w:r>
+                              <w:t>SI</w:t>
+                            </w:r>
+                          </w:p>
+                        </w:txbxContent>
+                      </wps:txbx>
+                      <wps:bodyPr rot="0" spcFirstLastPara="0" vertOverflow="overflow" horzOverflow="overflow" vert="horz" wrap="square" lIns="91440" tIns="45720" rIns="91440" bIns="45720" numCol="1" spcCol="0" rtlCol="0" fromWordArt="0" anchor="t" anchorCtr="0" forceAA="0" compatLnSpc="1">
+                        <a:prstTxWarp prst="textNoShape">
+                          <a:avLst/>
+                        </a:prstTxWarp>
+                        <a:noAutofit/>
+                      </wps:bodyPr>
+                    </wps:wsp>
+                  </a:graphicData>
+                </a:graphic>
+                <wp14:sizeRelH relativeFrom="margin">
+                  <wp14:pctWidth>0</wp14:pctWidth>
+                </wp14:sizeRelH>
+                <wp14:sizeRelV relativeFrom="margin">
+                  <wp14:pctHeight>0</wp14:pctHeight>
+                </wp14:sizeRelV>
+              </wp:anchor>
+            </w:drawing>
+          </mc:Choice>
+          <mc:Fallback>
+            <w:pict>
+              <v:shape w14:anchorId="62D77AE1" id="Cuadro de texto 93" o:spid="_x0000_s1035" type="#_x0000_t202" style="position:absolute;margin-left:83.45pt;margin-top:278.45pt;width:26.2pt;height:20.2pt;z-index:251780096;visibility:visible;mso-wrap-style:square;mso-width-percent:0;mso-height-percent:0;mso-wrap-distance-left:9pt;mso-wrap-distance-top:0;mso-wrap-distance-right:9pt;mso-wrap-distance-bottom:0;mso-position-horizontal:absolute;mso-position-horizontal-relative:text;mso-position-vertical:absolute;mso-position-vertical-relative:text;mso-width-percent:0;mso-height-percent:0;mso-width-relative:margin;mso-height-relative:margin;v-text-anchor:top" o:gfxdata="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" filled="f" stroked="f" strokeweight=".5pt">
+                <v:textbox>
+                  <w:txbxContent>
+                    <w:p>
+                      <w:r>
+                        <w:t>SI</w:t>
+                      </w:r>
+                    </w:p>
+                  </w:txbxContent>
+                </v:textbox>
+              </v:shape>
+            </w:pict>
+          </mc:Fallback>
+        </mc:AlternateContent>
+      </w:r>
+      <w:r>
+        <w:rPr>
+          <w:b/>
+          <w:bCs/>
+          <w:noProof/>
+          <w:sz w:val="24"/>
+          <w:szCs w:val="24"/>
+        </w:rPr>
+        <mc:AlternateContent>
+          <mc:Choice Requires="wps">
+            <w:drawing>
+              <wp:anchor distT="0" distB="0" distL="114300" distR="114300" simplePos="0" relativeHeight="251776000" behindDoc="0" locked="0" layoutInCell="1" allowOverlap="1" wp14:anchorId="1F3863E0" wp14:editId="515C3B67">
+                <wp:simplePos x="0" y="0"/>
+                <wp:positionH relativeFrom="column">
+                  <wp:posOffset>3699221</wp:posOffset>
+                </wp:positionH>
+                <wp:positionV relativeFrom="paragraph">
+                  <wp:posOffset>6029210</wp:posOffset>
+                </wp:positionV>
+                <wp:extent cx="1579880" cy="520411"/>
+                <wp:effectExtent l="38100" t="0" r="20320" b="70485"/>
+                <wp:wrapNone/>
+                <wp:docPr id="89" name="Conector recto de flecha 89"/>
+                <wp:cNvGraphicFramePr/>
+                <a:graphic xmlns:a="http://schemas.openxmlformats.org/drawingml/2006/main">
+                  <a:graphicData uri="http://schemas.microsoft.com/office/word/2010/wordprocessingShape">
+                    <wps:wsp>
+                      <wps:cNvCnPr/>
+                      <wps:spPr>
+                        <a:xfrm flipH="1">
+                          <a:off x="0" y="0"/>
+                          <a:ext cx="1579880" cy="520411"/>
+                        </a:xfrm>
+                        <a:prstGeom prst="straightConnector1">
+                          <a:avLst/>
+                        </a:prstGeom>
+                        <a:ln>
+                          <a:tailEnd type="triangle"/>
+                        </a:ln>
+                      </wps:spPr>
+                      <wps:style>
+                        <a:lnRef idx="1">
+                          <a:schemeClr val="dk1"/>
+                        </a:lnRef>
+                        <a:fillRef idx="0">
+                          <a:schemeClr val="dk1"/>
+                        </a:fillRef>
+                        <a:effectRef idx="0">
+                          <a:schemeClr val="dk1"/>
+                        </a:effectRef>
+                        <a:fontRef idx="minor">
+                          <a:schemeClr val="tx1"/>
+                        </a:fontRef>
+                      </wps:style>
+                      <wps:bodyPr/>
+                    </wps:wsp>
+                  </a:graphicData>
+                </a:graphic>
+              </wp:anchor>
+            </w:drawing>
+          </mc:Choice>
+          <mc:Fallback>
+            <w:pict>
+              <v:shapetype w14:anchorId="0DCC12A4" id="_x0000_t32" coordsize="21600,21600" o:spt="32" o:oned="t" path="m,l21600,21600e" filled="f">
+                <v:path arrowok="t" fillok="f" o:connecttype="none"/>
+                <o:lock v:ext="edit" shapetype="t"/>
+              </v:shapetype>
+              <v:shape id="Conector recto de flecha 89" o:spid="_x0000_s1026" type="#_x0000_t32" style="position:absolute;margin-left:291.3pt;margin-top:474.75pt;width:124.4pt;height:41pt;flip:x;z-index:251776000;visibility:visible;mso-wrap-style:square;mso-wrap-distance-left:9pt;mso-wrap-distance-top:0;mso-wrap-distance-right:9pt;mso-wrap-distance-bottom:0;mso-position-horizontal:absolute;mso-position-horizontal-relative:text;mso-position-vertical:absolute;mso-position-vertical-relative:text" o:gfxdata="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" strokecolor="black [3200]" strokeweight=".5pt">
+                <v:stroke endarrow="block" joinstyle="miter"/>
+              </v:shape>
+            </w:pict>
+          </mc:Fallback>
+        </mc:AlternateContent>
+      </w:r>
+      <w:r>
+        <w:rPr>
+          <w:b/>
+          <w:bCs/>
+          <w:noProof/>
+          <w:sz w:val="24"/>
+          <w:szCs w:val="24"/>
+        </w:rPr>
+        <mc:AlternateContent>
+          <mc:Choice Requires="wps">
+            <w:drawing>
+              <wp:anchor distT="0" distB="0" distL="114300" distR="114300" simplePos="0" relativeHeight="251774976" behindDoc="0" locked="0" layoutInCell="1" allowOverlap="1" wp14:anchorId="5A5FACA4" wp14:editId="236F01B2">
+                <wp:simplePos x="0" y="0"/>
+                <wp:positionH relativeFrom="column">
+                  <wp:posOffset>3277120</wp:posOffset>
+                </wp:positionH>
+                <wp:positionV relativeFrom="paragraph">
+                  <wp:posOffset>5981585</wp:posOffset>
+                </wp:positionV>
+                <wp:extent cx="731404" cy="367145"/>
+                <wp:effectExtent l="38100" t="0" r="31115" b="52070"/>
+                <wp:wrapNone/>
+                <wp:docPr id="88" name="Conector recto de flecha 88"/>
+                <wp:cNvGraphicFramePr/>
+                <a:graphic xmlns:a="http://schemas.openxmlformats.org/drawingml/2006/main">
+                  <a:graphicData uri="http://schemas.microsoft.com/office/word/2010/wordprocessingShape">
+                    <wps:wsp>
+                      <wps:cNvCnPr/>
+                      <wps:spPr>
+                        <a:xfrm flipH="1">
+                          <a:off x="0" y="0"/>
+                          <a:ext cx="731404" cy="367145"/>
+                        </a:xfrm>
+                        <a:prstGeom prst="straightConnector1">
+                          <a:avLst/>
+                        </a:prstGeom>
+                        <a:ln>
+                          <a:tailEnd type="triangle"/>
+                        </a:ln>
+                      </wps:spPr>
+                      <wps:style>
+                        <a:lnRef idx="1">
+                          <a:schemeClr val="dk1"/>
+                        </a:lnRef>
+                        <a:fillRef idx="0">
+                          <a:schemeClr val="dk1"/>
+                        </a:fillRef>
+                        <a:effectRef idx="0">
+                          <a:schemeClr val="dk1"/>
+                        </a:effectRef>
+                        <a:fontRef idx="minor">
+                          <a:schemeClr val="tx1"/>
+                        </a:fontRef>
+                      </wps:style>
+                      <wps:bodyPr/>
+                    </wps:wsp>
+                  </a:graphicData>
+                </a:graphic>
+              </wp:anchor>
+            </w:drawing>
+          </mc:Choice>
+          <mc:Fallback>
+            <w:pict>
+              <v:shape w14:anchorId="304D89A8" id="Conector recto de flecha 88" o:spid="_x0000_s1026" type="#_x0000_t32" style="position:absolute;margin-left:258.05pt;margin-top:471pt;width:57.6pt;height:28.9pt;flip:x;z-index:251774976;visibility:visible;mso-wrap-style:square;mso-wrap-distance-left:9pt;mso-wrap-distance-top:0;mso-wrap-distance-right:9pt;mso-wrap-distance-bottom:0;mso-position-horizontal:absolute;mso-position-horizontal-relative:text;mso-position-vertical:absolute;mso-position-vertical-relative:text" o:gfxdata="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" strokecolor="black [3200]" strokeweight=".5pt">
+                <v:stroke endarrow="block" joinstyle="miter"/>
+              </v:shape>
+            </w:pict>
+          </mc:Fallback>
+        </mc:AlternateContent>
+      </w:r>
+      <w:r>
+        <w:rPr>
+          <w:b/>
+          <w:bCs/>
+          <w:noProof/>
+          <w:sz w:val="24"/>
+          <w:szCs w:val="24"/>
+        </w:rPr>
+        <mc:AlternateContent>
+          <mc:Choice Requires="wps">
+            <w:drawing>
+              <wp:anchor distT="0" distB="0" distL="114300" distR="114300" simplePos="0" relativeHeight="251773952" behindDoc="0" locked="0" layoutInCell="1" allowOverlap="1" wp14:anchorId="74A0D5A3" wp14:editId="5930D576">
+                <wp:simplePos x="0" y="0"/>
+                <wp:positionH relativeFrom="column">
+                  <wp:posOffset>2314229</wp:posOffset>
+                </wp:positionH>
+                <wp:positionV relativeFrom="paragraph">
+                  <wp:posOffset>5974657</wp:posOffset>
+                </wp:positionV>
+                <wp:extent cx="658033" cy="359872"/>
+                <wp:effectExtent l="0" t="0" r="46990" b="59690"/>
+                <wp:wrapNone/>
+                <wp:docPr id="87" name="Conector recto de flecha 87"/>
+                <wp:cNvGraphicFramePr/>
+                <a:graphic xmlns:a="http://schemas.openxmlformats.org/drawingml/2006/main">
+                  <a:graphicData uri="http://schemas.microsoft.com/office/word/2010/wordprocessingShape">
+                    <wps:wsp>
+                      <wps:cNvCnPr/>
+                      <wps:spPr>
+                        <a:xfrm>
+                          <a:off x="0" y="0"/>
+                          <a:ext cx="658033" cy="359872"/>
+                        </a:xfrm>
+                        <a:prstGeom prst="straightConnector1">
+                          <a:avLst/>
+                        </a:prstGeom>
+                        <a:ln>
+                          <a:tailEnd type="triangle"/>
+                        </a:ln>
+                      </wps:spPr>
+                      <wps:style>
+                        <a:lnRef idx="1">
+                          <a:schemeClr val="dk1"/>
+                        </a:lnRef>
+                        <a:fillRef idx="0">
+                          <a:schemeClr val="dk1"/>
+                        </a:fillRef>
+                        <a:effectRef idx="0">
+                          <a:schemeClr val="dk1"/>
+                        </a:effectRef>
+                        <a:fontRef idx="minor">
+                          <a:schemeClr val="tx1"/>
+                        </a:fontRef>
+                      </wps:style>
+                      <wps:bodyPr/>
+                    </wps:wsp>
+                  </a:graphicData>
+                </a:graphic>
+                <wp14:sizeRelH relativeFrom="margin">
+                  <wp14:pctWidth>0</wp14:pctWidth>
+                </wp14:sizeRelH>
+                <wp14:sizeRelV relativeFrom="margin">
+                  <wp14:pctHeight>0</wp14:pctHeight>
+                </wp14:sizeRelV>
+              </wp:anchor>
+            </w:drawing>
+          </mc:Choice>
+          <mc:Fallback>
+            <w:pict>
+              <v:shape w14:anchorId="334016C4" id="Conector recto de flecha 87" o:spid="_x0000_s1026" type="#_x0000_t32" style="position:absolute;margin-left:182.2pt;margin-top:470.45pt;width:51.8pt;height:28.35pt;z-index:251773952;visibility:visible;mso-wrap-style:square;mso-width-percent:0;mso-height-percent:0;mso-wrap-distance-left:9pt;mso-wrap-distance-top:0;mso-wrap-distance-right:9pt;mso-wrap-distance-bottom:0;mso-position-horizontal:absolute;mso-position-horizontal-relative:text;mso-position-vertical:absolute;mso-position-vertical-relative:text;mso-width-percent:0;mso-height-percent:0;mso-width-relative:margin;mso-height-relative:margin" o:gfxdata="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" strokecolor="black [3200]" strokeweight=".5pt">
+                <v:stroke endarrow="block" joinstyle="miter"/>
+              </v:shape>
+            </w:pict>
+          </mc:Fallback>
+        </mc:AlternateContent>
+      </w:r>
+      <w:r>
+        <w:rPr>
+          <w:b/>
+          <w:bCs/>
+          <w:noProof/>
+          <w:sz w:val="24"/>
+          <w:szCs w:val="24"/>
+        </w:rPr>
+        <mc:AlternateContent>
+          <mc:Choice Requires="wps">
+            <w:drawing>
+              <wp:anchor distT="0" distB="0" distL="114300" distR="114300" simplePos="0" relativeHeight="251772928" behindDoc="0" locked="0" layoutInCell="1" allowOverlap="1" wp14:anchorId="4179E476" wp14:editId="7C3E5F7A">
+                <wp:simplePos x="0" y="0"/>
+                <wp:positionH relativeFrom="column">
+                  <wp:posOffset>395374</wp:posOffset>
+                </wp:positionH>
+                <wp:positionV relativeFrom="paragraph">
+                  <wp:posOffset>6009294</wp:posOffset>
+                </wp:positionV>
+                <wp:extent cx="2168236" cy="519545"/>
+                <wp:effectExtent l="0" t="0" r="80010" b="71120"/>
+                <wp:wrapNone/>
+                <wp:docPr id="86" name="Conector recto de flecha 86"/>
+                <wp:cNvGraphicFramePr/>
+                <a:graphic xmlns:a="http://schemas.openxmlformats.org/drawingml/2006/main">
+                  <a:graphicData uri="http://schemas.microsoft.com/office/word/2010/wordprocessingShape">
+                    <wps:wsp>
+                      <wps:cNvCnPr/>
+                      <wps:spPr>
+                        <a:xfrm>
+                          <a:off x="0" y="0"/>
+                          <a:ext cx="2168236" cy="519545"/>
+                        </a:xfrm>
+                        <a:prstGeom prst="straightConnector1">
+                          <a:avLst/>
+                        </a:prstGeom>
+                        <a:ln>
+                          <a:tailEnd type="triangle"/>
+                        </a:ln>
+                      </wps:spPr>
+                      <wps:style>
+                        <a:lnRef idx="1">
+                          <a:schemeClr val="dk1"/>
+                        </a:lnRef>
+                        <a:fillRef idx="0">
+                          <a:schemeClr val="dk1"/>
+                        </a:fillRef>
+                        <a:effectRef idx="0">
+                          <a:schemeClr val="dk1"/>
+                        </a:effectRef>
+                        <a:fontRef idx="minor">
+                          <a:schemeClr val="tx1"/>
+                        </a:fontRef>
+                      </wps:style>
+                      <wps:bodyPr/>
+                    </wps:wsp>
+                  </a:graphicData>
+                </a:graphic>
+              </wp:anchor>
+            </w:drawing>
+          </mc:Choice>
+          <mc:Fallback>
+            <w:pict>
+              <v:shape w14:anchorId="6736C3D2" id="Conector recto de flecha 86" o:spid="_x0000_s1026" type="#_x0000_t32" style="position:absolute;margin-left:31.15pt;margin-top:473.15pt;width:170.75pt;height:40.9pt;z-index:251772928;visibility:visible;mso-wrap-style:square;mso-wrap-distance-left:9pt;mso-wrap-distance-top:0;mso-wrap-distance-right:9pt;mso-wrap-distance-bottom:0;mso-position-horizontal:absolute;mso-position-horizontal-relative:text;mso-position-vertical:absolute;mso-position-vertical-relative:text" o:gfxdata="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" strokecolor="black [3200]" strokeweight=".5pt">
+                <v:stroke endarrow="block" joinstyle="miter"/>
+              </v:shape>
+            </w:pict>
+          </mc:Fallback>
+        </mc:AlternateContent>
+      </w:r>
+      <w:r>
+        <w:rPr>
+          <w:b/>
+          <w:bCs/>
+          <w:noProof/>
+          <w:sz w:val="24"/>
+          <w:szCs w:val="24"/>
+        </w:rPr>
+        <mc:AlternateContent>
+          <mc:Choice Requires="wps">
+            <w:drawing>
+              <wp:anchor distT="0" distB="0" distL="114300" distR="114300" simplePos="0" relativeHeight="251771904" behindDoc="0" locked="0" layoutInCell="1" allowOverlap="1" wp14:anchorId="7FE1B8A3" wp14:editId="11754605">
+                <wp:simplePos x="0" y="0"/>
+                <wp:positionH relativeFrom="column">
+                  <wp:posOffset>3079001</wp:posOffset>
+                </wp:positionH>
+                <wp:positionV relativeFrom="paragraph">
+                  <wp:posOffset>6646603</wp:posOffset>
+                </wp:positionV>
+                <wp:extent cx="45719" cy="533400"/>
+                <wp:effectExtent l="38100" t="0" r="50165" b="57150"/>
+                <wp:wrapNone/>
+                <wp:docPr id="79" name="Conector recto de flecha 79"/>
+                <wp:cNvGraphicFramePr/>
+                <a:graphic xmlns:a="http://schemas.openxmlformats.org/drawingml/2006/main">
+                  <a:graphicData uri="http://schemas.microsoft.com/office/word/2010/wordprocessingShape">
+                    <wps:wsp>
+                      <wps:cNvCnPr/>
+                      <wps:spPr>
+                        <a:xfrm flipH="1">
+                          <a:off x="0" y="0"/>
+                          <a:ext cx="45719" cy="533400"/>
+                        </a:xfrm>
+                        <a:prstGeom prst="straightConnector1">
+                          <a:avLst/>
+                        </a:prstGeom>
+                        <a:ln>
+                          <a:tailEnd type="triangle"/>
+                        </a:ln>
+                      </wps:spPr>
+                      <wps:style>
+                        <a:lnRef idx="1">
+                          <a:schemeClr val="dk1"/>
+                        </a:lnRef>
+                        <a:fillRef idx="0">
+                          <a:schemeClr val="dk1"/>
+                        </a:fillRef>
+                        <a:effectRef idx="0">
+                          <a:schemeClr val="dk1"/>
+                        </a:effectRef>
+                        <a:fontRef idx="minor">
+                          <a:schemeClr val="tx1"/>
+                        </a:fontRef>
+                      </wps:style>
+                      <wps:bodyPr/>
+                    </wps:wsp>
+                  </a:graphicData>
+                </a:graphic>
+                <wp14:sizeRelH relativeFrom="margin">
+                  <wp14:pctWidth>0</wp14:pctWidth>
+                </wp14:sizeRelH>
+                <wp14:sizeRelV relativeFrom="margin">
+                  <wp14:pctHeight>0</wp14:pctHeight>
+                </wp14:sizeRelV>
+              </wp:anchor>
+            </w:drawing>
+          </mc:Choice>
+          <mc:Fallback>
+            <w:pict>
+              <v:shape w14:anchorId="54D3C66C" id="Conector recto de flecha 79" o:spid="_x0000_s1026" type="#_x0000_t32" style="position:absolute;margin-left:242.45pt;margin-top:523.35pt;width:3.6pt;height:42pt;flip:x;z-index:251771904;visibility:visible;mso-wrap-style:square;mso-width-percent:0;mso-height-percent:0;mso-wrap-distance-left:9pt;mso-wrap-distance-top:0;mso-wrap-distance-right:9pt;mso-wrap-distance-bottom:0;mso-position-horizontal:absolute;mso-position-horizontal-relative:text;mso-position-vertical:absolute;mso-position-vertical-relative:text;mso-width-percent:0;mso-height-percent:0;mso-width-relative:margin;mso-height-relative:margin" o:gfxdata="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" strokecolor="black [3200]" strokeweight=".5pt">
+                <v:stroke endarrow="block" joinstyle="miter"/>
+              </v:shape>
+            </w:pict>
+          </mc:Fallback>
+        </mc:AlternateContent>
+      </w:r>
+      <w:r>
+        <w:rPr>
+          <w:b/>
+          <w:bCs/>
+          <w:noProof/>
+          <w:sz w:val="24"/>
+          <w:szCs w:val="24"/>
+        </w:rPr>
+        <mc:AlternateContent>
+          <mc:Choice Requires="wps">
+            <w:drawing>
+              <wp:anchor distT="0" distB="0" distL="114300" distR="114300" simplePos="0" relativeHeight="251770880" behindDoc="0" locked="0" layoutInCell="1" allowOverlap="1" wp14:anchorId="5B0BEA95" wp14:editId="73333BE1">
+                <wp:simplePos x="0" y="0"/>
+                <wp:positionH relativeFrom="column">
+                  <wp:posOffset>2535901</wp:posOffset>
+                </wp:positionH>
+                <wp:positionV relativeFrom="paragraph">
+                  <wp:posOffset>6341804</wp:posOffset>
+                </wp:positionV>
+                <wp:extent cx="1163782" cy="325582"/>
+                <wp:effectExtent l="0" t="0" r="17780" b="17780"/>
+                <wp:wrapNone/>
+                <wp:docPr id="78" name="Diagrama de flujo: proceso 78"/>
+                <wp:cNvGraphicFramePr/>
+                <a:graphic xmlns:a="http://schemas.openxmlformats.org/drawingml/2006/main">
+                  <a:graphicData uri="http://schemas.microsoft.com/office/word/2010/wordprocessingShape">
+                    <wps:wsp>
+                      <wps:cNvSpPr/>
+                      <wps:spPr>
+                        <a:xfrm>
+                          <a:off x="0" y="0"/>
+                          <a:ext cx="1163782" cy="325582"/>
+                        </a:xfrm>
+                        <a:prstGeom prst="flowChartProcess">
+                          <a:avLst/>
+                        </a:prstGeom>
+                        <a:ln>
+                          <a:solidFill>
+                            <a:schemeClr val="accent1"/>
+                          </a:solidFill>
+                        </a:ln>
+                      </wps:spPr>
+                      <wps:style>
+                        <a:lnRef idx="2">
+                          <a:schemeClr val="accent6"/>
+                        </a:lnRef>
+                        <a:fillRef idx="1">
+                          <a:schemeClr val="lt1"/>
+                        </a:fillRef>
+                        <a:effectRef idx="0">
+                          <a:schemeClr val="accent6"/>
+                        </a:effectRef>
+                        <a:fontRef idx="minor">
+                          <a:schemeClr val="dk1"/>
+                        </a:fontRef>
+                      </wps:style>
+                      <wps:txbx>
+                        <w:txbxContent>
+                          <w:p>
+                            <w:pPr>
+                              <w:jc w:val="center"/>
+                            </w:pPr>
+                            <w:r>
+                              <w:t>RESULTADO</w:t>
+                            </w:r>
+                          </w:p>
+                        </w:txbxContent>
+                      </wps:txbx>
+                      <wps:bodyPr rot="0" spcFirstLastPara="0" vertOverflow="overflow" horzOverflow="overflow" vert="horz" wrap="square" lIns="91440" tIns="45720" rIns="91440" bIns="45720" numCol="1" spcCol="0" rtlCol="0" fromWordArt="0" anchor="ctr" anchorCtr="0" forceAA="0" compatLnSpc="1">
+                        <a:prstTxWarp prst="textNoShape">
+                          <a:avLst/>
+                        </a:prstTxWarp>
+                        <a:noAutofit/>
+                      </wps:bodyPr>
+                    </wps:wsp>
+                  </a:graphicData>
+                </a:graphic>
+                <wp14:sizeRelV relativeFrom="margin">
+                  <wp14:pctHeight>0</wp14:pctHeight>
+                </wp14:sizeRelV>
+              </wp:anchor>
+            </w:drawing>
+          </mc:Choice>
+          <mc:Fallback>
+            <w:pict>
+              <v:shapetype w14:anchorId="5B0BEA95" id="_x0000_t109" coordsize="21600,21600" o:spt="109" path="m,l,21600r21600,l21600,xe">
+                <v:stroke joinstyle="miter"/>
+                <v:path gradientshapeok="t" o:connecttype="rect"/>
+              </v:shapetype>
+              <v:shape id="Diagrama de flujo: proceso 78" o:spid="_x0000_s1036" type="#_x0000_t109" style="position:absolute;margin-left:199.7pt;margin-top:499.35pt;width:91.65pt;height:25.65pt;z-index:251770880;visibility:visible;mso-wrap-style:square;mso-height-percent:0;mso-wrap-distance-left:9pt;mso-wrap-distance-top:0;mso-wrap-distance-right:9pt;mso-wrap-distance-bottom:0;mso-position-horizontal:absolute;mso-position-horizontal-relative:text;mso-position-vertical:absolute;mso-position-vertical-relative:text;mso-height-percent:0;mso-height-relative:margin;v-text-anchor:middle" o:gfxdata="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" fillcolor="white [3201]" strokecolor="#4472c4 [3204]" strokeweight="1pt">
+                <v:textbox>
+                  <w:txbxContent>
+                    <w:p>
+                      <w:pPr>
+                        <w:jc w:val="center"/>
+                      </w:pPr>
+                      <w:r>
+                        <w:t>RESULTADO</w:t>
+                      </w:r>
+                    </w:p>
+                  </w:txbxContent>
+                </v:textbox>
+              </v:shape>
+            </w:pict>
+          </mc:Fallback>
+        </mc:AlternateContent>
+      </w:r>
+      <w:r>
+        <w:rPr>
+          <w:b/>
+          <w:bCs/>
+          <w:noProof/>
+          <w:sz w:val="24"/>
+          <w:szCs w:val="24"/>
+        </w:rPr>
+        <mc:AlternateContent>
+          <mc:Choice Requires="wps">
+            <w:drawing>
+              <wp:anchor distT="0" distB="0" distL="114300" distR="114300" simplePos="0" relativeHeight="251769856" behindDoc="0" locked="0" layoutInCell="1" allowOverlap="1" wp14:anchorId="0F8D1A35" wp14:editId="33331349">
+                <wp:simplePos x="0" y="0"/>
+                <wp:positionH relativeFrom="column">
+                  <wp:posOffset>1150447</wp:posOffset>
+                </wp:positionH>
+                <wp:positionV relativeFrom="paragraph">
+                  <wp:posOffset>4942494</wp:posOffset>
+                </wp:positionV>
+                <wp:extent cx="574963" cy="484678"/>
+                <wp:effectExtent l="0" t="0" r="73025" b="48895"/>
+                <wp:wrapNone/>
+                <wp:docPr id="77" name="Conector recto de flecha 77"/>
+                <wp:cNvGraphicFramePr/>
+                <a:graphic xmlns:a="http://schemas.openxmlformats.org/drawingml/2006/main">
+                  <a:graphicData uri="http://schemas.microsoft.com/office/word/2010/wordprocessingShape">
+                    <wps:wsp>
+                      <wps:cNvCnPr/>
+                      <wps:spPr>
+                        <a:xfrm>
+                          <a:off x="0" y="0"/>
+                          <a:ext cx="574963" cy="484678"/>
+                        </a:xfrm>
+                        <a:prstGeom prst="straightConnector1">
+                          <a:avLst/>
+                        </a:prstGeom>
+                        <a:ln>
+                          <a:tailEnd type="triangle"/>
+                        </a:ln>
+                      </wps:spPr>
+                      <wps:style>
+                        <a:lnRef idx="1">
+                          <a:schemeClr val="dk1"/>
+                        </a:lnRef>
+                        <a:fillRef idx="0">
+                          <a:schemeClr val="dk1"/>
+                        </a:fillRef>
+                        <a:effectRef idx="0">
+                          <a:schemeClr val="dk1"/>
+                        </a:effectRef>
+                        <a:fontRef idx="minor">
+                          <a:schemeClr val="tx1"/>
+                        </a:fontRef>
+                      </wps:style>
+                      <wps:bodyPr/>
+                    </wps:wsp>
+                  </a:graphicData>
+                </a:graphic>
+                <wp14:sizeRelH relativeFrom="margin">
+                  <wp14:pctWidth>0</wp14:pctWidth>
+                </wp14:sizeRelH>
+                <wp14:sizeRelV relativeFrom="margin">
+                  <wp14:pctHeight>0</wp14:pctHeight>
+                </wp14:sizeRelV>
+              </wp:anchor>
+            </w:drawing>
+          </mc:Choice>
+          <mc:Fallback>
+            <w:pict>
+              <v:shape w14:anchorId="7CC4B9E4" id="Conector recto de flecha 77" o:spid="_x0000_s1026" type="#_x0000_t32" style="position:absolute;margin-left:90.6pt;margin-top:389.15pt;width:45.25pt;height:38.15pt;z-index:251769856;visibility:visible;mso-wrap-style:square;mso-width-percent:0;mso-height-percent:0;mso-wrap-distance-left:9pt;mso-wrap-distance-top:0;mso-wrap-distance-right:9pt;mso-wrap-distance-bottom:0;mso-position-horizontal:absolute;mso-position-horizontal-relative:text;mso-position-vertical:absolute;mso-position-vertical-relative:text;mso-width-percent:0;mso-height-percent:0;mso-width-relative:margin;mso-height-relative:margin" o:gfxdata="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" strokecolor="black [3200]" strokeweight=".5pt">
+                <v:stroke endarrow="block" joinstyle="miter"/>
+              </v:shape>
+            </w:pict>
+          </mc:Fallback>
+        </mc:AlternateContent>
+      </w:r>
+      <w:r>
+        <w:rPr>
+          <w:b/>
+          <w:bCs/>
+          <w:noProof/>
+          <w:sz w:val="24"/>
+          <w:szCs w:val="24"/>
+        </w:rPr>
+        <mc:AlternateContent>
+          <mc:Choice Requires="wps">
+            <w:drawing>
+              <wp:anchor distT="0" distB="0" distL="114300" distR="114300" simplePos="0" relativeHeight="251760640" behindDoc="0" locked="0" layoutInCell="1" allowOverlap="1" wp14:anchorId="49779B8E" wp14:editId="0C976DBB">
+                <wp:simplePos x="0" y="0"/>
+                <wp:positionH relativeFrom="column">
+                  <wp:posOffset>852574</wp:posOffset>
+                </wp:positionH>
+                <wp:positionV relativeFrom="paragraph">
+                  <wp:posOffset>3515475</wp:posOffset>
+                </wp:positionV>
+                <wp:extent cx="1108364" cy="55419"/>
+                <wp:effectExtent l="0" t="19050" r="73025" b="97155"/>
+                <wp:wrapNone/>
+                <wp:docPr id="68" name="Conector recto de flecha 68"/>
+                <wp:cNvGraphicFramePr/>
+                <a:graphic xmlns:a="http://schemas.openxmlformats.org/drawingml/2006/main">
+                  <a:graphicData uri="http://schemas.microsoft.com/office/word/2010/wordprocessingShape">
+                    <wps:wsp>
+                      <wps:cNvCnPr/>
+                      <wps:spPr>
+                        <a:xfrm>
+                          <a:off x="0" y="0"/>
+                          <a:ext cx="1108364" cy="55419"/>
+                        </a:xfrm>
+                        <a:prstGeom prst="straightConnector1">
+                          <a:avLst/>
+                        </a:prstGeom>
+                        <a:ln>
+                          <a:tailEnd type="triangle"/>
+                        </a:ln>
+                      </wps:spPr>
+                      <wps:style>
+                        <a:lnRef idx="1">
+                          <a:schemeClr val="dk1"/>
+                        </a:lnRef>
+                        <a:fillRef idx="0">
+                          <a:schemeClr val="dk1"/>
+                        </a:fillRef>
+                        <a:effectRef idx="0">
+                          <a:schemeClr val="dk1"/>
+                        </a:effectRef>
+                        <a:fontRef idx="minor">
+                          <a:schemeClr val="tx1"/>
+                        </a:fontRef>
+                      </wps:style>
+                      <wps:bodyPr/>
+                    </wps:wsp>
+                  </a:graphicData>
+                </a:graphic>
+                <wp14:sizeRelH relativeFrom="margin">
+                  <wp14:pctWidth>0</wp14:pctWidth>
+                </wp14:sizeRelH>
+                <wp14:sizeRelV relativeFrom="margin">
+                  <wp14:pctHeight>0</wp14:pctHeight>
+                </wp14:sizeRelV>
+              </wp:anchor>
+            </w:drawing>
+          </mc:Choice>
+          <mc:Fallback>
+            <w:pict>
+              <v:shape w14:anchorId="6BEEA815" id="Conector recto de flecha 68" o:spid="_x0000_s1026" type="#_x0000_t32" style="position:absolute;margin-left:67.15pt;margin-top:276.8pt;width:87.25pt;height:4.35pt;z-index:251760640;visibility:visible;mso-wrap-style:square;mso-width-percent:0;mso-height-percent:0;mso-wrap-distance-left:9pt;mso-wrap-distance-top:0;mso-wrap-distance-right:9pt;mso-wrap-distance-bottom:0;mso-position-horizontal:absolute;mso-position-horizontal-relative:text;mso-position-vertical:absolute;mso-position-vertical-relative:text;mso-width-percent:0;mso-height-percent:0;mso-width-relative:margin;mso-height-relative:margin" o:gfxdata="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" strokecolor="black [3200]" strokeweight=".5pt">
+                <v:stroke endarrow="block" joinstyle="miter"/>
+              </v:shape>
+            </w:pict>
+          </mc:Fallback>
+        </mc:AlternateContent>
+      </w:r>
+      <w:r>
+        <w:rPr>
+          <w:b/>
+          <w:bCs/>
+          <w:noProof/>
+          <w:sz w:val="24"/>
+          <w:szCs w:val="24"/>
+        </w:rPr>
+        <mc:AlternateContent>
+          <mc:Choice Requires="wps">
+            <w:drawing>
+              <wp:anchor distT="0" distB="0" distL="114300" distR="114300" simplePos="0" relativeHeight="251755520" behindDoc="0" locked="0" layoutInCell="1" allowOverlap="1" wp14:anchorId="28595BED" wp14:editId="07286765">
+                <wp:simplePos x="0" y="0"/>
+                <wp:positionH relativeFrom="column">
+                  <wp:posOffset>2951538</wp:posOffset>
+                </wp:positionH>
+                <wp:positionV relativeFrom="paragraph">
+                  <wp:posOffset>4471439</wp:posOffset>
+                </wp:positionV>
+                <wp:extent cx="477982" cy="222250"/>
+                <wp:effectExtent l="0" t="0" r="74930" b="63500"/>
+                <wp:wrapNone/>
+                <wp:docPr id="54" name="Conector recto de flecha 54"/>
+                <wp:cNvGraphicFramePr/>
+                <a:graphic xmlns:a="http://schemas.openxmlformats.org/drawingml/2006/main">
+                  <a:graphicData uri="http://schemas.microsoft.com/office/word/2010/wordprocessingShape">
+                    <wps:wsp>
+                      <wps:cNvCnPr/>
+                      <wps:spPr>
+                        <a:xfrm>
+                          <a:off x="0" y="0"/>
+                          <a:ext cx="477982" cy="222250"/>
+                        </a:xfrm>
+                        <a:prstGeom prst="straightConnector1">
+                          <a:avLst/>
+                        </a:prstGeom>
+                        <a:ln>
+                          <a:tailEnd type="triangle"/>
+                        </a:ln>
+                      </wps:spPr>
+                      <wps:style>
+                        <a:lnRef idx="1">
+                          <a:schemeClr val="dk1"/>
+                        </a:lnRef>
+                        <a:fillRef idx="0">
+                          <a:schemeClr val="dk1"/>
+                        </a:fillRef>
+                        <a:effectRef idx="0">
+                          <a:schemeClr val="dk1"/>
+                        </a:effectRef>
+                        <a:fontRef idx="minor">
+                          <a:schemeClr val="tx1"/>
+                        </a:fontRef>
+                      </wps:style>
+                      <wps:bodyPr/>
+                    </wps:wsp>
+                  </a:graphicData>
+                </a:graphic>
+                <wp14:sizeRelH relativeFrom="margin">
+                  <wp14:pctWidth>0</wp14:pctWidth>
+                </wp14:sizeRelH>
+                <wp14:sizeRelV relativeFrom="margin">
+                  <wp14:pctHeight>0</wp14:pctHeight>
+                </wp14:sizeRelV>
+              </wp:anchor>
+            </w:drawing>
+          </mc:Choice>
+          <mc:Fallback>
+            <w:pict>
+              <v:shape w14:anchorId="355F991A" id="Conector recto de flecha 54" o:spid="_x0000_s1026" type="#_x0000_t32" style="position:absolute;margin-left:232.4pt;margin-top:352.1pt;width:37.65pt;height:17.5pt;z-index:251755520;visibility:visible;mso-wrap-style:square;mso-width-percent:0;mso-height-percent:0;mso-wrap-distance-left:9pt;mso-wrap-distance-top:0;mso-wrap-distance-right:9pt;mso-wrap-distance-bottom:0;mso-position-horizontal:absolute;mso-position-horizontal-relative:text;mso-position-vertical:absolute;mso-position-vertical-relative:text;mso-width-percent:0;mso-height-percent:0;mso-width-relative:margin;mso-height-relative:margin" o:gfxdata="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" strokecolor="black [3200]" strokeweight=".5pt">
+                <v:stroke endarrow="block" joinstyle="miter"/>
+              </v:shape>
+            </w:pict>
+          </mc:Fallback>
+        </mc:AlternateContent>
+      </w:r>
+      <w:r>
+        <w:rPr>
+          <w:b/>
+          <w:bCs/>
+          <w:noProof/>
+          <w:sz w:val="24"/>
+          <w:szCs w:val="24"/>
+        </w:rPr>
+        <mc:AlternateContent>
+          <mc:Choice Requires="wps">
+            <w:drawing>
+              <wp:anchor distT="0" distB="0" distL="114300" distR="114300" simplePos="0" relativeHeight="251761664" behindDoc="0" locked="0" layoutInCell="1" allowOverlap="1" wp14:anchorId="34134E6E" wp14:editId="63B4A967">
+                <wp:simplePos x="0" y="0"/>
+                <wp:positionH relativeFrom="column">
+                  <wp:posOffset>1566082</wp:posOffset>
+                </wp:positionH>
+                <wp:positionV relativeFrom="paragraph">
+                  <wp:posOffset>4604789</wp:posOffset>
+                </wp:positionV>
+                <wp:extent cx="1101437" cy="88900"/>
+                <wp:effectExtent l="0" t="57150" r="22860" b="25400"/>
+                <wp:wrapNone/>
+                <wp:docPr id="69" name="Conector recto de flecha 69"/>
+                <wp:cNvGraphicFramePr/>
+                <a:graphic xmlns:a="http://schemas.openxmlformats.org/drawingml/2006/main">
+                  <a:graphicData uri="http://schemas.microsoft.com/office/word/2010/wordprocessingShape">
+                    <wps:wsp>
+                      <wps:cNvCnPr/>
+                      <wps:spPr>
+                        <a:xfrm flipV="1">
+                          <a:off x="0" y="0"/>
+                          <a:ext cx="1101437" cy="88900"/>
+                        </a:xfrm>
+                        <a:prstGeom prst="straightConnector1">
+                          <a:avLst/>
+                        </a:prstGeom>
+                        <a:ln>
+                          <a:tailEnd type="triangle"/>
+                        </a:ln>
+                      </wps:spPr>
+                      <wps:style>
+                        <a:lnRef idx="1">
+                          <a:schemeClr val="dk1"/>
+                        </a:lnRef>
+                        <a:fillRef idx="0">
+                          <a:schemeClr val="dk1"/>
+                        </a:fillRef>
+                        <a:effectRef idx="0">
+                          <a:schemeClr val="dk1"/>
+                        </a:effectRef>
+                        <a:fontRef idx="minor">
+                          <a:schemeClr val="tx1"/>
+                        </a:fontRef>
+                      </wps:style>
+                      <wps:bodyPr/>
+                    </wps:wsp>
+                  </a:graphicData>
+                </a:graphic>
+                <wp14:sizeRelH relativeFrom="margin">
+                  <wp14:pctWidth>0</wp14:pctWidth>
+                </wp14:sizeRelH>
+                <wp14:sizeRelV relativeFrom="margin">
+                  <wp14:pctHeight>0</wp14:pctHeight>
+                </wp14:sizeRelV>
+              </wp:anchor>
+            </w:drawing>
+          </mc:Choice>
+          <mc:Fallback>
+            <w:pict>
+              <v:shape w14:anchorId="209ED781" id="Conector recto de flecha 69" o:spid="_x0000_s1026" type="#_x0000_t32" style="position:absolute;margin-left:123.3pt;margin-top:362.6pt;width:86.75pt;height:7pt;flip:y;z-index:251761664;visibility:visible;mso-wrap-style:square;mso-width-percent:0;mso-height-percent:0;mso-wrap-distance-left:9pt;mso-wrap-distance-top:0;mso-wrap-distance-right:9pt;mso-wrap-distance-bottom:0;mso-position-horizontal:absolute;mso-position-horizontal-relative:text;mso-position-vertical:absolute;mso-position-vertical-relative:text;mso-width-percent:0;mso-height-percent:0;mso-width-relative:margin;mso-height-relative:margin" o:gfxdata="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" strokecolor="black [3200]" strokeweight=".5pt">
+                <v:stroke endarrow="block" joinstyle="miter"/>
+              </v:shape>
+            </w:pict>
+          </mc:Fallback>
+        </mc:AlternateContent>
+      </w:r>
+      <w:r>
+        <w:rPr>
+          <w:b/>
+          <w:bCs/>
+          <w:noProof/>
+          <w:sz w:val="24"/>
+          <w:szCs w:val="24"/>
+        </w:rPr>
+        <mc:AlternateContent>
+          <mc:Choice Requires="wps">
+            <w:drawing>
+              <wp:anchor distT="0" distB="0" distL="114300" distR="114300" simplePos="0" relativeHeight="251756544" behindDoc="0" locked="0" layoutInCell="1" allowOverlap="1" wp14:anchorId="24D3AD49" wp14:editId="67AB8D54">
+                <wp:simplePos x="0" y="0"/>
+                <wp:positionH relativeFrom="column">
+                  <wp:posOffset>1531447</wp:posOffset>
+                </wp:positionH>
+                <wp:positionV relativeFrom="paragraph">
+                  <wp:posOffset>4346748</wp:posOffset>
+                </wp:positionV>
+                <wp:extent cx="818573" cy="83127"/>
+                <wp:effectExtent l="38100" t="0" r="19685" b="88900"/>
+                <wp:wrapNone/>
+                <wp:docPr id="59" name="Conector recto de flecha 59"/>
+                <wp:cNvGraphicFramePr/>
+                <a:graphic xmlns:a="http://schemas.openxmlformats.org/drawingml/2006/main">
+                  <a:graphicData uri="http://schemas.microsoft.com/office/word/2010/wordprocessingShape">
+                    <wps:wsp>
+                      <wps:cNvCnPr/>
+                      <wps:spPr>
+                        <a:xfrm flipH="1">
+                          <a:off x="0" y="0"/>
+                          <a:ext cx="818573" cy="83127"/>
+                        </a:xfrm>
+                        <a:prstGeom prst="straightConnector1">
+                          <a:avLst/>
+                        </a:prstGeom>
+                        <a:ln>
+                          <a:tailEnd type="triangle"/>
+                        </a:ln>
+                      </wps:spPr>
+                      <wps:style>
+                        <a:lnRef idx="1">
+                          <a:schemeClr val="dk1"/>
+                        </a:lnRef>
+                        <a:fillRef idx="0">
+                          <a:schemeClr val="dk1"/>
+                        </a:fillRef>
+                        <a:effectRef idx="0">
+                          <a:schemeClr val="dk1"/>
+                        </a:effectRef>
+                        <a:fontRef idx="minor">
+                          <a:schemeClr val="tx1"/>
+                        </a:fontRef>
+                      </wps:style>
+                      <wps:bodyPr/>
+                    </wps:wsp>
+                  </a:graphicData>
+                </a:graphic>
+                <wp14:sizeRelH relativeFrom="margin">
+                  <wp14:pctWidth>0</wp14:pctWidth>
+                </wp14:sizeRelH>
+                <wp14:sizeRelV relativeFrom="margin">
+                  <wp14:pctHeight>0</wp14:pctHeight>
+                </wp14:sizeRelV>
+              </wp:anchor>
+            </w:drawing>
+          </mc:Choice>
+          <mc:Fallback>
+            <w:pict>
+              <v:shape w14:anchorId="24EDECE6" id="Conector recto de flecha 59" o:spid="_x0000_s1026" type="#_x0000_t32" style="position:absolute;margin-left:120.6pt;margin-top:342.25pt;width:64.45pt;height:6.55pt;flip:x;z-index:251756544;visibility:visible;mso-wrap-style:square;mso-width-percent:0;mso-height-percent:0;mso-wrap-distance-left:9pt;mso-wrap-distance-top:0;mso-wrap-distance-right:9pt;mso-wrap-distance-bottom:0;mso-position-horizontal:absolute;mso-position-horizontal-relative:text;mso-position-vertical:absolute;mso-position-vertical-relative:text;mso-width-percent:0;mso-height-percent:0;mso-width-relative:margin;mso-height-relative:margin" o:gfxdata="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" strokecolor="black [3200]" strokeweight=".5pt">
+                <v:stroke endarrow="block" joinstyle="miter"/>
+              </v:shape>
+            </w:pict>
+          </mc:Fallback>
+        </mc:AlternateContent>
+      </w:r>
+      <w:r>
+        <w:rPr>
+          <w:b/>
+          <w:bCs/>
+          <w:noProof/>
+          <w:sz w:val="24"/>
+          <w:szCs w:val="24"/>
+        </w:rPr>
+        <mc:AlternateContent>
+          <mc:Choice Requires="wps">
+            <w:drawing>
+              <wp:anchor distT="0" distB="0" distL="114300" distR="114300" simplePos="0" relativeHeight="251741184" behindDoc="0" locked="0" layoutInCell="1" allowOverlap="1" wp14:anchorId="3B59B81E" wp14:editId="7BF92040">
+                <wp:simplePos x="0" y="0"/>
+                <wp:positionH relativeFrom="margin">
+                  <wp:posOffset>2375708</wp:posOffset>
+                </wp:positionH>
+                <wp:positionV relativeFrom="paragraph">
+                  <wp:posOffset>7171863</wp:posOffset>
+                </wp:positionV>
+                <wp:extent cx="1249680" cy="350520"/>
+                <wp:effectExtent l="0" t="0" r="26670" b="11430"/>
+                <wp:wrapNone/>
+                <wp:docPr id="4" name="Diagrama de flujo: proceso alternativo 4"/>
+                <wp:cNvGraphicFramePr/>
+                <a:graphic xmlns:a="http://schemas.openxmlformats.org/drawingml/2006/main">
+                  <a:graphicData uri="http://schemas.microsoft.com/office/word/2010/wordprocessingShape">
+                    <wps:wsp>
+                      <wps:cNvSpPr/>
+                      <wps:spPr>
+                        <a:xfrm>
+                          <a:off x="0" y="0"/>
+                          <a:ext cx="1249680" cy="350520"/>
+                        </a:xfrm>
+                        <a:prstGeom prst="flowChartAlternateProcess">
+                          <a:avLst/>
+                        </a:prstGeom>
+                      </wps:spPr>
+                      <wps:style>
+                        <a:lnRef idx="2">
+                          <a:schemeClr val="accent1"/>
+                        </a:lnRef>
+                        <a:fillRef idx="1">
+                          <a:schemeClr val="lt1"/>
+                        </a:fillRef>
+                        <a:effectRef idx="0">
+                          <a:schemeClr val="accent1"/>
+                        </a:effectRef>
+                        <a:fontRef idx="minor">
+                          <a:schemeClr val="dk1"/>
+                        </a:fontRef>
+                      </wps:style>
+                      <wps:txbx>
+                        <w:txbxContent>
+                          <w:p>
+                            <w:pPr>
+                              <w:jc w:val="center"/>
+                            </w:pPr>
+                            <w:r>
+                              <w:t>FIN</w:t>
+                            </w:r>
+                          </w:p>
+                        </w:txbxContent>
+                      </wps:txbx>
+                      <wps:bodyPr rot="0" spcFirstLastPara="0" vertOverflow="overflow" horzOverflow="overflow" vert="horz" wrap="square" lIns="91440" tIns="45720" rIns="91440" bIns="45720" numCol="1" spcCol="0" rtlCol="0" fromWordArt="0" anchor="ctr" anchorCtr="0" forceAA="0" compatLnSpc="1">
+                        <a:prstTxWarp prst="textNoShape">
+                          <a:avLst/>
+                        </a:prstTxWarp>
+                        <a:noAutofit/>
+                      </wps:bodyPr>
+                    </wps:wsp>
+                  </a:graphicData>
+                </a:graphic>
+              </wp:anchor>
+            </w:drawing>
+          </mc:Choice>
+          <mc:Fallback>
+            <w:pict>
+              <v:shape w14:anchorId="3B59B81E" id="Diagrama de flujo: proceso alternativo 4" o:spid="_x0000_s1037" type="#_x0000_t176" style="position:absolute;margin-left:187.05pt;margin-top:564.7pt;width:98.4pt;height:27.6pt;z-index:251741184;visibility:visible;mso-wrap-style:square;mso-wrap-distance-left:9pt;mso-wrap-distance-top:0;mso-wrap-distance-right:9pt;mso-wrap-distance-bottom:0;mso-position-horizontal:absolute;mso-position-horizontal-relative:margin;mso-position-vertical:absolute;mso-position-vertical-relative:text;v-text-anchor:middle" o:gfxdata="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" fillcolor="white [3201]" strokecolor="#4472c4 [3204]" strokeweight="1pt">
+                <v:textbox>
+                  <w:txbxContent>
+                    <w:p>
+                      <w:pPr>
+                        <w:jc w:val="center"/>
+                      </w:pPr>
+                      <w:r>
+                        <w:t>FIN</w:t>
+                      </w:r>
+                    </w:p>
+                  </w:txbxContent>
+                </v:textbox>
+                <w10:wrap anchorx="margin"/>
+              </v:shape>
+            </w:pict>
+          </mc:Fallback>
+        </mc:AlternateContent>
+      </w:r>
+      <w:r>
+        <w:rPr>
+          <w:b/>
+          <w:bCs/>
+          <w:noProof/>
+          <w:sz w:val="24"/>
+          <w:szCs w:val="24"/>
+        </w:rPr>
+        <mc:AlternateContent>
+          <mc:Choice Requires="wps">
+            <w:drawing>
+              <wp:anchor distT="0" distB="0" distL="114300" distR="114300" simplePos="0" relativeHeight="251768832" behindDoc="0" locked="0" layoutInCell="1" allowOverlap="1" wp14:anchorId="1F5730C9" wp14:editId="6EF75A78">
+                <wp:simplePos x="0" y="0"/>
+                <wp:positionH relativeFrom="column">
+                  <wp:posOffset>256829</wp:posOffset>
+                </wp:positionH>
+                <wp:positionV relativeFrom="paragraph">
+                  <wp:posOffset>4014238</wp:posOffset>
+                </wp:positionV>
+                <wp:extent cx="284018" cy="1412933"/>
+                <wp:effectExtent l="0" t="0" r="78105" b="53975"/>
+                <wp:wrapNone/>
+                <wp:docPr id="76" name="Conector recto de flecha 76"/>
+                <wp:cNvGraphicFramePr/>
+                <a:graphic xmlns:a="http://schemas.openxmlformats.org/drawingml/2006/main">
+                  <a:graphicData uri="http://schemas.microsoft.com/office/word/2010/wordprocessingShape">
+                    <wps:wsp>
+                      <wps:cNvCnPr/>
+                      <wps:spPr>
+                        <a:xfrm>
+                          <a:off x="0" y="0"/>
+                          <a:ext cx="284018" cy="1412933"/>
+                        </a:xfrm>
+                        <a:prstGeom prst="straightConnector1">
+                          <a:avLst/>
+                        </a:prstGeom>
+                        <a:ln>
+                          <a:tailEnd type="triangle"/>
+                        </a:ln>
+                      </wps:spPr>
+                      <wps:style>
+                        <a:lnRef idx="1">
+                          <a:schemeClr val="dk1"/>
+                        </a:lnRef>
+                        <a:fillRef idx="0">
+                          <a:schemeClr val="dk1"/>
+                        </a:fillRef>
+                        <a:effectRef idx="0">
+                          <a:schemeClr val="dk1"/>
+                        </a:effectRef>
+                        <a:fontRef idx="minor">
+                          <a:schemeClr val="tx1"/>
+                        </a:fontRef>
+                      </wps:style>
+                      <wps:bodyPr/>
+                    </wps:wsp>
+                  </a:graphicData>
+                </a:graphic>
+              </wp:anchor>
+            </w:drawing>
+          </mc:Choice>
+          <mc:Fallback>
+            <w:pict>
+              <v:shape w14:anchorId="4C7AD205" id="Conector recto de flecha 76" o:spid="_x0000_s1026" type="#_x0000_t32" style="position:absolute;margin-left:20.2pt;margin-top:316.1pt;width:22.35pt;height:111.25pt;z-index:251768832;visibility:visible;mso-wrap-style:square;mso-wrap-distance-left:9pt;mso-wrap-distance-top:0;mso-wrap-distance-right:9pt;mso-wrap-distance-bottom:0;mso-position-horizontal:absolute;mso-position-horizontal-relative:text;mso-position-vertical:absolute;mso-position-vertical-relative:text" o:gfxdata="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" strokecolor="black [3200]" strokeweight=".5pt">
+                <v:stroke endarrow="block" joinstyle="miter"/>
+              </v:shape>
+            </w:pict>
+          </mc:Fallback>
+        </mc:AlternateContent>
+      </w:r>
+      <w:r>
+        <w:rPr>
+          <w:b/>
+          <w:bCs/>
+          <w:noProof/>
+          <w:sz w:val="24"/>
+          <w:szCs w:val="24"/>
+        </w:rPr>
+        <mc:AlternateContent>
+          <mc:Choice Requires="wps">
+            <w:drawing>
+              <wp:anchor distT="0" distB="0" distL="114300" distR="114300" simplePos="0" relativeHeight="251767808" behindDoc="0" locked="0" layoutInCell="1" allowOverlap="1" wp14:anchorId="2256AA6D" wp14:editId="71D4E2BF">
+                <wp:simplePos x="0" y="0"/>
+                <wp:positionH relativeFrom="column">
+                  <wp:posOffset>3955992</wp:posOffset>
+                </wp:positionH>
+                <wp:positionV relativeFrom="paragraph">
+                  <wp:posOffset>4845512</wp:posOffset>
+                </wp:positionV>
+                <wp:extent cx="69273" cy="581891"/>
+                <wp:effectExtent l="57150" t="0" r="26035" b="66040"/>
+                <wp:wrapNone/>
+                <wp:docPr id="75" name="Conector recto de flecha 75"/>
+                <wp:cNvGraphicFramePr/>
+                <a:graphic xmlns:a="http://schemas.openxmlformats.org/drawingml/2006/main">
+                  <a:graphicData uri="http://schemas.microsoft.com/office/word/2010/wordprocessingShape">
+                    <wps:wsp>
+                      <wps:cNvCnPr/>
+                      <wps:spPr>
+                        <a:xfrm flipH="1">
+                          <a:off x="0" y="0"/>
+                          <a:ext cx="69273" cy="581891"/>
+                        </a:xfrm>
+                        <a:prstGeom prst="straightConnector1">
+                          <a:avLst/>
+                        </a:prstGeom>
+                        <a:ln>
+                          <a:tailEnd type="triangle"/>
+                        </a:ln>
+                      </wps:spPr>
+                      <wps:style>
+                        <a:lnRef idx="1">
+                          <a:schemeClr val="dk1"/>
+                        </a:lnRef>
+                        <a:fillRef idx="0">
+                          <a:schemeClr val="dk1"/>
+                        </a:fillRef>
+                        <a:effectRef idx="0">
+                          <a:schemeClr val="dk1"/>
+                        </a:effectRef>
+                        <a:fontRef idx="minor">
+                          <a:schemeClr val="tx1"/>
+                        </a:fontRef>
+                      </wps:style>
+                      <wps:bodyPr/>
+                    </wps:wsp>
+                  </a:graphicData>
+                </a:graphic>
+              </wp:anchor>
+            </w:drawing>
+          </mc:Choice>
+          <mc:Fallback>
+            <w:pict>
+              <v:shape w14:anchorId="65AA5170" id="Conector recto de flecha 75" o:spid="_x0000_s1026" type="#_x0000_t32" style="position:absolute;margin-left:311.5pt;margin-top:381.55pt;width:5.45pt;height:45.8pt;flip:x;z-index:251767808;visibility:visible;mso-wrap-style:square;mso-wrap-distance-left:9pt;mso-wrap-distance-top:0;mso-wrap-distance-right:9pt;mso-wrap-distance-bottom:0;mso-position-horizontal:absolute;mso-position-horizontal-relative:text;mso-position-vertical:absolute;mso-position-vertical-relative:text" o:gfxdata="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" strokecolor="black [3200]" strokeweight=".5pt">
+                <v:stroke endarrow="block" joinstyle="miter"/>
+              </v:shape>
+            </w:pict>
+          </mc:Fallback>
+        </mc:AlternateContent>
+      </w:r>
+      <w:r>
+        <w:rPr>
+          <w:b/>
+          <w:bCs/>
+          <w:noProof/>
+          <w:sz w:val="24"/>
+          <w:szCs w:val="24"/>
+        </w:rPr>
+        <mc:AlternateContent>
+          <mc:Choice Requires="wps">
+            <w:drawing>
+              <wp:anchor distT="0" distB="0" distL="114300" distR="114300" simplePos="0" relativeHeight="251766784" behindDoc="0" locked="0" layoutInCell="1" allowOverlap="1" wp14:anchorId="0F0BC0B6" wp14:editId="50ECBB64">
+                <wp:simplePos x="0" y="0"/>
+                <wp:positionH relativeFrom="column">
+                  <wp:posOffset>4960447</wp:posOffset>
+                </wp:positionH>
+                <wp:positionV relativeFrom="paragraph">
+                  <wp:posOffset>3979602</wp:posOffset>
+                </wp:positionV>
+                <wp:extent cx="360218" cy="1489363"/>
+                <wp:effectExtent l="0" t="0" r="78105" b="53975"/>
+                <wp:wrapNone/>
+                <wp:docPr id="74" name="Conector recto de flecha 74"/>
+                <wp:cNvGraphicFramePr/>
+                <a:graphic xmlns:a="http://schemas.openxmlformats.org/drawingml/2006/main">
+                  <a:graphicData uri="http://schemas.microsoft.com/office/word/2010/wordprocessingShape">
+                    <wps:wsp>
+                      <wps:cNvCnPr/>
+                      <wps:spPr>
+                        <a:xfrm>
+                          <a:off x="0" y="0"/>
+                          <a:ext cx="360218" cy="1489363"/>
+                        </a:xfrm>
+                        <a:prstGeom prst="straightConnector1">
+                          <a:avLst/>
+                        </a:prstGeom>
+                        <a:ln>
+                          <a:tailEnd type="triangle"/>
+                        </a:ln>
+                      </wps:spPr>
+                      <wps:style>
+                        <a:lnRef idx="1">
+                          <a:schemeClr val="dk1"/>
+                        </a:lnRef>
+                        <a:fillRef idx="0">
+                          <a:schemeClr val="dk1"/>
+                        </a:fillRef>
+                        <a:effectRef idx="0">
+                          <a:schemeClr val="dk1"/>
+                        </a:effectRef>
+                        <a:fontRef idx="minor">
+                          <a:schemeClr val="tx1"/>
+                        </a:fontRef>
+                      </wps:style>
+                      <wps:bodyPr/>
+                    </wps:wsp>
+                  </a:graphicData>
+                </a:graphic>
+              </wp:anchor>
+            </w:drawing>
+          </mc:Choice>
+          <mc:Fallback>
+            <w:pict>
+              <v:shape w14:anchorId="520D074E" id="Conector recto de flecha 74" o:spid="_x0000_s1026" type="#_x0000_t32" style="position:absolute;margin-left:390.6pt;margin-top:313.35pt;width:28.35pt;height:117.25pt;z-index:251766784;visibility:visible;mso-wrap-style:square;mso-wrap-distance-left:9pt;mso-wrap-distance-top:0;mso-wrap-distance-right:9pt;mso-wrap-distance-bottom:0;mso-position-horizontal:absolute;mso-position-horizontal-relative:text;mso-position-vertical:absolute;mso-position-vertical-relative:text" o:gfxdata="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" strokecolor="black [3200]" strokeweight=".5pt">
+                <v:stroke endarrow="block" joinstyle="miter"/>
+              </v:shape>
+            </w:pict>
+          </mc:Fallback>
+        </mc:AlternateContent>
+      </w:r>
+      <w:r>
+        <w:rPr>
+          <w:b/>
+          <w:bCs/>
+          <w:noProof/>
+          <w:sz w:val="24"/>
+          <w:szCs w:val="24"/>
+        </w:rPr>
+        <mc:AlternateContent>
+          <mc:Choice Requires="wps">
+            <w:drawing>
+              <wp:anchor distT="0" distB="0" distL="114300" distR="114300" simplePos="0" relativeHeight="251765760" behindDoc="0" locked="0" layoutInCell="1" allowOverlap="1" wp14:anchorId="24DDCACA" wp14:editId="6BB96A97">
+                <wp:simplePos x="0" y="0"/>
+                <wp:positionH relativeFrom="margin">
+                  <wp:posOffset>4828829</wp:posOffset>
+                </wp:positionH>
+                <wp:positionV relativeFrom="paragraph">
+                  <wp:posOffset>5448185</wp:posOffset>
+                </wp:positionV>
+                <wp:extent cx="997527" cy="581313"/>
+                <wp:effectExtent l="0" t="0" r="12700" b="28575"/>
+                <wp:wrapNone/>
+                <wp:docPr id="73" name="Diagrama de flujo: documento 73"/>
+                <wp:cNvGraphicFramePr/>
+                <a:graphic xmlns:a="http://schemas.openxmlformats.org/drawingml/2006/main">
+                  <a:graphicData uri="http://schemas.microsoft.com/office/word/2010/wordprocessingShape">
+                    <wps:wsp>
+                      <wps:cNvSpPr/>
+                      <wps:spPr>
+                        <a:xfrm>
+                          <a:off x="0" y="0"/>
+                          <a:ext cx="997527" cy="581313"/>
+                        </a:xfrm>
+                        <a:prstGeom prst="flowChartDocument">
+                          <a:avLst/>
+                        </a:prstGeom>
+                        <a:ln>
+                          <a:solidFill>
+                            <a:schemeClr val="accent1"/>
+                          </a:solidFill>
+                        </a:ln>
+                      </wps:spPr>
+                      <wps:style>
+                        <a:lnRef idx="2">
+                          <a:schemeClr val="accent6"/>
+                        </a:lnRef>
+                        <a:fillRef idx="1">
+                          <a:schemeClr val="lt1"/>
+                        </a:fillRef>
+                        <a:effectRef idx="0">
+                          <a:schemeClr val="accent6"/>
+                        </a:effectRef>
+                        <a:fontRef idx="minor">
+                          <a:schemeClr val="dk1"/>
+                        </a:fontRef>
+                      </wps:style>
+                      <wps:txbx>
+                        <w:txbxContent>
+                          <w:p>
+                            <w:pPr>
+                              <w:jc w:val="center"/>
+                            </w:pPr>
+                            <w:r>
+                              <w:t>RESULTADO DE DIVISIÓN</w:t>
+                            </w:r>
+                          </w:p>
+                        </w:txbxContent>
+                      </wps:txbx>
+                      <wps:bodyPr rot="0" spcFirstLastPara="0" vertOverflow="overflow" horzOverflow="overflow" vert="horz" wrap="square" lIns="91440" tIns="45720" rIns="91440" bIns="45720" numCol="1" spcCol="0" rtlCol="0" fromWordArt="0" anchor="ctr" anchorCtr="0" forceAA="0" compatLnSpc="1">
+                        <a:prstTxWarp prst="textNoShape">
+                          <a:avLst/>
+                        </a:prstTxWarp>
+                        <a:noAutofit/>
+                      </wps:bodyPr>
+                    </wps:wsp>
+                  </a:graphicData>
+                </a:graphic>
+                <wp14:sizeRelH relativeFrom="margin">
+                  <wp14:pctWidth>0</wp14:pctWidth>
+                </wp14:sizeRelH>
+                <wp14:sizeRelV relativeFrom="margin">
+                  <wp14:pctHeight>0</wp14:pctHeight>
+                </wp14:sizeRelV>
+              </wp:anchor>
+            </w:drawing>
+          </mc:Choice>
+          <mc:Fallback>
+            <w:pict>
+              <v:shapetype w14:anchorId="24DDCACA" id="_x0000_t114" coordsize="21600,21600" o:spt="114" path="m,20172v945,400,1887,628,2795,913c3587,21312,4342,21370,5060,21597v2037,,2567,-227,3095,-285c8722,21197,9325,20970,9855,20800v490,-228,945,-400,1472,-740c11817,19887,12347,19660,12875,19375v567,-228,1095,-513,1700,-740c15177,18462,15782,18122,16537,17950v718,-113,1398,-398,2228,-513c19635,17437,20577,17322,21597,17322l21597,,,xe">
+                <v:stroke joinstyle="miter"/>
+                <v:path o:connecttype="custom" o:connectlocs="10800,0;0,10800;10800,20400;21600,10800" textboxrect="0,0,21600,17322"/>
+              </v:shapetype>
+              <v:shape id="Diagrama de flujo: documento 73" o:spid="_x0000_s1038" type="#_x0000_t114" style="position:absolute;margin-left:380.2pt;margin-top:429pt;width:78.55pt;height:45.75pt;z-index:251765760;visibility:visible;mso-wrap-style:square;mso-width-percent:0;mso-height-percent:0;mso-wrap-distance-left:9pt;mso-wrap-distance-top:0;mso-wrap-distance-right:9pt;mso-wrap-distance-bottom:0;mso-position-horizontal:absolute;mso-position-horizontal-relative:margin;mso-position-vertical:absolute;mso-position-vertical-relative:text;mso-width-percent:0;mso-height-percent:0;mso-width-relative:margin;mso-height-relative:margin;v-text-anchor:middle" o:gfxdata="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" fillcolor="white [3201]" strokecolor="#4472c4 [3204]" strokeweight="1pt">
+                <v:textbox>
+                  <w:txbxContent>
+                    <w:p>
+                      <w:pPr>
+                        <w:jc w:val="center"/>
+                      </w:pPr>
+                      <w:r>
+                        <w:t>RESULTADO DE DIVISIÓN</w:t>
+                      </w:r>
+                    </w:p>
+                  </w:txbxContent>
+                </v:textbox>
+                <w10:wrap anchorx="margin"/>
+              </v:shape>
+            </w:pict>
+          </mc:Fallback>
+        </mc:AlternateContent>
+      </w:r>
+      <w:r>
+        <w:rPr>
+          <w:b/>
+          <w:bCs/>
+          <w:noProof/>
+          <w:sz w:val="24"/>
+          <w:szCs w:val="24"/>
+        </w:rPr>
+        <mc:AlternateContent>
+          <mc:Choice Requires="wps">
+            <w:drawing>
+              <wp:anchor distT="0" distB="0" distL="114300" distR="114300" simplePos="0" relativeHeight="251764736" behindDoc="0" locked="0" layoutInCell="1" allowOverlap="1" wp14:anchorId="433B206F" wp14:editId="4E582CA6">
+                <wp:simplePos x="0" y="0"/>
+                <wp:positionH relativeFrom="column">
+                  <wp:posOffset>3339465</wp:posOffset>
+                </wp:positionH>
+                <wp:positionV relativeFrom="paragraph">
+                  <wp:posOffset>5434331</wp:posOffset>
+                </wp:positionV>
+                <wp:extent cx="1226127" cy="595168"/>
+                <wp:effectExtent l="0" t="0" r="12700" b="14605"/>
+                <wp:wrapNone/>
+                <wp:docPr id="72" name="Diagrama de flujo: documento 72"/>
+                <wp:cNvGraphicFramePr/>
+                <a:graphic xmlns:a="http://schemas.openxmlformats.org/drawingml/2006/main">
+                  <a:graphicData uri="http://schemas.microsoft.com/office/word/2010/wordprocessingShape">
+                    <wps:wsp>
+                      <wps:cNvSpPr/>
+                      <wps:spPr>
+                        <a:xfrm>
+                          <a:off x="0" y="0"/>
+                          <a:ext cx="1226127" cy="595168"/>
+                        </a:xfrm>
+                        <a:prstGeom prst="flowChartDocument">
+                          <a:avLst/>
+                        </a:prstGeom>
+                        <a:ln>
+                          <a:solidFill>
+                            <a:schemeClr val="accent1"/>
+                          </a:solidFill>
+                        </a:ln>
+                      </wps:spPr>
+                      <wps:style>
+                        <a:lnRef idx="2">
+                          <a:schemeClr val="accent6"/>
+                        </a:lnRef>
+                        <a:fillRef idx="1">
+                          <a:schemeClr val="lt1"/>
+                        </a:fillRef>
+                        <a:effectRef idx="0">
+                          <a:schemeClr val="accent6"/>
+                        </a:effectRef>
+                        <a:fontRef idx="minor">
+                          <a:schemeClr val="dk1"/>
+                        </a:fontRef>
+                      </wps:style>
+                      <wps:txbx>
+                        <w:txbxContent>
+                          <w:p>
+                            <w:pPr>
+                              <w:jc w:val="center"/>
+                            </w:pPr>
+                            <w:r>
+                              <w:t>RESULTADODE MULTIPLICACION</w:t>
+                            </w:r>
+                          </w:p>
+                        </w:txbxContent>
+                      </wps:txbx>
+                      <wps:bodyPr rot="0" spcFirstLastPara="0" vertOverflow="overflow" horzOverflow="overflow" vert="horz" wrap="square" lIns="91440" tIns="45720" rIns="91440" bIns="45720" numCol="1" spcCol="0" rtlCol="0" fromWordArt="0" anchor="ctr" anchorCtr="0" forceAA="0" compatLnSpc="1">
+                        <a:prstTxWarp prst="textNoShape">
+                          <a:avLst/>
+                        </a:prstTxWarp>
+                        <a:noAutofit/>
+                      </wps:bodyPr>
+                    </wps:wsp>
+                  </a:graphicData>
+                </a:graphic>
+                <wp14:sizeRelH relativeFrom="margin">
+                  <wp14:pctWidth>0</wp14:pctWidth>
+                </wp14:sizeRelH>
+                <wp14:sizeRelV relativeFrom="margin">
+                  <wp14:pctHeight>0</wp14:pctHeight>
+                </wp14:sizeRelV>
+              </wp:anchor>
+            </w:drawing>
+          </mc:Choice>
+          <mc:Fallback>
+            <w:pict>
+              <v:shape w14:anchorId="433B206F" id="Diagrama de flujo: documento 72" o:spid="_x0000_s1039" type="#_x0000_t114" style="position:absolute;margin-left:262.95pt;margin-top:427.9pt;width:96.55pt;height:46.85pt;z-index:251764736;visibility:visible;mso-wrap-style:square;mso-width-percent:0;mso-height-percent:0;mso-wrap-distance-left:9pt;mso-wrap-distance-top:0;mso-wrap-distance-right:9pt;mso-wrap-distance-bottom:0;mso-position-horizontal:absolute;mso-position-horizontal-relative:text;mso-position-vertical:absolute;mso-position-vertical-relative:text;mso-width-percent:0;mso-height-percent:0;mso-width-relative:margin;mso-height-relative:margin;v-text-anchor:middle" o:gfxdata="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" fillcolor="white [3201]" strokecolor="#4472c4 [3204]" strokeweight="1pt">
+                <v:textbox>
+                  <w:txbxContent>
+                    <w:p>
+                      <w:pPr>
+                        <w:jc w:val="center"/>
+                      </w:pPr>
+                      <w:r>
+                        <w:t>RESULTADODE MULTIPLICACION</w:t>
+                      </w:r>
+                    </w:p>
+                  </w:txbxContent>
+                </v:textbox>
+              </v:shape>
+            </w:pict>
+          </mc:Fallback>
+        </mc:AlternateContent>
+      </w:r>
+      <w:r>
+        <w:rPr>
+          <w:b/>
+          <w:bCs/>
+          <w:noProof/>
+          <w:sz w:val="24"/>
+          <w:szCs w:val="24"/>
+        </w:rPr>
+        <mc:AlternateContent>
+          <mc:Choice Requires="wps">
+            <w:drawing>
+              <wp:anchor distT="0" distB="0" distL="114300" distR="114300" simplePos="0" relativeHeight="251763712" behindDoc="0" locked="0" layoutInCell="1" allowOverlap="1" wp14:anchorId="27B5AC7B" wp14:editId="7FA6ABCB">
+                <wp:simplePos x="0" y="0"/>
+                <wp:positionH relativeFrom="column">
+                  <wp:posOffset>1685867</wp:posOffset>
+                </wp:positionH>
+                <wp:positionV relativeFrom="paragraph">
+                  <wp:posOffset>5461520</wp:posOffset>
+                </wp:positionV>
+                <wp:extent cx="1184564" cy="539750"/>
+                <wp:effectExtent l="0" t="0" r="15875" b="12700"/>
+                <wp:wrapNone/>
+                <wp:docPr id="71" name="Diagrama de flujo: documento 71"/>
+                <wp:cNvGraphicFramePr/>
+                <a:graphic xmlns:a="http://schemas.openxmlformats.org/drawingml/2006/main">
+                  <a:graphicData uri="http://schemas.microsoft.com/office/word/2010/wordprocessingShape">
+                    <wps:wsp>
+                      <wps:cNvSpPr/>
+                      <wps:spPr>
+                        <a:xfrm>
+                          <a:off x="0" y="0"/>
+                          <a:ext cx="1184564" cy="539750"/>
+                        </a:xfrm>
+                        <a:prstGeom prst="flowChartDocument">
+                          <a:avLst/>
+                        </a:prstGeom>
+                        <a:ln>
+                          <a:solidFill>
+                            <a:schemeClr val="accent1"/>
+                          </a:solidFill>
+                        </a:ln>
+                      </wps:spPr>
+                      <wps:style>
+                        <a:lnRef idx="2">
+                          <a:schemeClr val="accent6"/>
+                        </a:lnRef>
+                        <a:fillRef idx="1">
+                          <a:schemeClr val="lt1"/>
+                        </a:fillRef>
+                        <a:effectRef idx="0">
+                          <a:schemeClr val="accent6"/>
+                        </a:effectRef>
+                        <a:fontRef idx="minor">
+                          <a:schemeClr val="dk1"/>
+                        </a:fontRef>
+                      </wps:style>
+                      <wps:txbx>
+                        <w:txbxContent>
+                          <w:p>
+                            <w:pPr>
+                              <w:jc w:val="center"/>
+                            </w:pPr>
+                            <w:r>
+                              <w:t>RESULTADO DE RESTA</w:t>
+                            </w:r>
+                          </w:p>
+                        </w:txbxContent>
+                      </wps:txbx>
+                      <wps:bodyPr rot="0" spcFirstLastPara="0" vertOverflow="overflow" horzOverflow="overflow" vert="horz" wrap="square" lIns="91440" tIns="45720" rIns="91440" bIns="45720" numCol="1" spcCol="0" rtlCol="0" fromWordArt="0" anchor="ctr" anchorCtr="0" forceAA="0" compatLnSpc="1">
+                        <a:prstTxWarp prst="textNoShape">
+                          <a:avLst/>
+                        </a:prstTxWarp>
+                        <a:noAutofit/>
+                      </wps:bodyPr>
+                    </wps:wsp>
+                  </a:graphicData>
+                </a:graphic>
+                <wp14:sizeRelH relativeFrom="margin">
+                  <wp14:pctWidth>0</wp14:pctWidth>
+                </wp14:sizeRelH>
+                <wp14:sizeRelV relativeFrom="margin">
+                  <wp14:pctHeight>0</wp14:pctHeight>
+                </wp14:sizeRelV>
+              </wp:anchor>
+            </w:drawing>
+          </mc:Choice>
+          <mc:Fallback>
+            <w:pict>
+              <v:shape w14:anchorId="27B5AC7B" id="Diagrama de flujo: documento 71" o:spid="_x0000_s1040" type="#_x0000_t114" style="position:absolute;margin-left:132.75pt;margin-top:430.05pt;width:93.25pt;height:42.5pt;z-index:251763712;visibility:visible;mso-wrap-style:square;mso-width-percent:0;mso-height-percent:0;mso-wrap-distance-left:9pt;mso-wrap-distance-top:0;mso-wrap-distance-right:9pt;mso-wrap-distance-bottom:0;mso-position-horizontal:absolute;mso-position-horizontal-relative:text;mso-position-vertical:absolute;mso-position-vertical-relative:text;mso-width-percent:0;mso-height-percent:0;mso-width-relative:margin;mso-height-relative:margin;v-text-anchor:middle" o:gfxdata="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" fillcolor="white [3201]" strokecolor="#4472c4 [3204]" strokeweight="1pt">
+                <v:textbox>
+                  <w:txbxContent>
+                    <w:p>
+                      <w:pPr>
+                        <w:jc w:val="center"/>
+                      </w:pPr>
+                      <w:r>
+                        <w:t>RESULTADO DE RESTA</w:t>
+                      </w:r>
+                    </w:p>
+                  </w:txbxContent>
+                </v:textbox>
+              </v:shape>
+            </w:pict>
+          </mc:Fallback>
+        </mc:AlternateContent>
+      </w:r>
+      <w:r>
+        <w:rPr>
+          <w:b/>
+          <w:bCs/>
+          <w:noProof/>
+          <w:sz w:val="24"/>
+          <w:szCs w:val="24"/>
+        </w:rPr>
+        <mc:AlternateContent>
+          <mc:Choice Requires="wps">
+            <w:drawing>
+              <wp:anchor distT="0" distB="0" distL="114300" distR="114300" simplePos="0" relativeHeight="251762688" behindDoc="0" locked="0" layoutInCell="1" allowOverlap="1" wp14:anchorId="38198508" wp14:editId="4611482A">
+                <wp:simplePos x="0" y="0"/>
+                <wp:positionH relativeFrom="margin">
+                  <wp:align>left</wp:align>
+                </wp:positionH>
+                <wp:positionV relativeFrom="paragraph">
+                  <wp:posOffset>5413144</wp:posOffset>
+                </wp:positionV>
+                <wp:extent cx="1059872" cy="616527"/>
+                <wp:effectExtent l="0" t="0" r="26035" b="12700"/>
+                <wp:wrapNone/>
+                <wp:docPr id="70" name="Diagrama de flujo: documento 70"/>
+                <wp:cNvGraphicFramePr/>
+                <a:graphic xmlns:a="http://schemas.openxmlformats.org/drawingml/2006/main">
+                  <a:graphicData uri="http://schemas.microsoft.com/office/word/2010/wordprocessingShape">
+                    <wps:wsp>
+                      <wps:cNvSpPr/>
+                      <wps:spPr>
+                        <a:xfrm>
+                          <a:off x="0" y="0"/>
+                          <a:ext cx="1059872" cy="616527"/>
+                        </a:xfrm>
+                        <a:prstGeom prst="flowChartDocument">
+                          <a:avLst/>
+                        </a:prstGeom>
+                        <a:ln>
+                          <a:solidFill>
+                            <a:schemeClr val="accent1"/>
+                          </a:solidFill>
+                        </a:ln>
+                      </wps:spPr>
+                      <wps:style>
+                        <a:lnRef idx="2">
+                          <a:schemeClr val="accent6"/>
+                        </a:lnRef>
+                        <a:fillRef idx="1">
+                          <a:schemeClr val="lt1"/>
+                        </a:fillRef>
+                        <a:effectRef idx="0">
+                          <a:schemeClr val="accent6"/>
+                        </a:effectRef>
+                        <a:fontRef idx="minor">
+                          <a:schemeClr val="dk1"/>
+                        </a:fontRef>
+                      </wps:style>
+                      <wps:txbx>
+                        <w:txbxContent>
+                          <w:p>
+                            <w:pPr>
+                              <w:jc w:val="center"/>
+                            </w:pPr>
+                            <w:r>
+                              <w:t>RESLTADO DE SUMA</w:t>
+                            </w:r>
+                          </w:p>
+                        </w:txbxContent>
+                      </wps:txbx>
+                      <wps:bodyPr rot="0" spcFirstLastPara="0" vertOverflow="overflow" horzOverflow="overflow" vert="horz" wrap="square" lIns="91440" tIns="45720" rIns="91440" bIns="45720" numCol="1" spcCol="0" rtlCol="0" fromWordArt="0" anchor="ctr" anchorCtr="0" forceAA="0" compatLnSpc="1">
+                        <a:prstTxWarp prst="textNoShape">
+                          <a:avLst/>
+                        </a:prstTxWarp>
+                        <a:noAutofit/>
+                      </wps:bodyPr>
+                    </wps:wsp>
+                  </a:graphicData>
+                </a:graphic>
+                <wp14:sizeRelH relativeFrom="margin">
+                  <wp14:pctWidth>0</wp14:pctWidth>
+                </wp14:sizeRelH>
+                <wp14:sizeRelV relativeFrom="margin">
+                  <wp14:pctHeight>0</wp14:pctHeight>
+                </wp14:sizeRelV>
+              </wp:anchor>
+            </w:drawing>
+          </mc:Choice>
+          <mc:Fallback>
+            <w:pict>
+              <v:shape w14:anchorId="38198508" id="Diagrama de flujo: documento 70" o:spid="_x0000_s1041" type="#_x0000_t114" style="position:absolute;margin-left:0;margin-top:426.25pt;width:83.45pt;height:48.55pt;z-index:251762688;visibility:visible;mso-wrap-style:square;mso-width-percent:0;mso-height-percent:0;mso-wrap-distance-left:9pt;mso-wrap-distance-top:0;mso-wrap-distance-right:9pt;mso-wrap-distance-bottom:0;mso-position-horizontal:left;mso-position-horizontal-relative:margin;mso-position-vertical:absolute;mso-position-vertical-relative:text;mso-width-percent:0;mso-height-percent:0;mso-width-relative:margin;mso-height-relative:margin;v-text-anchor:middle" o:gfxdata="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" fillcolor="white [3201]" strokecolor="#4472c4 [3204]" strokeweight="1pt">
+                <v:textbox>
+                  <w:txbxContent>
+                    <w:p>
+                      <w:pPr>
+                        <w:jc w:val="center"/>
+                      </w:pPr>
+                      <w:r>
+                        <w:t>RESLTADO DE SUMA</w:t>
+                      </w:r>
+                    </w:p>
+                  </w:txbxContent>
+                </v:textbox>
+                <w10:wrap anchorx="margin"/>
+              </v:shape>
+            </w:pict>
+          </mc:Fallback>
+        </mc:AlternateContent>
+      </w:r>
+      <w:r>
+        <w:rPr>
+          <w:b/>
+          <w:bCs/>
+          <w:noProof/>
+          <w:sz w:val="24"/>
+          <w:szCs w:val="24"/>
+        </w:rPr>
+        <mc:AlternateContent>
+          <mc:Choice Requires="wps">
+            <w:drawing>
+              <wp:anchor distT="0" distB="0" distL="114300" distR="114300" simplePos="0" relativeHeight="251759616" behindDoc="0" locked="0" layoutInCell="1" allowOverlap="1" wp14:anchorId="200A5F4F" wp14:editId="48F70A54">
+                <wp:simplePos x="0" y="0"/>
+                <wp:positionH relativeFrom="column">
+                  <wp:posOffset>3549015</wp:posOffset>
+                </wp:positionH>
+                <wp:positionV relativeFrom="paragraph">
+                  <wp:posOffset>3630930</wp:posOffset>
+                </wp:positionV>
+                <wp:extent cx="800100" cy="19050"/>
+                <wp:effectExtent l="38100" t="57150" r="0" b="95250"/>
+                <wp:wrapNone/>
+                <wp:docPr id="67" name="Conector recto de flecha 67"/>
+                <wp:cNvGraphicFramePr/>
+                <a:graphic xmlns:a="http://schemas.openxmlformats.org/drawingml/2006/main">
+                  <a:graphicData uri="http://schemas.microsoft.com/office/word/2010/wordprocessingShape">
+                    <wps:wsp>
+                      <wps:cNvCnPr/>
+                      <wps:spPr>
+                        <a:xfrm flipH="1">
+                          <a:off x="0" y="0"/>
+                          <a:ext cx="800100" cy="19050"/>
+                        </a:xfrm>
+                        <a:prstGeom prst="straightConnector1">
+                          <a:avLst/>
+                        </a:prstGeom>
+                        <a:ln>
+                          <a:tailEnd type="triangle"/>
+                        </a:ln>
+                      </wps:spPr>
+                      <wps:style>
+                        <a:lnRef idx="1">
+                          <a:schemeClr val="dk1"/>
+                        </a:lnRef>
+                        <a:fillRef idx="0">
+                          <a:schemeClr val="dk1"/>
+                        </a:fillRef>
+                        <a:effectRef idx="0">
+                          <a:schemeClr val="dk1"/>
+                        </a:effectRef>
+                        <a:fontRef idx="minor">
+                          <a:schemeClr val="tx1"/>
+                        </a:fontRef>
+                      </wps:style>
+                      <wps:bodyPr/>
+                    </wps:wsp>
+                  </a:graphicData>
+                </a:graphic>
+              </wp:anchor>
+            </w:drawing>
+          </mc:Choice>
+          <mc:Fallback>
+            <w:pict>
+              <v:shape w14:anchorId="68AEB91A" id="Conector recto de flecha 67" o:spid="_x0000_s1026" type="#_x0000_t32" style="position:absolute;margin-left:279.45pt;margin-top:285.9pt;width:63pt;height:1.5pt;flip:x;z-index:251759616;visibility:visible;mso-wrap-style:square;mso-wrap-distance-left:9pt;mso-wrap-distance-top:0;mso-wrap-distance-right:9pt;mso-wrap-distance-bottom:0;mso-position-horizontal:absolute;mso-position-horizontal-relative:text;mso-position-vertical:absolute;mso-position-vertical-relative:text" o:gfxdata="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" strokecolor="black [3200]" strokeweight=".5pt">
+                <v:stroke endarrow="block" joinstyle="miter"/>
+              </v:shape>
+            </w:pict>
+          </mc:Fallback>
+        </mc:AlternateContent>
+      </w:r>
+      <w:r>
+        <w:rPr>
+          <w:b/>
+          <w:bCs/>
+          <w:noProof/>
+          <w:sz w:val="24"/>
+          <w:szCs w:val="24"/>
+        </w:rPr>
+        <mc:AlternateContent>
+          <mc:Choice Requires="wps">
+            <w:drawing>
+              <wp:anchor distT="0" distB="0" distL="114300" distR="114300" simplePos="0" relativeHeight="251758592" behindDoc="0" locked="0" layoutInCell="1" allowOverlap="1" wp14:anchorId="48540DEF" wp14:editId="5BA7665C">
+                <wp:simplePos x="0" y="0"/>
+                <wp:positionH relativeFrom="column">
+                  <wp:posOffset>3218815</wp:posOffset>
+                </wp:positionH>
+                <wp:positionV relativeFrom="paragraph">
+                  <wp:posOffset>4227830</wp:posOffset>
+                </wp:positionV>
+                <wp:extent cx="234950" cy="273050"/>
+                <wp:effectExtent l="38100" t="38100" r="31750" b="31750"/>
+                <wp:wrapNone/>
+                <wp:docPr id="65" name="Conector recto de flecha 65"/>
+                <wp:cNvGraphicFramePr/>
+                <a:graphic xmlns:a="http://schemas.openxmlformats.org/drawingml/2006/main">
+                  <a:graphicData uri="http://schemas.microsoft.com/office/word/2010/wordprocessingShape">
+                    <wps:wsp>
+                      <wps:cNvCnPr/>
+                      <wps:spPr>
+                        <a:xfrm flipH="1" flipV="1">
+                          <a:off x="0" y="0"/>
+                          <a:ext cx="234950" cy="273050"/>
+                        </a:xfrm>
+                        <a:prstGeom prst="straightConnector1">
+                          <a:avLst/>
+                        </a:prstGeom>
+                        <a:ln>
+                          <a:tailEnd type="triangle"/>
+                        </a:ln>
+                      </wps:spPr>
+                      <wps:style>
+                        <a:lnRef idx="1">
+                          <a:schemeClr val="dk1"/>
+                        </a:lnRef>
+                        <a:fillRef idx="0">
+                          <a:schemeClr val="dk1"/>
+                        </a:fillRef>
+                        <a:effectRef idx="0">
+                          <a:schemeClr val="dk1"/>
+                        </a:effectRef>
+                        <a:fontRef idx="minor">
+                          <a:schemeClr val="tx1"/>
+                        </a:fontRef>
+                      </wps:style>
+                      <wps:bodyPr/>
+                    </wps:wsp>
+                  </a:graphicData>
+                </a:graphic>
+              </wp:anchor>
+            </w:drawing>
+          </mc:Choice>
+          <mc:Fallback>
+            <w:pict>
+              <v:shape w14:anchorId="29BF41FC" id="Conector recto de flecha 65" o:spid="_x0000_s1026" type="#_x0000_t32" style="position:absolute;margin-left:253.45pt;margin-top:332.9pt;width:18.5pt;height:21.5pt;flip:x y;z-index:251758592;visibility:visible;mso-wrap-style:square;mso-wrap-distance-left:9pt;mso-wrap-distance-top:0;mso-wrap-distance-right:9pt;mso-wrap-distance-bottom:0;mso-position-horizontal:absolute;mso-position-horizontal-relative:text;mso-position-vertical:absolute;mso-position-vertical-relative:text" o:gfxdata="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" strokecolor="black [3200]" strokeweight=".5pt">
+                <v:stroke endarrow="block" joinstyle="miter"/>
+              </v:shape>
+            </w:pict>
+          </mc:Fallback>
+        </mc:AlternateContent>
+      </w:r>
+      <w:r>
+        <w:rPr>
+          <w:b/>
+          <w:bCs/>
+          <w:noProof/>
+          <w:sz w:val="24"/>
+          <w:szCs w:val="24"/>
+        </w:rPr>
+        <mc:AlternateContent>
+          <mc:Choice Requires="wps">
+            <w:drawing>
+              <wp:anchor distT="0" distB="0" distL="114300" distR="114300" simplePos="0" relativeHeight="251749376" behindDoc="0" locked="0" layoutInCell="1" allowOverlap="1" wp14:anchorId="400EBDC6" wp14:editId="1093336B">
+                <wp:simplePos x="0" y="0"/>
+                <wp:positionH relativeFrom="column">
+                  <wp:posOffset>755015</wp:posOffset>
+                </wp:positionH>
+                <wp:positionV relativeFrom="paragraph">
+                  <wp:posOffset>4437380</wp:posOffset>
+                </wp:positionV>
+                <wp:extent cx="800100" cy="508000"/>
+                <wp:effectExtent l="0" t="0" r="19050" b="25400"/>
+                <wp:wrapNone/>
+                <wp:docPr id="16" name="Diagrama de flujo: proceso 16"/>
+                <wp:cNvGraphicFramePr/>
+                <a:graphic xmlns:a="http://schemas.openxmlformats.org/drawingml/2006/main">
+                  <a:graphicData uri="http://schemas.microsoft.com/office/word/2010/wordprocessingShape">
+                    <wps:wsp>
+                      <wps:cNvSpPr/>
+                      <wps:spPr>
+                        <a:xfrm>
+                          <a:off x="0" y="0"/>
+                          <a:ext cx="800100" cy="508000"/>
+                        </a:xfrm>
+                        <a:prstGeom prst="flowChartProcess">
+                          <a:avLst/>
+                        </a:prstGeom>
+                        <a:ln>
+                          <a:solidFill>
+                            <a:schemeClr val="accent1"/>
+                          </a:solidFill>
+                        </a:ln>
+                      </wps:spPr>
+                      <wps:style>
+                        <a:lnRef idx="2">
+                          <a:schemeClr val="accent6"/>
+                        </a:lnRef>
+                        <a:fillRef idx="1">
+                          <a:schemeClr val="lt1"/>
+                        </a:fillRef>
+                        <a:effectRef idx="0">
+                          <a:schemeClr val="accent6"/>
+                        </a:effectRef>
+                        <a:fontRef idx="minor">
+                          <a:schemeClr val="dk1"/>
+                        </a:fontRef>
+                      </wps:style>
+                      <wps:txbx>
+                        <w:txbxContent>
+                          <w:p>
+                            <w:pPr>
+                              <w:jc w:val="center"/>
+                            </w:pPr>
+                            <w:r>
+                              <w:t>RESTA</w:t>
+                            </w:r>
+                          </w:p>
+                        </w:txbxContent>
+                      </wps:txbx>
+                      <wps:bodyPr rot="0" spcFirstLastPara="0" vertOverflow="overflow" horzOverflow="overflow" vert="horz" wrap="square" lIns="91440" tIns="45720" rIns="91440" bIns="45720" numCol="1" spcCol="0" rtlCol="0" fromWordArt="0" anchor="ctr" anchorCtr="0" forceAA="0" compatLnSpc="1">
+                        <a:prstTxWarp prst="textNoShape">
+                          <a:avLst/>
+                        </a:prstTxWarp>
+                        <a:noAutofit/>
+                      </wps:bodyPr>
+                    </wps:wsp>
+                  </a:graphicData>
+                </a:graphic>
+              </wp:anchor>
+            </w:drawing>
+          </mc:Choice>
+          <mc:Fallback>
+            <w:pict>
+              <v:shape w14:anchorId="400EBDC6" id="Diagrama de flujo: proceso 16" o:spid="_x0000_s1042" type="#_x0000_t109" style="position:absolute;margin-left:59.45pt;margin-top:349.4pt;width:63pt;height:40pt;z-index:251749376;visibility:visible;mso-wrap-style:square;mso-wrap-distance-left:9pt;mso-wrap-distance-top:0;mso-wrap-distance-right:9pt;mso-wrap-distance-bottom:0;mso-position-horizontal:absolute;mso-position-horizontal-relative:text;mso-position-vertical:absolute;mso-position-vertical-relative:text;v-text-anchor:middle" o:gfxdata="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" fillcolor="white [3201]" strokecolor="#4472c4 [3204]" strokeweight="1pt">
+                <v:textbox>
+                  <w:txbxContent>
+                    <w:p>
+                      <w:pPr>
+                        <w:jc w:val="center"/>
+                      </w:pPr>
+                      <w:r>
+                        <w:t>RESTA</w:t>
+                      </w:r>
+                    </w:p>
+                  </w:txbxContent>
+                </v:textbox>
+              </v:shape>
+            </w:pict>
+          </mc:Fallback>
+        </mc:AlternateContent>
+      </w:r>
+      <w:r>
+        <w:rPr>
+          <w:b/>
+          <w:bCs/>
+          <w:noProof/>
+          <w:sz w:val="24"/>
+          <w:szCs w:val="24"/>
+        </w:rPr>
+        <mc:AlternateContent>
+          <mc:Choice Requires="wps">
+            <w:drawing>
+              <wp:anchor distT="0" distB="0" distL="114300" distR="114300" simplePos="0" relativeHeight="251757568" behindDoc="0" locked="0" layoutInCell="1" allowOverlap="1" wp14:anchorId="7A284538" wp14:editId="75F45BC5">
+                <wp:simplePos x="0" y="0"/>
+                <wp:positionH relativeFrom="column">
+                  <wp:posOffset>843915</wp:posOffset>
+                </wp:positionH>
+                <wp:positionV relativeFrom="paragraph">
+                  <wp:posOffset>3764280</wp:posOffset>
+                </wp:positionV>
+                <wp:extent cx="844550" cy="25400"/>
+                <wp:effectExtent l="38100" t="76200" r="12700" b="69850"/>
+                <wp:wrapNone/>
+                <wp:docPr id="60" name="Conector recto de flecha 60"/>
+                <wp:cNvGraphicFramePr/>
+                <a:graphic xmlns:a="http://schemas.openxmlformats.org/drawingml/2006/main">
+                  <a:graphicData uri="http://schemas.microsoft.com/office/word/2010/wordprocessingShape">
+                    <wps:wsp>
+                      <wps:cNvCnPr/>
+                      <wps:spPr>
+                        <a:xfrm flipH="1" flipV="1">
+                          <a:off x="0" y="0"/>
+                          <a:ext cx="844550" cy="25400"/>
+                        </a:xfrm>
+                        <a:prstGeom prst="straightConnector1">
+                          <a:avLst/>
+                        </a:prstGeom>
+                        <a:ln>
+                          <a:tailEnd type="triangle"/>
+                        </a:ln>
+                      </wps:spPr>
+                      <wps:style>
+                        <a:lnRef idx="1">
+                          <a:schemeClr val="dk1"/>
+                        </a:lnRef>
+                        <a:fillRef idx="0">
+                          <a:schemeClr val="dk1"/>
+                        </a:fillRef>
+                        <a:effectRef idx="0">
+                          <a:schemeClr val="dk1"/>
+                        </a:effectRef>
+                        <a:fontRef idx="minor">
+                          <a:schemeClr val="tx1"/>
+                        </a:fontRef>
+                      </wps:style>
+                      <wps:bodyPr/>
+                    </wps:wsp>
+                  </a:graphicData>
+                </a:graphic>
+              </wp:anchor>
+            </w:drawing>
+          </mc:Choice>
+          <mc:Fallback>
+            <w:pict>
+              <v:shape w14:anchorId="3DEECB7F" id="Conector recto de flecha 60" o:spid="_x0000_s1026" type="#_x0000_t32" style="position:absolute;margin-left:66.45pt;margin-top:296.4pt;width:66.5pt;height:2pt;flip:x y;z-index:251757568;visibility:visible;mso-wrap-style:square;mso-wrap-distance-left:9pt;mso-wrap-distance-top:0;mso-wrap-distance-right:9pt;mso-wrap-distance-bottom:0;mso-position-horizontal:absolute;mso-position-horizontal-relative:text;mso-position-vertical:absolute;mso-position-vertical-relative:text" o:gfxdata="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" strokecolor="black [3200]" strokeweight=".5pt">
+                <v:stroke endarrow="block" joinstyle="miter"/>
+              </v:shape>
+            </w:pict>
+          </mc:Fallback>
+        </mc:AlternateContent>
+      </w:r>
+      <w:r>
+        <w:rPr>
+          <w:b/>
+          <w:bCs/>
+          <w:noProof/>
+          <w:sz w:val="24"/>
+          <w:szCs w:val="24"/>
+        </w:rPr>
+        <mc:AlternateContent>
+          <mc:Choice Requires="wps">
+            <w:drawing>
+              <wp:anchor distT="0" distB="0" distL="114300" distR="114300" simplePos="0" relativeHeight="251754496" behindDoc="0" locked="0" layoutInCell="1" allowOverlap="1" wp14:anchorId="3A717A18" wp14:editId="2E65C95B">
+                <wp:simplePos x="0" y="0"/>
+                <wp:positionH relativeFrom="column">
+                  <wp:posOffset>3783965</wp:posOffset>
+                </wp:positionH>
+                <wp:positionV relativeFrom="paragraph">
+                  <wp:posOffset>3789680</wp:posOffset>
+                </wp:positionV>
+                <wp:extent cx="577850" cy="19050"/>
+                <wp:effectExtent l="0" t="76200" r="31750" b="76200"/>
+                <wp:wrapNone/>
+                <wp:docPr id="47" name="Conector recto de flecha 47"/>
+                <wp:cNvGraphicFramePr/>
+                <a:graphic xmlns:a="http://schemas.openxmlformats.org/drawingml/2006/main">
+                  <a:graphicData uri="http://schemas.microsoft.com/office/word/2010/wordprocessingShape">
+                    <wps:wsp>
+                      <wps:cNvCnPr/>
+                      <wps:spPr>
+                        <a:xfrm flipV="1">
+                          <a:off x="0" y="0"/>
+                          <a:ext cx="577850" cy="19050"/>
+                        </a:xfrm>
+                        <a:prstGeom prst="straightConnector1">
+                          <a:avLst/>
+                        </a:prstGeom>
+                        <a:ln>
+                          <a:tailEnd type="triangle"/>
+                        </a:ln>
+                      </wps:spPr>
+                      <wps:style>
+                        <a:lnRef idx="1">
+                          <a:schemeClr val="dk1"/>
+                        </a:lnRef>
+                        <a:fillRef idx="0">
+                          <a:schemeClr val="dk1"/>
+                        </a:fillRef>
+                        <a:effectRef idx="0">
+                          <a:schemeClr val="dk1"/>
+                        </a:effectRef>
+                        <a:fontRef idx="minor">
+                          <a:schemeClr val="tx1"/>
+                        </a:fontRef>
+                      </wps:style>
+                      <wps:bodyPr/>
+                    </wps:wsp>
+                  </a:graphicData>
+                </a:graphic>
+              </wp:anchor>
+            </w:drawing>
+          </mc:Choice>
+          <mc:Fallback>
+            <w:pict>
+              <v:shape w14:anchorId="4CD41517" id="Conector recto de flecha 47" o:spid="_x0000_s1026" type="#_x0000_t32" style="position:absolute;margin-left:297.95pt;margin-top:298.4pt;width:45.5pt;height:1.5pt;flip:y;z-index:251754496;visibility:visible;mso-wrap-style:square;mso-wrap-distance-left:9pt;mso-wrap-distance-top:0;mso-wrap-distance-right:9pt;mso-wrap-distance-bottom:0;mso-position-horizontal:absolute;mso-position-horizontal-relative:text;mso-position-vertical:absolute;mso-position-vertical-relative:text" o:gfxdata="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" strokecolor="black [3200]" strokeweight=".5pt">
+                <v:stroke endarrow="block" joinstyle="miter"/>
+              </v:shape>
+            </w:pict>
+          </mc:Fallback>
+        </mc:AlternateContent>
+      </w:r>
+      <w:r>
+        <w:rPr>
+          <w:b/>
+          <w:bCs/>
+          <w:noProof/>
+          <w:sz w:val="24"/>
+          <w:szCs w:val="24"/>
+        </w:rPr>
+        <mc:AlternateContent>
+          <mc:Choice Requires="wps">
+            <w:drawing>
+              <wp:anchor distT="0" distB="0" distL="114300" distR="114300" simplePos="0" relativeHeight="251753472" behindDoc="0" locked="0" layoutInCell="1" allowOverlap="1" wp14:anchorId="11EA6B59" wp14:editId="6924ED27">
+                <wp:simplePos x="0" y="0"/>
+                <wp:positionH relativeFrom="column">
+                  <wp:posOffset>2717165</wp:posOffset>
+                </wp:positionH>
+                <wp:positionV relativeFrom="paragraph">
+                  <wp:posOffset>2526030</wp:posOffset>
+                </wp:positionV>
+                <wp:extent cx="31750" cy="463550"/>
+                <wp:effectExtent l="38100" t="0" r="63500" b="50800"/>
+                <wp:wrapNone/>
+                <wp:docPr id="42" name="Conector recto de flecha 42"/>
+                <wp:cNvGraphicFramePr/>
+                <a:graphic xmlns:a="http://schemas.openxmlformats.org/drawingml/2006/main">
+                  <a:graphicData uri="http://schemas.microsoft.com/office/word/2010/wordprocessingShape">
+                    <wps:wsp>
+                      <wps:cNvCnPr/>
+                      <wps:spPr>
+                        <a:xfrm flipH="1">
+                          <a:off x="0" y="0"/>
+                          <a:ext cx="31750" cy="463550"/>
+                        </a:xfrm>
+                        <a:prstGeom prst="straightConnector1">
+                          <a:avLst/>
+                        </a:prstGeom>
+                        <a:ln>
+                          <a:tailEnd type="triangle"/>
+                        </a:ln>
+                      </wps:spPr>
+                      <wps:style>
+                        <a:lnRef idx="1">
+                          <a:schemeClr val="dk1"/>
+                        </a:lnRef>
+                        <a:fillRef idx="0">
+                          <a:schemeClr val="dk1"/>
+                        </a:fillRef>
+                        <a:effectRef idx="0">
+                          <a:schemeClr val="dk1"/>
+                        </a:effectRef>
+                        <a:fontRef idx="minor">
+                          <a:schemeClr val="tx1"/>
+                        </a:fontRef>
+                      </wps:style>
+                      <wps:bodyPr/>
+                    </wps:wsp>
+                  </a:graphicData>
+                </a:graphic>
+              </wp:anchor>
+            </w:drawing>
+          </mc:Choice>
+          <mc:Fallback>
+            <w:pict>
+              <v:shape w14:anchorId="6969E982" id="Conector recto de flecha 42" o:spid="_x0000_s1026" type="#_x0000_t32" style="position:absolute;margin-left:213.95pt;margin-top:198.9pt;width:2.5pt;height:36.5pt;flip:x;z-index:251753472;visibility:visible;mso-wrap-style:square;mso-wrap-distance-left:9pt;mso-wrap-distance-top:0;mso-wrap-distance-right:9pt;mso-wrap-distance-bottom:0;mso-position-horizontal:absolute;mso-position-horizontal-relative:text;mso-position-vertical:absolute;mso-position-vertical-relative:text" o:gfxdata="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" strokecolor="black [3200]" strokeweight=".5pt">
+                <v:stroke endarrow="block" joinstyle="miter"/>
+              </v:shape>
+            </w:pict>
+          </mc:Fallback>
+        </mc:AlternateContent>
+      </w:r>
+      <w:r>
+        <w:rPr>
+          <w:b/>
+          <w:bCs/>
+          <w:noProof/>
+          <w:sz w:val="24"/>
+          <w:szCs w:val="24"/>
+        </w:rPr>
+        <mc:AlternateContent>
+          <mc:Choice Requires="wps">
+            <w:drawing>
+              <wp:anchor distT="0" distB="0" distL="114300" distR="114300" simplePos="0" relativeHeight="251752448" behindDoc="0" locked="0" layoutInCell="1" allowOverlap="1" wp14:anchorId="48AAD75F" wp14:editId="5D15280F">
+                <wp:simplePos x="0" y="0"/>
+                <wp:positionH relativeFrom="column">
+                  <wp:posOffset>2806065</wp:posOffset>
+                </wp:positionH>
+                <wp:positionV relativeFrom="paragraph">
+                  <wp:posOffset>1573530</wp:posOffset>
+                </wp:positionV>
+                <wp:extent cx="6350" cy="355600"/>
+                <wp:effectExtent l="57150" t="0" r="69850" b="63500"/>
+                <wp:wrapNone/>
+                <wp:docPr id="34" name="Conector recto de flecha 34"/>
+                <wp:cNvGraphicFramePr/>
+                <a:graphic xmlns:a="http://schemas.openxmlformats.org/drawingml/2006/main">
+                  <a:graphicData uri="http://schemas.microsoft.com/office/word/2010/wordprocessingShape">
+                    <wps:wsp>
+                      <wps:cNvCnPr/>
+                      <wps:spPr>
+                        <a:xfrm>
+                          <a:off x="0" y="0"/>
+                          <a:ext cx="6350" cy="355600"/>
+                        </a:xfrm>
+                        <a:prstGeom prst="straightConnector1">
+                          <a:avLst/>
+                        </a:prstGeom>
+                        <a:ln>
+                          <a:tailEnd type="triangle"/>
+                        </a:ln>
+                      </wps:spPr>
+                      <wps:style>
+                        <a:lnRef idx="1">
+                          <a:schemeClr val="dk1"/>
+                        </a:lnRef>
+                        <a:fillRef idx="0">
+                          <a:schemeClr val="dk1"/>
+                        </a:fillRef>
+                        <a:effectRef idx="0">
+                          <a:schemeClr val="dk1"/>
+                        </a:effectRef>
+                        <a:fontRef idx="minor">
+                          <a:schemeClr val="tx1"/>
+                        </a:fontRef>
+                      </wps:style>
+                      <wps:bodyPr/>
+                    </wps:wsp>
+                  </a:graphicData>
+                </a:graphic>
+              </wp:anchor>
+            </w:drawing>
+          </mc:Choice>
+          <mc:Fallback>
+            <w:pict>
+              <v:shape w14:anchorId="1898D053" id="Conector recto de flecha 34" o:spid="_x0000_s1026" type="#_x0000_t32" style="position:absolute;margin-left:220.95pt;margin-top:123.9pt;width:.5pt;height:28pt;z-index:251752448;visibility:visible;mso-wrap-style:square;mso-wrap-distance-left:9pt;mso-wrap-distance-top:0;mso-wrap-distance-right:9pt;mso-wrap-distance-bottom:0;mso-position-horizontal:absolute;mso-position-horizontal-relative:text;mso-position-vertical:absolute;mso-position-vertical-relative:text" o:gfxdata="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" strokecolor="black [3200]" strokeweight=".5pt">
+                <v:stroke endarrow="block" joinstyle="miter"/>
+              </v:shape>
+            </w:pict>
+          </mc:Fallback>
+        </mc:AlternateContent>
+      </w:r>
+      <w:r>
+        <w:rPr>
+          <w:b/>
+          <w:bCs/>
+          <w:noProof/>
+          <w:sz w:val="24"/>
+          <w:szCs w:val="24"/>
+        </w:rPr>
+        <mc:AlternateContent>
+          <mc:Choice Requires="wps">
+            <w:drawing>
+              <wp:anchor distT="0" distB="0" distL="114300" distR="114300" simplePos="0" relativeHeight="251751424" behindDoc="0" locked="0" layoutInCell="1" allowOverlap="1" wp14:anchorId="0FAEAB68" wp14:editId="3AF27419">
+                <wp:simplePos x="0" y="0"/>
+                <wp:positionH relativeFrom="column">
+                  <wp:posOffset>2799715</wp:posOffset>
+                </wp:positionH>
+                <wp:positionV relativeFrom="paragraph">
+                  <wp:posOffset>932180</wp:posOffset>
+                </wp:positionV>
+                <wp:extent cx="12700" cy="292100"/>
+                <wp:effectExtent l="76200" t="0" r="63500" b="50800"/>
+                <wp:wrapNone/>
+                <wp:docPr id="33" name="Conector recto de flecha 33"/>
+                <wp:cNvGraphicFramePr/>
+                <a:graphic xmlns:a="http://schemas.openxmlformats.org/drawingml/2006/main">
+                  <a:graphicData uri="http://schemas.microsoft.com/office/word/2010/wordprocessingShape">
+                    <wps:wsp>
+                      <wps:cNvCnPr/>
+                      <wps:spPr>
+                        <a:xfrm flipH="1">
+                          <a:off x="0" y="0"/>
+                          <a:ext cx="12700" cy="292100"/>
+                        </a:xfrm>
+                        <a:prstGeom prst="straightConnector1">
+                          <a:avLst/>
+                        </a:prstGeom>
+                        <a:ln>
+                          <a:tailEnd type="triangle"/>
+                        </a:ln>
+                      </wps:spPr>
+                      <wps:style>
+                        <a:lnRef idx="1">
+                          <a:schemeClr val="dk1"/>
+                        </a:lnRef>
+                        <a:fillRef idx="0">
+                          <a:schemeClr val="dk1"/>
+                        </a:fillRef>
+                        <a:effectRef idx="0">
+                          <a:schemeClr val="dk1"/>
+                        </a:effectRef>
+                        <a:fontRef idx="minor">
+                          <a:schemeClr val="tx1"/>
+                        </a:fontRef>
+                      </wps:style>
+                      <wps:bodyPr/>
+                    </wps:wsp>
+                  </a:graphicData>
+                </a:graphic>
+              </wp:anchor>
+            </w:drawing>
+          </mc:Choice>
+          <mc:Fallback>
+            <w:pict>
+              <v:shape w14:anchorId="07791022" id="Conector recto de flecha 33" o:spid="_x0000_s1026" type="#_x0000_t32" style="position:absolute;margin-left:220.45pt;margin-top:73.4pt;width:1pt;height:23pt;flip:x;z-index:251751424;visibility:visible;mso-wrap-style:square;mso-wrap-distance-left:9pt;mso-wrap-distance-top:0;mso-wrap-distance-right:9pt;mso-wrap-distance-bottom:0;mso-position-horizontal:absolute;mso-position-horizontal-relative:text;mso-position-vertical:absolute;mso-position-vertical-relative:text" o:gfxdata="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" strokecolor="black [3200]" strokeweight=".5pt">
+                <v:stroke endarrow="block" joinstyle="miter"/>
+              </v:shape>
+            </w:pict>
+          </mc:Fallback>
+        </mc:AlternateContent>
+      </w:r>
+      <w:r>
+        <w:rPr>
+          <w:b/>
+          <w:bCs/>
+          <w:noProof/>
+          <w:sz w:val="24"/>
+          <w:szCs w:val="24"/>
+        </w:rPr>
+        <mc:AlternateContent>
+          <mc:Choice Requires="wps">
+            <w:drawing>
+              <wp:anchor distT="0" distB="0" distL="114300" distR="114300" simplePos="0" relativeHeight="251750400" behindDoc="0" locked="0" layoutInCell="1" allowOverlap="1" wp14:anchorId="025CA938" wp14:editId="37D47D6B">
+                <wp:simplePos x="0" y="0"/>
+                <wp:positionH relativeFrom="column">
+                  <wp:posOffset>3441065</wp:posOffset>
+                </wp:positionH>
+                <wp:positionV relativeFrom="paragraph">
+                  <wp:posOffset>4323080</wp:posOffset>
+                </wp:positionV>
+                <wp:extent cx="1308100" cy="508000"/>
+                <wp:effectExtent l="0" t="0" r="25400" b="25400"/>
+                <wp:wrapNone/>
+                <wp:docPr id="24" name="Diagrama de flujo: proceso 24"/>
+                <wp:cNvGraphicFramePr/>
+                <a:graphic xmlns:a="http://schemas.openxmlformats.org/drawingml/2006/main">
+                  <a:graphicData uri="http://schemas.microsoft.com/office/word/2010/wordprocessingShape">
+                    <wps:wsp>
+                      <wps:cNvSpPr/>
+                      <wps:spPr>
+                        <a:xfrm>
+                          <a:off x="0" y="0"/>
+                          <a:ext cx="1308100" cy="508000"/>
+                        </a:xfrm>
+                        <a:prstGeom prst="flowChartProcess">
+                          <a:avLst/>
+                        </a:prstGeom>
+                        <a:ln>
+                          <a:solidFill>
+                            <a:schemeClr val="accent1"/>
+                          </a:solidFill>
+                        </a:ln>
+                      </wps:spPr>
+                      <wps:style>
+                        <a:lnRef idx="2">
+                          <a:schemeClr val="accent6"/>
+                        </a:lnRef>
+                        <a:fillRef idx="1">
+                          <a:schemeClr val="lt1"/>
+                        </a:fillRef>
+                        <a:effectRef idx="0">
+                          <a:schemeClr val="accent6"/>
+                        </a:effectRef>
+                        <a:fontRef idx="minor">
+                          <a:schemeClr val="dk1"/>
+                        </a:fontRef>
+                      </wps:style>
+                      <wps:txbx>
+                        <w:txbxContent>
+                          <w:p>
+                            <w:pPr>
+                              <w:jc w:val="center"/>
+                            </w:pPr>
+                            <w:r>
+                              <w:t>MULTIPLICACION</w:t>
+                            </w:r>
+                          </w:p>
+                        </w:txbxContent>
+                      </wps:txbx>
+                      <wps:bodyPr rot="0" spcFirstLastPara="0" vertOverflow="overflow" horzOverflow="overflow" vert="horz" wrap="square" lIns="91440" tIns="45720" rIns="91440" bIns="45720" numCol="1" spcCol="0" rtlCol="0" fromWordArt="0" anchor="ctr" anchorCtr="0" forceAA="0" compatLnSpc="1">
+                        <a:prstTxWarp prst="textNoShape">
+                          <a:avLst/>
+                        </a:prstTxWarp>
+                        <a:noAutofit/>
+                      </wps:bodyPr>
+                    </wps:wsp>
+                  </a:graphicData>
+                </a:graphic>
+                <wp14:sizeRelH relativeFrom="margin">
+                  <wp14:pctWidth>0</wp14:pctWidth>
+                </wp14:sizeRelH>
+              </wp:anchor>
+            </w:drawing>
+          </mc:Choice>
+          <mc:Fallback>
+            <w:pict>
+              <v:shape w14:anchorId="025CA938" id="Diagrama de flujo: proceso 24" o:spid="_x0000_s1043" type="#_x0000_t109" style="position:absolute;margin-left:270.95pt;margin-top:340.4pt;width:103pt;height:40pt;z-index:251750400;visibility:visible;mso-wrap-style:square;mso-width-percent:0;mso-wrap-distance-left:9pt;mso-wrap-distance-top:0;mso-wrap-distance-right:9pt;mso-wrap-distance-bottom:0;mso-position-horizontal:absolute;mso-position-horizontal-relative:text;mso-position-vertical:absolute;mso-position-vertical-relative:text;mso-width-percent:0;mso-width-relative:margin;v-text-anchor:middle" o:gfxdata="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" fillcolor="white [3201]" strokecolor="#4472c4 [3204]" strokeweight="1pt">
+                <v:textbox>
+                  <w:txbxContent>
+                    <w:p>
+                      <w:pPr>
+                        <w:jc w:val="center"/>
+                      </w:pPr>
+                      <w:r>
+                        <w:t>MULTIPLICACION</w:t>
+                      </w:r>
+                    </w:p>
+                  </w:txbxContent>
+                </v:textbox>
+              </v:shape>
+            </w:pict>
+          </mc:Fallback>
+        </mc:AlternateContent>
+      </w:r>
+      <w:r>
+        <w:rPr>
+          <w:b/>
+          <w:bCs/>
+          <w:noProof/>
+          <w:sz w:val="24"/>
+          <w:szCs w:val="24"/>
+        </w:rPr>
+        <mc:AlternateContent>
+          <mc:Choice Requires="wps">
+            <w:drawing>
+              <wp:anchor distT="0" distB="0" distL="114300" distR="114300" simplePos="0" relativeHeight="251748352" behindDoc="0" locked="0" layoutInCell="1" allowOverlap="1" wp14:anchorId="6DDC54ED" wp14:editId="38B2FDE3">
+                <wp:simplePos x="0" y="0"/>
+                <wp:positionH relativeFrom="column">
+                  <wp:posOffset>69850</wp:posOffset>
+                </wp:positionH>
+                <wp:positionV relativeFrom="paragraph">
+                  <wp:posOffset>3498215</wp:posOffset>
+                </wp:positionV>
+                <wp:extent cx="800100" cy="508000"/>
+                <wp:effectExtent l="0" t="0" r="19050" b="25400"/>
+                <wp:wrapNone/>
+                <wp:docPr id="12" name="Diagrama de flujo: proceso 12"/>
+                <wp:cNvGraphicFramePr/>
+                <a:graphic xmlns:a="http://schemas.openxmlformats.org/drawingml/2006/main">
+                  <a:graphicData uri="http://schemas.microsoft.com/office/word/2010/wordprocessingShape">
+                    <wps:wsp>
+                      <wps:cNvSpPr/>
+                      <wps:spPr>
+                        <a:xfrm>
+                          <a:off x="0" y="0"/>
+                          <a:ext cx="800100" cy="508000"/>
+                        </a:xfrm>
+                        <a:prstGeom prst="flowChartProcess">
+                          <a:avLst/>
+                        </a:prstGeom>
+                        <a:ln>
+                          <a:solidFill>
+                            <a:schemeClr val="accent1"/>
+                          </a:solidFill>
+                        </a:ln>
+                      </wps:spPr>
+                      <wps:style>
+                        <a:lnRef idx="2">
+                          <a:schemeClr val="accent6"/>
+                        </a:lnRef>
+                        <a:fillRef idx="1">
+                          <a:schemeClr val="lt1"/>
+                        </a:fillRef>
+                        <a:effectRef idx="0">
+                          <a:schemeClr val="accent6"/>
+                        </a:effectRef>
+                        <a:fontRef idx="minor">
+                          <a:schemeClr val="dk1"/>
+                        </a:fontRef>
+                      </wps:style>
+                      <wps:txbx>
+                        <w:txbxContent>
+                          <w:p>
+                            <w:pPr>
+                              <w:jc w:val="center"/>
+                            </w:pPr>
+                            <w:r>
+                              <w:t>SUMA</w:t>
+                            </w:r>
+                          </w:p>
+                        </w:txbxContent>
+                      </wps:txbx>
+                      <wps:bodyPr rot="0" spcFirstLastPara="0" vertOverflow="overflow" horzOverflow="overflow" vert="horz" wrap="square" lIns="91440" tIns="45720" rIns="91440" bIns="45720" numCol="1" spcCol="0" rtlCol="0" fromWordArt="0" anchor="ctr" anchorCtr="0" forceAA="0" compatLnSpc="1">
+                        <a:prstTxWarp prst="textNoShape">
+                          <a:avLst/>
+                        </a:prstTxWarp>
+                        <a:noAutofit/>
+                      </wps:bodyPr>
+                    </wps:wsp>
+                  </a:graphicData>
+                </a:graphic>
+              </wp:anchor>
+            </w:drawing>
+          </mc:Choice>
+          <mc:Fallback>
+            <w:pict>
+              <v:shape w14:anchorId="6DDC54ED" id="Diagrama de flujo: proceso 12" o:spid="_x0000_s1044" type="#_x0000_t109" style="position:absolute;margin-left:5.5pt;margin-top:275.45pt;width:63pt;height:40pt;z-index:251748352;visibility:visible;mso-wrap-style:square;mso-wrap-distance-left:9pt;mso-wrap-distance-top:0;mso-wrap-distance-right:9pt;mso-wrap-distance-bottom:0;mso-position-horizontal:absolute;mso-position-horizontal-relative:text;mso-position-vertical:absolute;mso-position-vertical-relative:text;v-text-anchor:middle" o:gfxdata="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" fillcolor="white [3201]" strokecolor="#4472c4 [3204]" strokeweight="1pt">
+                <v:textbox>
+                  <w:txbxContent>
+                    <w:p>
+                      <w:pPr>
+                        <w:jc w:val="center"/>
+                      </w:pPr>
+                      <w:r>
+                        <w:t>SUMA</w:t>
+                      </w:r>
+                    </w:p>
+                  </w:txbxContent>
+                </v:textbox>
+              </v:shape>
+            </w:pict>
+          </mc:Fallback>
+        </mc:AlternateContent>
+      </w:r>
+      <w:r>
+        <w:rPr>
+          <w:b/>
+          <w:bCs/>
+          <w:noProof/>
+          <w:sz w:val="24"/>
+          <w:szCs w:val="24"/>
+        </w:rPr>
+        <mc:AlternateContent>
+          <mc:Choice Requires="wps">
+            <w:drawing>
+              <wp:anchor distT="0" distB="0" distL="114300" distR="114300" simplePos="0" relativeHeight="251747328" behindDoc="0" locked="0" layoutInCell="1" allowOverlap="1" wp14:anchorId="45C2B59F" wp14:editId="59BE6B87">
+                <wp:simplePos x="0" y="0"/>
+                <wp:positionH relativeFrom="column">
+                  <wp:posOffset>4355465</wp:posOffset>
+                </wp:positionH>
+                <wp:positionV relativeFrom="paragraph">
+                  <wp:posOffset>3459480</wp:posOffset>
+                </wp:positionV>
+                <wp:extent cx="800100" cy="508000"/>
+                <wp:effectExtent l="0" t="0" r="19050" b="25400"/>
+                <wp:wrapNone/>
+                <wp:docPr id="11" name="Diagrama de flujo: proceso 11"/>
+                <wp:cNvGraphicFramePr/>
+                <a:graphic xmlns:a="http://schemas.openxmlformats.org/drawingml/2006/main">
+                  <a:graphicData uri="http://schemas.microsoft.com/office/word/2010/wordprocessingShape">
+                    <wps:wsp>
+                      <wps:cNvSpPr/>
+                      <wps:spPr>
+                        <a:xfrm>
+                          <a:off x="0" y="0"/>
+                          <a:ext cx="800100" cy="508000"/>
+                        </a:xfrm>
+                        <a:prstGeom prst="flowChartProcess">
+                          <a:avLst/>
+                        </a:prstGeom>
+                        <a:ln>
+                          <a:solidFill>
+                            <a:schemeClr val="accent1"/>
+                          </a:solidFill>
+                        </a:ln>
+                      </wps:spPr>
+                      <wps:style>
+                        <a:lnRef idx="2">
+                          <a:schemeClr val="accent6"/>
+                        </a:lnRef>
+                        <a:fillRef idx="1">
+                          <a:schemeClr val="lt1"/>
+                        </a:fillRef>
+                        <a:effectRef idx="0">
+                          <a:schemeClr val="accent6"/>
+                        </a:effectRef>
+                        <a:fontRef idx="minor">
+                          <a:schemeClr val="dk1"/>
+                        </a:fontRef>
+                      </wps:style>
+                      <wps:txbx>
+                        <w:txbxContent>
+                          <w:p>
+                            <w:pPr>
+                              <w:jc w:val="center"/>
+                            </w:pPr>
+                            <w:r>
+                              <w:t>DIVISION</w:t>
+                            </w:r>
+                          </w:p>
+                        </w:txbxContent>
+                      </wps:txbx>
+                      <wps:bodyPr rot="0" spcFirstLastPara="0" vertOverflow="overflow" horzOverflow="overflow" vert="horz" wrap="square" lIns="91440" tIns="45720" rIns="91440" bIns="45720" numCol="1" spcCol="0" rtlCol="0" fromWordArt="0" anchor="ctr" anchorCtr="0" forceAA="0" compatLnSpc="1">
+                        <a:prstTxWarp prst="textNoShape">
+                          <a:avLst/>
+                        </a:prstTxWarp>
+                        <a:noAutofit/>
+                      </wps:bodyPr>
+                    </wps:wsp>
+                  </a:graphicData>
+                </a:graphic>
+              </wp:anchor>
+            </w:drawing>
+          </mc:Choice>
+          <mc:Fallback>
+            <w:pict>
+              <v:shape w14:anchorId="45C2B59F" id="Diagrama de flujo: proceso 11" o:spid="_x0000_s1045" type="#_x0000_t109" style="position:absolute;margin-left:342.95pt;margin-top:272.4pt;width:63pt;height:40pt;z-index:251747328;visibility:visible;mso-wrap-style:square;mso-wrap-distance-left:9pt;mso-wrap-distance-top:0;mso-wrap-distance-right:9pt;mso-wrap-distance-bottom:0;mso-position-horizontal:absolute;mso-position-horizontal-relative:text;mso-position-vertical:absolute;mso-position-vertical-relative:text;v-text-anchor:middle" o:gfxdata="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" fillcolor="white [3201]" strokecolor="#4472c4 [3204]" strokeweight="1pt">
+                <v:textbox>
+                  <w:txbxContent>
+                    <w:p>
+                      <w:pPr>
+                        <w:jc w:val="center"/>
+                      </w:pPr>
+                      <w:r>
+                        <w:t>DIVISION</w:t>
+                      </w:r>
+                    </w:p>
+                  </w:txbxContent>
+                </v:textbox>
+              </v:shape>
+            </w:pict>
+          </mc:Fallback>
+        </mc:AlternateContent>
+      </w:r>
+      <w:r>
+        <w:rPr>
+          <w:b/>
+          <w:bCs/>
+          <w:noProof/>
+          <w:sz w:val="24"/>
+          <w:szCs w:val="24"/>
+        </w:rPr>
+        <mc:AlternateContent>
+          <mc:Choice Requires="wps">
+            <w:drawing>
+              <wp:anchor distT="0" distB="0" distL="114300" distR="114300" simplePos="0" relativeHeight="251745280" behindDoc="0" locked="0" layoutInCell="1" allowOverlap="1" wp14:anchorId="793000EB" wp14:editId="41A02045">
+                <wp:simplePos x="0" y="0"/>
+                <wp:positionH relativeFrom="margin">
+                  <wp:posOffset>1656715</wp:posOffset>
+                </wp:positionH>
+                <wp:positionV relativeFrom="paragraph">
+                  <wp:posOffset>2970530</wp:posOffset>
+                </wp:positionV>
+                <wp:extent cx="2133600" cy="1670050"/>
+                <wp:effectExtent l="19050" t="19050" r="38100" b="44450"/>
+                <wp:wrapNone/>
+                <wp:docPr id="9" name="Diagrama de flujo: decisión 9"/>
+                <wp:cNvGraphicFramePr/>
+                <a:graphic xmlns:a="http://schemas.openxmlformats.org/drawingml/2006/main">
+                  <a:graphicData uri="http://schemas.microsoft.com/office/word/2010/wordprocessingShape">
+                    <wps:wsp>
+                      <wps:cNvSpPr/>
+                      <wps:spPr>
+                        <a:xfrm>
+                          <a:off x="0" y="0"/>
+                          <a:ext cx="2133600" cy="1670050"/>
+                        </a:xfrm>
+                        <a:prstGeom prst="flowChartDecision">
+                          <a:avLst/>
+                        </a:prstGeom>
+                        <a:ln>
+                          <a:solidFill>
+                            <a:schemeClr val="accent1"/>
+                          </a:solidFill>
+                        </a:ln>
+                      </wps:spPr>
+                      <wps:style>
+                        <a:lnRef idx="2">
+                          <a:schemeClr val="accent6"/>
+                        </a:lnRef>
+                        <a:fillRef idx="1">
+                          <a:schemeClr val="lt1"/>
+                        </a:fillRef>
+                        <a:effectRef idx="0">
+                          <a:schemeClr val="accent6"/>
+                        </a:effectRef>
+                        <a:fontRef idx="minor">
+                          <a:schemeClr val="dk1"/>
+                        </a:fontRef>
+                      </wps:style>
+                      <wps:txbx>
+                        <w:txbxContent>
+                          <w:p>
+                            <w:pPr>
+                              <w:jc w:val="both"/>
+                            </w:pPr>
+                            <w:r>
+                              <w:t>SE SELECCIONA LA OPERACIÓN PARA SABER SU RESULTADO</w:t>
+                            </w:r>
+                          </w:p>
+                        </w:txbxContent>
+                      </wps:txbx>
+                      <wps:bodyPr rot="0" spcFirstLastPara="0" vertOverflow="overflow" horzOverflow="overflow" vert="horz" wrap="square" lIns="91440" tIns="45720" rIns="91440" bIns="45720" numCol="1" spcCol="0" rtlCol="0" fromWordArt="0" anchor="ctr" anchorCtr="0" forceAA="0" compatLnSpc="1">
+                        <a:prstTxWarp prst="textNoShape">
+                          <a:avLst/>
+                        </a:prstTxWarp>
+                        <a:noAutofit/>
+                      </wps:bodyPr>
+                    </wps:wsp>
+                  </a:graphicData>
+                </a:graphic>
+                <wp14:sizeRelH relativeFrom="margin">
+                  <wp14:pctWidth>0</wp14:pctWidth>
+                </wp14:sizeRelH>
+                <wp14:sizeRelV relativeFrom="margin">
+                  <wp14:pctHeight>0</wp14:pctHeight>
+                </wp14:sizeRelV>
+              </wp:anchor>
+            </w:drawing>
+          </mc:Choice>
+          <mc:Fallback>
+            <w:pict>
+              <v:shapetype w14:anchorId="793000EB" id="_x0000_t110" coordsize="21600,21600" o:spt="110" path="m10800,l,10800,10800,21600,21600,10800xe">
+                <v:stroke joinstyle="miter"/>
+                <v:path gradientshapeok="t" o:connecttype="rect" textboxrect="5400,5400,16200,16200"/>
+              </v:shapetype>
+              <v:shape id="Diagrama de flujo: decisión 9" o:spid="_x0000_s1046" type="#_x0000_t110" style="position:absolute;margin-left:130.45pt;margin-top:233.9pt;width:168pt;height:131.5pt;z-index:251745280;visibility:visible;mso-wrap-style:square;mso-width-percent:0;mso-height-percent:0;mso-wrap-distance-left:9pt;mso-wrap-distance-top:0;mso-wrap-distance-right:9pt;mso-wrap-distance-bottom:0;mso-position-horizontal:absolute;mso-position-horizontal-relative:margin;mso-position-vertical:absolute;mso-position-vertical-relative:text;mso-width-percent:0;mso-height-percent:0;mso-width-relative:margin;mso-height-relative:margin;v-text-anchor:middle" o:gfxdata="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" fillcolor="white [3201]" strokecolor="#4472c4 [3204]" strokeweight="1pt">
+                <v:textbox>
+                  <w:txbxContent>
+                    <w:p>
+                      <w:pPr>
+                        <w:jc w:val="both"/>
+                      </w:pPr>
+                      <w:r>
+                        <w:t>SE SELECCIONA LA OPERACIÓN PARA SABER SU RESULTADO</w:t>
+                      </w:r>
+                    </w:p>
+                  </w:txbxContent>
+                </v:textbox>
+                <w10:wrap anchorx="margin"/>
+              </v:shape>
+            </w:pict>
+          </mc:Fallback>
+        </mc:AlternateContent>
+      </w:r>
+      <w:r>
+        <w:rPr>
+          <w:b/>
+          <w:bCs/>
+          <w:noProof/>
+          <w:sz w:val="24"/>
+          <w:szCs w:val="24"/>
+        </w:rPr>
+        <mc:AlternateContent>
+          <mc:Choice Requires="wps">
+            <w:drawing>
+              <wp:anchor distT="0" distB="0" distL="114300" distR="114300" simplePos="0" relativeHeight="251746304" behindDoc="0" locked="0" layoutInCell="1" allowOverlap="1" wp14:anchorId="3702DC4C" wp14:editId="03CA124D">
+                <wp:simplePos x="0" y="0"/>
+                <wp:positionH relativeFrom="margin">
+                  <wp:align>center</wp:align>
+                </wp:positionH>
+                <wp:positionV relativeFrom="paragraph">
+                  <wp:posOffset>1910080</wp:posOffset>
+                </wp:positionV>
+                <wp:extent cx="1949450" cy="609600"/>
+                <wp:effectExtent l="0" t="0" r="12700" b="19050"/>
+                <wp:wrapNone/>
+                <wp:docPr id="10" name="Diagrama de flujo: proceso 10"/>
+                <wp:cNvGraphicFramePr/>
+                <a:graphic xmlns:a="http://schemas.openxmlformats.org/drawingml/2006/main">
+                  <a:graphicData uri="http://schemas.microsoft.com/office/word/2010/wordprocessingShape">
+                    <wps:wsp>
+                      <wps:cNvSpPr/>
+                      <wps:spPr>
+                        <a:xfrm>
+                          <a:off x="0" y="0"/>
+                          <a:ext cx="1949450" cy="609600"/>
+                        </a:xfrm>
+                        <a:prstGeom prst="flowChartProcess">
+                          <a:avLst/>
+                        </a:prstGeom>
+                        <a:ln>
+                          <a:solidFill>
+                            <a:schemeClr val="accent1"/>
+                          </a:solidFill>
+                        </a:ln>
+                      </wps:spPr>
+                      <wps:style>
+                        <a:lnRef idx="2">
+                          <a:schemeClr val="accent6"/>
+                        </a:lnRef>
+                        <a:fillRef idx="1">
+                          <a:schemeClr val="lt1"/>
+                        </a:fillRef>
+                        <a:effectRef idx="0">
+                          <a:schemeClr val="accent6"/>
+                        </a:effectRef>
+                        <a:fontRef idx="minor">
+                          <a:schemeClr val="dk1"/>
+                        </a:fontRef>
+                      </wps:style>
+                      <wps:txbx>
+                        <w:txbxContent>
+                          <w:p>
+                            <w:pPr>
+                              <w:jc w:val="center"/>
+                            </w:pPr>
+                            <w:r>
+                              <w:t>SE ANALIZA EL VALOR DE LAS VARIBLES Y SE MODIFICAN</w:t>
+                            </w:r>
+                          </w:p>
+                        </w:txbxContent>
+                      </wps:txbx>
+                      <wps:bodyPr rot="0" spcFirstLastPara="0" vertOverflow="overflow" horzOverflow="overflow" vert="horz" wrap="square" lIns="91440" tIns="45720" rIns="91440" bIns="45720" numCol="1" spcCol="0" rtlCol="0" fromWordArt="0" anchor="ctr" anchorCtr="0" forceAA="0" compatLnSpc="1">
+                        <a:prstTxWarp prst="textNoShape">
+                          <a:avLst/>
+                        </a:prstTxWarp>
+                        <a:noAutofit/>
+                      </wps:bodyPr>
+                    </wps:wsp>
+                  </a:graphicData>
+                </a:graphic>
+                <wp14:sizeRelH relativeFrom="margin">
+                  <wp14:pctWidth>0</wp14:pctWidth>
+                </wp14:sizeRelH>
+                <wp14:sizeRelV relativeFrom="margin">
+                  <wp14:pctHeight>0</wp14:pctHeight>
+                </wp14:sizeRelV>
+              </wp:anchor>
+            </w:drawing>
+          </mc:Choice>
+          <mc:Fallback>
+            <w:pict>
+              <v:shape w14:anchorId="3702DC4C" id="Diagrama de flujo: proceso 10" o:spid="_x0000_s1047" type="#_x0000_t109" style="position:absolute;margin-left:0;margin-top:150.4pt;width:153.5pt;height:48pt;z-index:251746304;visibility:visible;mso-wrap-style:square;mso-width-percent:0;mso-height-percent:0;mso-wrap-distance-left:9pt;mso-wrap-distance-top:0;mso-wrap-distance-right:9pt;mso-wrap-distance-bottom:0;mso-position-horizontal:center;mso-position-horizontal-relative:margin;mso-position-vertical:absolute;mso-position-vertical-relative:text;mso-width-percent:0;mso-height-percent:0;mso-width-relative:margin;mso-height-relative:margin;v-text-anchor:middle" o:gfxdata="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" fillcolor="white [3201]" strokecolor="#4472c4 [3204]" strokeweight="1pt">
+                <v:textbox>
+                  <w:txbxContent>
+                    <w:p>
+                      <w:pPr>
+                        <w:jc w:val="center"/>
+                      </w:pPr>
+                      <w:r>
+                        <w:t>SE ANALIZA EL VALOR DE LAS VARIBLES Y SE MODIFICAN</w:t>
+                      </w:r>
+                    </w:p>
+                  </w:txbxContent>
+                </v:textbox>
+                <w10:wrap anchorx="margin"/>
+              </v:shape>
+            </w:pict>
+          </mc:Fallback>
+        </mc:AlternateContent>
+      </w:r>
+      <w:r>
+        <w:rPr>
+          <w:b/>
+          <w:bCs/>
+          <w:noProof/>
+          <w:sz w:val="24"/>
+          <w:szCs w:val="24"/>
+        </w:rPr>
+        <mc:AlternateContent>
+          <mc:Choice Requires="wps">
+            <w:drawing>
+              <wp:anchor distT="0" distB="0" distL="114300" distR="114300" simplePos="0" relativeHeight="251744256" behindDoc="0" locked="0" layoutInCell="1" allowOverlap="1" wp14:anchorId="7A2CBA68" wp14:editId="20F82EF4">
+                <wp:simplePos x="0" y="0"/>
+                <wp:positionH relativeFrom="margin">
+                  <wp:align>center</wp:align>
+                </wp:positionH>
+                <wp:positionV relativeFrom="paragraph">
+                  <wp:posOffset>1212215</wp:posOffset>
+                </wp:positionV>
+                <wp:extent cx="2432050" cy="368300"/>
+                <wp:effectExtent l="38100" t="0" r="63500" b="12700"/>
+                <wp:wrapNone/>
+                <wp:docPr id="8" name="Diagrama de flujo: datos 8"/>
+                <wp:cNvGraphicFramePr/>
+                <a:graphic xmlns:a="http://schemas.openxmlformats.org/drawingml/2006/main">
+                  <a:graphicData uri="http://schemas.microsoft.com/office/word/2010/wordprocessingShape">
+                    <wps:wsp>
+                      <wps:cNvSpPr/>
+                      <wps:spPr>
+                        <a:xfrm>
+                          <a:off x="0" y="0"/>
+                          <a:ext cx="2432050" cy="368300"/>
+                        </a:xfrm>
+                        <a:prstGeom prst="flowChartInputOutput">
+                          <a:avLst/>
+                        </a:prstGeom>
+                        <a:ln>
+                          <a:solidFill>
+                            <a:schemeClr val="accent1"/>
+                          </a:solidFill>
+                        </a:ln>
+                      </wps:spPr>
+                      <wps:style>
+                        <a:lnRef idx="2">
+                          <a:schemeClr val="accent6"/>
+                        </a:lnRef>
+                        <a:fillRef idx="1">
+                          <a:schemeClr val="lt1"/>
+                        </a:fillRef>
+                        <a:effectRef idx="0">
+                          <a:schemeClr val="accent6"/>
+                        </a:effectRef>
+                        <a:fontRef idx="minor">
+                          <a:schemeClr val="dk1"/>
+                        </a:fontRef>
+                      </wps:style>
+                      <wps:txbx>
+                        <w:txbxContent>
+                          <w:p>
+                            <w:pPr>
+                              <w:jc w:val="center"/>
+                            </w:pPr>
+                            <w:r>
+                              <w:t>INGRESAR VALOR2</w:t>
+                            </w:r>
+                          </w:p>
+                        </w:txbxContent>
+                      </wps:txbx>
+                      <wps:bodyPr rot="0" spcFirstLastPara="0" vertOverflow="overflow" horzOverflow="overflow" vert="horz" wrap="square" lIns="91440" tIns="45720" rIns="91440" bIns="45720" numCol="1" spcCol="0" rtlCol="0" fromWordArt="0" anchor="ctr" anchorCtr="0" forceAA="0" compatLnSpc="1">
+                        <a:prstTxWarp prst="textNoShape">
+                          <a:avLst/>
+                        </a:prstTxWarp>
+                        <a:noAutofit/>
+                      </wps:bodyPr>
+                    </wps:wsp>
+                  </a:graphicData>
+                </a:graphic>
+                <wp14:sizeRelH relativeFrom="margin">
+                  <wp14:pctWidth>0</wp14:pctWidth>
+                </wp14:sizeRelH>
+                <wp14:sizeRelV relativeFrom="margin">
+                  <wp14:pctHeight>0</wp14:pctHeight>
+                </wp14:sizeRelV>
+              </wp:anchor>
+            </w:drawing>
+          </mc:Choice>
+          <mc:Fallback>
+            <w:pict>
+              <v:shapetype w14:anchorId="7A2CBA68" id="_x0000_t111" coordsize="21600,21600" o:spt="111" path="m4321,l21600,,17204,21600,,21600xe">
+                <v:stroke joinstyle="miter"/>
+                <v:path gradientshapeok="t" o:connecttype="custom" o:connectlocs="12961,0;10800,0;2161,10800;8602,21600;10800,21600;19402,10800" textboxrect="4321,0,17204,21600"/>
+              </v:shapetype>
+              <v:shape id="Diagrama de flujo: datos 8" o:spid="_x0000_s1048" type="#_x0000_t111" style="position:absolute;margin-left:0;margin-top:95.45pt;width:191.5pt;height:29pt;z-index:251744256;visibility:visible;mso-wrap-style:square;mso-width-percent:0;mso-height-percent:0;mso-wrap-distance-left:9pt;mso-wrap-distance-top:0;mso-wrap-distance-right:9pt;mso-wrap-distance-bottom:0;mso-position-horizontal:center;mso-position-horizontal-relative:margin;mso-position-vertical:absolute;mso-position-vertical-relative:text;mso-width-percent:0;mso-height-percent:0;mso-width-relative:margin;mso-height-relative:margin;v-text-anchor:middle" o:gfxdata="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" fillcolor="white [3201]" strokecolor="#4472c4 [3204]" strokeweight="1pt">
+                <v:textbox>
+                  <w:txbxContent>
+                    <w:p>
+                      <w:pPr>
+                        <w:jc w:val="center"/>
+                      </w:pPr>
+                      <w:r>
+                        <w:t>INGRESAR VALOR2</w:t>
+                      </w:r>
+                    </w:p>
+                  </w:txbxContent>
+                </v:textbox>
+                <w10:wrap anchorx="margin"/>
+              </v:shape>
+            </w:pict>
+          </mc:Fallback>
+        </mc:AlternateContent>
+      </w:r>
+      <w:r>
+        <w:rPr>
+          <w:b/>
+          <w:bCs/>
+          <w:noProof/>
+          <w:sz w:val="24"/>
+          <w:szCs w:val="24"/>
+        </w:rPr>
+        <mc:AlternateContent>
+          <mc:Choice Requires="wps">
+            <w:drawing>
+              <wp:anchor distT="0" distB="0" distL="114300" distR="114300" simplePos="0" relativeHeight="251743232" behindDoc="0" locked="0" layoutInCell="1" allowOverlap="1" wp14:anchorId="6C2E1430" wp14:editId="3EC97591">
+                <wp:simplePos x="0" y="0"/>
+                <wp:positionH relativeFrom="margin">
+                  <wp:posOffset>1605915</wp:posOffset>
+                </wp:positionH>
+                <wp:positionV relativeFrom="paragraph">
+                  <wp:posOffset>557530</wp:posOffset>
+                </wp:positionV>
+                <wp:extent cx="2432050" cy="368300"/>
+                <wp:effectExtent l="38100" t="0" r="63500" b="12700"/>
+                <wp:wrapNone/>
+                <wp:docPr id="6" name="Diagrama de flujo: datos 6"/>
+                <wp:cNvGraphicFramePr/>
+                <a:graphic xmlns:a="http://schemas.openxmlformats.org/drawingml/2006/main">
+                  <a:graphicData uri="http://schemas.microsoft.com/office/word/2010/wordprocessingShape">
+                    <wps:wsp>
+                      <wps:cNvSpPr/>
+                      <wps:spPr>
+                        <a:xfrm>
+                          <a:off x="0" y="0"/>
+                          <a:ext cx="2432050" cy="368300"/>
+                        </a:xfrm>
+                        <a:prstGeom prst="flowChartInputOutput">
+                          <a:avLst/>
+                        </a:prstGeom>
+                        <a:ln>
+                          <a:solidFill>
+                            <a:schemeClr val="accent1"/>
+                          </a:solidFill>
+                        </a:ln>
+                      </wps:spPr>
+                      <wps:style>
+                        <a:lnRef idx="2">
+                          <a:schemeClr val="accent6"/>
+                        </a:lnRef>
+                        <a:fillRef idx="1">
+                          <a:schemeClr val="lt1"/>
+                        </a:fillRef>
+                        <a:effectRef idx="0">
+                          <a:schemeClr val="accent6"/>
+                        </a:effectRef>
+                        <a:fontRef idx="minor">
+                          <a:schemeClr val="dk1"/>
+                        </a:fontRef>
+                      </wps:style>
+                      <wps:txbx>
+                        <w:txbxContent>
+                          <w:p>
+                            <w:pPr>
+                              <w:jc w:val="center"/>
+                            </w:pPr>
+                            <w:r>
+                              <w:t>INGRESAR VALOR1</w:t>
+                            </w:r>
+                          </w:p>
+                        </w:txbxContent>
+                      </wps:txbx>
+                      <wps:bodyPr rot="0" spcFirstLastPara="0" vertOverflow="overflow" horzOverflow="overflow" vert="horz" wrap="square" lIns="91440" tIns="45720" rIns="91440" bIns="45720" numCol="1" spcCol="0" rtlCol="0" fromWordArt="0" anchor="ctr" anchorCtr="0" forceAA="0" compatLnSpc="1">
+                        <a:prstTxWarp prst="textNoShape">
+                          <a:avLst/>
+                        </a:prstTxWarp>
+                        <a:noAutofit/>
+                      </wps:bodyPr>
+                    </wps:wsp>
+                  </a:graphicData>
+                </a:graphic>
+                <wp14:sizeRelH relativeFrom="margin">
+                  <wp14:pctWidth>0</wp14:pctWidth>
+                </wp14:sizeRelH>
+                <wp14:sizeRelV relativeFrom="margin">
+                  <wp14:pctHeight>0</wp14:pctHeight>
+                </wp14:sizeRelV>
+              </wp:anchor>
+            </w:drawing>
+          </mc:Choice>
+          <mc:Fallback>
+            <w:pict>
+              <v:shape w14:anchorId="6C2E1430" id="Diagrama de flujo: datos 6" o:spid="_x0000_s1049" type="#_x0000_t111" style="position:absolute;margin-left:126.45pt;margin-top:43.9pt;width:191.5pt;height:29pt;z-index:251743232;visibility:visible;mso-wrap-style:square;mso-width-percent:0;mso-height-percent:0;mso-wrap-distance-left:9pt;mso-wrap-distance-top:0;mso-wrap-distance-right:9pt;mso-wrap-distance-bottom:0;mso-position-horizontal:absolute;mso-position-horizontal-relative:margin;mso-position-vertical:absolute;mso-position-vertical-relative:text;mso-width-percent:0;mso-height-percent:0;mso-width-relative:margin;mso-height-relative:margin;v-text-anchor:middle" o:gfxdata="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" fillcolor="white [3201]" strokecolor="#4472c4 [3204]" strokeweight="1pt">
+                <v:textbox>
+                  <w:txbxContent>
+                    <w:p>
+                      <w:pPr>
+                        <w:jc w:val="center"/>
+                      </w:pPr>
+                      <w:r>
+                        <w:t>INGRESAR VALOR1</w:t>
+                      </w:r>
+                    </w:p>
+                  </w:txbxContent>
+                </v:textbox>
+                <w10:wrap anchorx="margin"/>
+              </v:shape>
+            </w:pict>
+          </mc:Fallback>
+        </mc:AlternateContent>
+      </w:r>
+      <w:r>
+        <w:rPr>
+          <w:b/>
+          <w:bCs/>
+          <w:noProof/>
+          <w:sz w:val="24"/>
+          <w:szCs w:val="24"/>
+        </w:rPr>
+        <mc:AlternateContent>
+          <mc:Choice Requires="wps">
+            <w:drawing>
+              <wp:anchor distT="0" distB="0" distL="114300" distR="114300" simplePos="0" relativeHeight="251742208" behindDoc="0" locked="0" layoutInCell="1" allowOverlap="1" wp14:anchorId="51B00687" wp14:editId="68F7547D">
+                <wp:simplePos x="0" y="0"/>
+                <wp:positionH relativeFrom="column">
+                  <wp:posOffset>2831465</wp:posOffset>
+                </wp:positionH>
+                <wp:positionV relativeFrom="paragraph">
+                  <wp:posOffset>87630</wp:posOffset>
+                </wp:positionV>
+                <wp:extent cx="0" cy="444500"/>
+                <wp:effectExtent l="76200" t="0" r="57150" b="50800"/>
+                <wp:wrapNone/>
+                <wp:docPr id="5" name="Conector recto de flecha 5"/>
+                <wp:cNvGraphicFramePr/>
+                <a:graphic xmlns:a="http://schemas.openxmlformats.org/drawingml/2006/main">
+                  <a:graphicData uri="http://schemas.microsoft.com/office/word/2010/wordprocessingShape">
+                    <wps:wsp>
+                      <wps:cNvCnPr/>
+                      <wps:spPr>
+                        <a:xfrm>
+                          <a:off x="0" y="0"/>
+                          <a:ext cx="0" cy="444500"/>
+                        </a:xfrm>
+                        <a:prstGeom prst="straightConnector1">
+                          <a:avLst/>
+                        </a:prstGeom>
+                        <a:ln>
+                          <a:tailEnd type="triangle"/>
+                        </a:ln>
+                      </wps:spPr>
+                      <wps:style>
+                        <a:lnRef idx="1">
+                          <a:schemeClr val="dk1"/>
+                        </a:lnRef>
+                        <a:fillRef idx="0">
+                          <a:schemeClr val="dk1"/>
+                        </a:fillRef>
+                        <a:effectRef idx="0">
+                          <a:schemeClr val="dk1"/>
+                        </a:effectRef>
+                        <a:fontRef idx="minor">
+                          <a:schemeClr val="tx1"/>
+                        </a:fontRef>
+                      </wps:style>
+                      <wps:bodyPr/>
+                    </wps:wsp>
+                  </a:graphicData>
+                </a:graphic>
+              </wp:anchor>
+            </w:drawing>
+          </mc:Choice>
+          <mc:Fallback>
+            <w:pict>
+              <v:shape w14:anchorId="4668AF76" id="Conector recto de flecha 5" o:spid="_x0000_s1026" type="#_x0000_t32" style="position:absolute;margin-left:222.95pt;margin-top:6.9pt;width:0;height:35pt;z-index:251742208;visibility:visible;mso-wrap-style:square;mso-wrap-distance-left:9pt;mso-wrap-distance-top:0;mso-wrap-distance-right:9pt;mso-wrap-distance-bottom:0;mso-position-horizontal:absolute;mso-position-horizontal-relative:text;mso-position-vertical:absolute;mso-position-vertical-relative:text" o:gfxdata="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" strokecolor="black [3200]" strokeweight=".5pt">
+                <v:stroke endarrow="block" joinstyle="miter"/>
+              </v:shape>
+            </w:pict>
+          </mc:Fallback>
+        </mc:AlternateContent>
+      </w:r>
+      <w:r>
+        <w:rPr>
+          <w:b/>
+          <w:bCs/>
+          <w:sz w:val="24"/>
+          <w:szCs w:val="24"/>
+        </w:rPr>
+        <w:br w:type="page"/>
+      </w:r>
+    </w:p>
+    <w:p>
+      <w:pPr>
         <w:tabs>
           <w:tab w:val="left" w:pos="6510"/>
         </w:tabs>
@@ -18,6 +4148,7 @@
           <w:b/>
           <w:bCs/>
         </w:rPr>
+        <w:lastRenderedPageBreak/>
         <w:t xml:space="preserve">DIAGRAMA DE </w:t>
       </w:r>
       <w:r>
@@ -1575,7 +5706,7 @@
           </mc:Choice>
           <mc:Fallback>
             <w:pict>
-              <v:rect w14:anchorId="6E1E8FE1" id="Rectángulo 17" o:spid="_x0000_s1026" style="position:absolute;left:0;text-align:left;margin-left:-48.6pt;margin-top:19.8pt;width:142.15pt;height:76.6pt;z-index:251679744;visibility:visible;mso-wrap-style:square;mso-width-percent:0;mso-height-percent:0;mso-wrap-distance-left:9pt;mso-wrap-distance-top:0;mso-wrap-distance-right:9pt;mso-wrap-distance-bottom:0;mso-position-horizontal:absolute;mso-position-horizontal-relative:text;mso-position-vertical:absolute;mso-position-vertical-relative:text;mso-width-percent:0;mso-height-percent:0;mso-width-relative:margin;mso-height-relative:margin;v-text-anchor:middle" o:gfxdata="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" fillcolor="white [3201]" strokecolor="#70ad47 [3209]" strokeweight="1pt">
+              <v:rect w14:anchorId="6E1E8FE1" id="Rectángulo 17" o:spid="_x0000_s1050" style="position:absolute;left:0;text-align:left;margin-left:-48.6pt;margin-top:19.8pt;width:142.15pt;height:76.6pt;z-index:251679744;visibility:visible;mso-wrap-style:square;mso-width-percent:0;mso-height-percent:0;mso-wrap-distance-left:9pt;mso-wrap-distance-top:0;mso-wrap-distance-right:9pt;mso-wrap-distance-bottom:0;mso-position-horizontal:absolute;mso-position-horizontal-relative:text;mso-position-vertical:absolute;mso-position-vertical-relative:text;mso-width-percent:0;mso-height-percent:0;mso-width-relative:margin;mso-height-relative:margin;v-text-anchor:middle" o:gfxdata="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" fillcolor="white [3201]" strokecolor="#70ad47 [3209]" strokeweight="1pt">
                 <v:textbox>
                   <w:txbxContent>
                     <w:p>
@@ -1792,7 +5923,7 @@
           </mc:Choice>
           <mc:Fallback>
             <w:pict>
-              <v:rect w14:anchorId="0593DDC3" id="Rectángulo 20" o:spid="_x0000_s1027" style="position:absolute;left:0;text-align:left;margin-left:351.95pt;margin-top:22.55pt;width:155.05pt;height:79.85pt;z-index:251685888;visibility:visible;mso-wrap-style:square;mso-height-percent:0;mso-wrap-distance-left:9pt;mso-wrap-distance-top:0;mso-wrap-distance-right:9pt;mso-wrap-distance-bottom:0;mso-position-horizontal:absolute;mso-position-horizontal-relative:text;mso-position-vertical:absolute;mso-position-vertical-relative:text;mso-height-percent:0;mso-height-relative:margin;v-text-anchor:middle" o:gfxdata="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" fillcolor="white [3201]" strokecolor="#70ad47 [3209]" strokeweight="1pt">
+              <v:rect w14:anchorId="0593DDC3" id="Rectángulo 20" o:spid="_x0000_s1051" style="position:absolute;left:0;text-align:left;margin-left:351.95pt;margin-top:22.55pt;width:155.05pt;height:79.85pt;z-index:251685888;visibility:visible;mso-wrap-style:square;mso-height-percent:0;mso-wrap-distance-left:9pt;mso-wrap-distance-top:0;mso-wrap-distance-right:9pt;mso-wrap-distance-bottom:0;mso-position-horizontal:absolute;mso-position-horizontal-relative:text;mso-position-vertical:absolute;mso-position-vertical-relative:text;mso-height-percent:0;mso-height-relative:margin;v-text-anchor:middle" o:gfxdata="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" fillcolor="white [3201]" strokecolor="#70ad47 [3209]" strokeweight="1pt">
                 <v:textbox>
                   <w:txbxContent>
                     <w:p>
@@ -1952,7 +6083,7 @@
           </mc:Choice>
           <mc:Fallback>
             <w:pict>
-              <v:rect w14:anchorId="12D603CE" id="Rectángulo 15" o:spid="_x0000_s1028" style="position:absolute;left:0;text-align:left;margin-left:144.35pt;margin-top:11.25pt;width:155.1pt;height:55.4pt;z-index:251677696;visibility:visible;mso-wrap-style:square;mso-wrap-distance-left:9pt;mso-wrap-distance-top:0;mso-wrap-distance-right:9pt;mso-wrap-distance-bottom:0;mso-position-horizontal:absolute;mso-position-horizontal-relative:text;mso-position-vertical:absolute;mso-position-vertical-relative:text;v-text-anchor:middle" o:gfxdata="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" fillcolor="white [3201]" strokecolor="#70ad47 [3209]" strokeweight="1pt">
+              <v:rect w14:anchorId="12D603CE" id="Rectángulo 15" o:spid="_x0000_s1052" style="position:absolute;left:0;text-align:left;margin-left:144.35pt;margin-top:11.25pt;width:155.1pt;height:55.4pt;z-index:251677696;visibility:visible;mso-wrap-style:square;mso-wrap-distance-left:9pt;mso-wrap-distance-top:0;mso-wrap-distance-right:9pt;mso-wrap-distance-bottom:0;mso-position-horizontal:absolute;mso-position-horizontal-relative:text;mso-position-vertical:absolute;mso-position-vertical-relative:text;v-text-anchor:middle" o:gfxdata="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" fillcolor="white [3201]" strokecolor="#70ad47 [3209]" strokeweight="1pt">
                 <v:textbox>
                   <w:txbxContent>
                     <w:p>
@@ -2272,7 +6403,7 @@
           </mc:Choice>
           <mc:Fallback>
             <w:pict>
-              <v:rect w14:anchorId="76A268F2" id="Rectángulo 18" o:spid="_x0000_s1029" style="position:absolute;left:0;text-align:left;margin-left:51.1pt;margin-top:108.75pt;width:155.05pt;height:74.75pt;z-index:251681792;visibility:visible;mso-wrap-style:square;mso-width-percent:0;mso-height-percent:0;mso-wrap-distance-left:9pt;mso-wrap-distance-top:0;mso-wrap-distance-right:9pt;mso-wrap-distance-bottom:0;mso-position-horizontal:absolute;mso-position-horizontal-relative:text;mso-position-vertical:absolute;mso-position-vertical-relative:text;mso-width-percent:0;mso-height-percent:0;mso-width-relative:margin;mso-height-relative:margin;v-text-anchor:middle" o:gfxdata="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" fillcolor="white [3201]" strokecolor="#70ad47 [3209]" strokeweight="1pt">
+              <v:rect w14:anchorId="76A268F2" id="Rectángulo 18" o:spid="_x0000_s1053" style="position:absolute;left:0;text-align:left;margin-left:51.1pt;margin-top:108.75pt;width:155.05pt;height:74.75pt;z-index:251681792;visibility:visible;mso-wrap-style:square;mso-width-percent:0;mso-height-percent:0;mso-wrap-distance-left:9pt;mso-wrap-distance-top:0;mso-wrap-distance-right:9pt;mso-wrap-distance-bottom:0;mso-position-horizontal:absolute;mso-position-horizontal-relative:text;mso-position-vertical:absolute;mso-position-vertical-relative:text;mso-width-percent:0;mso-height-percent:0;mso-width-relative:margin;mso-height-relative:margin;v-text-anchor:middle" o:gfxdata="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" fillcolor="white [3201]" strokecolor="#70ad47 [3209]" strokeweight="1pt">
                 <v:textbox>
                   <w:txbxContent>
                     <w:p>
@@ -2916,7 +7047,7 @@
           </mc:Choice>
           <mc:Fallback>
             <w:pict>
-              <v:rect w14:anchorId="6C6B8DDE" id="Rectángulo 19" o:spid="_x0000_s1030" style="position:absolute;left:0;text-align:left;margin-left:264.7pt;margin-top:112.35pt;width:155.05pt;height:76.6pt;z-index:251683840;visibility:visible;mso-wrap-style:square;mso-height-percent:0;mso-wrap-distance-left:9pt;mso-wrap-distance-top:0;mso-wrap-distance-right:9pt;mso-wrap-distance-bottom:0;mso-position-horizontal:absolute;mso-position-horizontal-relative:text;mso-position-vertical:absolute;mso-position-vertical-relative:text;mso-height-percent:0;mso-height-relative:margin;v-text-anchor:middle" o:gfxdata="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" fillcolor="white [3201]" strokecolor="#70ad47 [3209]" strokeweight="1pt">
+              <v:rect w14:anchorId="6C6B8DDE" id="Rectángulo 19" o:spid="_x0000_s1054" style="position:absolute;left:0;text-align:left;margin-left:264.7pt;margin-top:112.35pt;width:155.05pt;height:76.6pt;z-index:251683840;visibility:visible;mso-wrap-style:square;mso-height-percent:0;mso-wrap-distance-left:9pt;mso-wrap-distance-top:0;mso-wrap-distance-right:9pt;mso-wrap-distance-bottom:0;mso-position-horizontal:absolute;mso-position-horizontal-relative:text;mso-position-vertical:absolute;mso-position-vertical-relative:text;mso-height-percent:0;mso-height-relative:margin;v-text-anchor:middle" o:gfxdata="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" fillcolor="white [3201]" strokecolor="#70ad47 [3209]" strokeweight="1pt">
                 <v:textbox>
                   <w:txbxContent>
                     <w:p>
@@ -3102,7 +7233,7 @@
           </mc:Choice>
           <mc:Fallback>
             <w:pict>
-              <v:rect w14:anchorId="5C3B81CC" id="Rectángulo 66" o:spid="_x0000_s1031" style="position:absolute;margin-left:0;margin-top:-43.25pt;width:147.6pt;height:57.6pt;z-index:251738112;visibility:visible;mso-wrap-style:square;mso-width-percent:0;mso-height-percent:0;mso-wrap-distance-left:9pt;mso-wrap-distance-top:0;mso-wrap-distance-right:9pt;mso-wrap-distance-bottom:0;mso-position-horizontal:center;mso-position-horizontal-relative:margin;mso-position-vertical:absolute;mso-position-vertical-relative:text;mso-width-percent:0;mso-height-percent:0;mso-width-relative:margin;mso-height-relative:margin;v-text-anchor:middle" o:gfxdata="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" fillcolor="white [3201]" stroked="f" strokeweight="1pt">
+              <v:rect w14:anchorId="5C3B81CC" id="Rectángulo 66" o:spid="_x0000_s1055" style="position:absolute;margin-left:0;margin-top:-43.25pt;width:147.6pt;height:57.6pt;z-index:251738112;visibility:visible;mso-wrap-style:square;mso-width-percent:0;mso-height-percent:0;mso-wrap-distance-left:9pt;mso-wrap-distance-top:0;mso-wrap-distance-right:9pt;mso-wrap-distance-bottom:0;mso-position-horizontal:center;mso-position-horizontal-relative:margin;mso-position-vertical:absolute;mso-position-vertical-relative:text;mso-width-percent:0;mso-height-percent:0;mso-width-relative:margin;mso-height-relative:margin;v-text-anchor:middle" o:gfxdata="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" fillcolor="white [3201]" stroked="f" strokeweight="1pt">
                 <v:textbox>
                   <w:txbxContent>
                     <w:p>
@@ -3360,11 +7491,7 @@
           </mc:Choice>
           <mc:Fallback>
             <w:pict>
-              <v:shapetype w14:anchorId="4679D37D" id="_x0000_t202" coordsize="21600,21600" o:spt="202" path="m,l,21600r21600,l21600,xe">
-                <v:stroke joinstyle="miter"/>
-                <v:path gradientshapeok="t" o:connecttype="rect"/>
-              </v:shapetype>
-              <v:shape id="Cuadro de texto 57" o:spid="_x0000_s1032" type="#_x0000_t202" style="position:absolute;margin-left:242.1pt;margin-top:85.65pt;width:179.45pt;height:25.65pt;z-index:251729920;visibility:visible;mso-wrap-style:square;mso-width-percent:0;mso-wrap-distance-left:9pt;mso-wrap-distance-top:0;mso-wrap-distance-right:9pt;mso-wrap-distance-bottom:0;mso-position-horizontal:absolute;mso-position-horizontal-relative:text;mso-position-vertical:absolute;mso-position-vertical-relative:text;mso-width-percent:0;mso-width-relative:margin;v-text-anchor:top" o:gfxdata="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" filled="f" stroked="f" strokeweight=".5pt">
+              <v:shape w14:anchorId="4679D37D" id="Cuadro de texto 57" o:spid="_x0000_s1056" type="#_x0000_t202" style="position:absolute;margin-left:242.1pt;margin-top:85.65pt;width:179.45pt;height:25.65pt;z-index:251729920;visibility:visible;mso-wrap-style:square;mso-width-percent:0;mso-wrap-distance-left:9pt;mso-wrap-distance-top:0;mso-wrap-distance-right:9pt;mso-wrap-distance-bottom:0;mso-position-horizontal:absolute;mso-position-horizontal-relative:text;mso-position-vertical:absolute;mso-position-vertical-relative:text;mso-width-percent:0;mso-width-relative:margin;v-text-anchor:top" o:gfxdata="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" filled="f" stroked="f" strokeweight=".5pt">
                 <v:textbox>
                   <w:txbxContent>
                     <w:p>
@@ -3442,7 +7569,7 @@
           </mc:Choice>
           <mc:Fallback>
             <w:pict>
-              <v:shape w14:anchorId="65DE5383" id="Cuadro de texto 56" o:spid="_x0000_s1033" type="#_x0000_t202" style="position:absolute;margin-left:153.3pt;margin-top:535.85pt;width:179.45pt;height:25.65pt;z-index:251727872;visibility:visible;mso-wrap-style:square;mso-width-percent:0;mso-wrap-distance-left:9pt;mso-wrap-distance-top:0;mso-wrap-distance-right:9pt;mso-wrap-distance-bottom:0;mso-position-horizontal:absolute;mso-position-horizontal-relative:text;mso-position-vertical:absolute;mso-position-vertical-relative:text;mso-width-percent:0;mso-width-relative:margin;v-text-anchor:top" o:gfxdata="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" filled="f" stroked="f" strokeweight=".5pt">
+              <v:shape w14:anchorId="65DE5383" id="Cuadro de texto 56" o:spid="_x0000_s1057" type="#_x0000_t202" style="position:absolute;margin-left:153.3pt;margin-top:535.85pt;width:179.45pt;height:25.65pt;z-index:251727872;visibility:visible;mso-wrap-style:square;mso-width-percent:0;mso-wrap-distance-left:9pt;mso-wrap-distance-top:0;mso-wrap-distance-right:9pt;mso-wrap-distance-bottom:0;mso-position-horizontal:absolute;mso-position-horizontal-relative:text;mso-position-vertical:absolute;mso-position-vertical-relative:text;mso-width-percent:0;mso-width-relative:margin;v-text-anchor:top" o:gfxdata="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" filled="f" stroked="f" strokeweight=".5pt">
                 <v:textbox>
                   <w:txbxContent>
                     <w:p>
@@ -3520,7 +7647,7 @@
           </mc:Choice>
           <mc:Fallback>
             <w:pict>
-              <v:shape w14:anchorId="6527A9FC" id="Cuadro de texto 55" o:spid="_x0000_s1034" type="#_x0000_t202" style="position:absolute;margin-left:112.3pt;margin-top:440.1pt;width:179.45pt;height:25.65pt;z-index:251725824;visibility:visible;mso-wrap-style:square;mso-width-percent:0;mso-wrap-distance-left:9pt;mso-wrap-distance-top:0;mso-wrap-distance-right:9pt;mso-wrap-distance-bottom:0;mso-position-horizontal:absolute;mso-position-horizontal-relative:text;mso-position-vertical:absolute;mso-position-vertical-relative:text;mso-width-percent:0;mso-width-relative:margin;v-text-anchor:top" o:gfxdata="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" filled="f" stroked="f" strokeweight=".5pt">
+              <v:shape w14:anchorId="6527A9FC" id="Cuadro de texto 55" o:spid="_x0000_s1058" type="#_x0000_t202" style="position:absolute;margin-left:112.3pt;margin-top:440.1pt;width:179.45pt;height:25.65pt;z-index:251725824;visibility:visible;mso-wrap-style:square;mso-width-percent:0;mso-wrap-distance-left:9pt;mso-wrap-distance-top:0;mso-wrap-distance-right:9pt;mso-wrap-distance-bottom:0;mso-position-horizontal:absolute;mso-position-horizontal-relative:text;mso-position-vertical:absolute;mso-position-vertical-relative:text;mso-width-percent:0;mso-width-relative:margin;v-text-anchor:top" o:gfxdata="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" filled="f" stroked="f" strokeweight=".5pt">
                 <v:textbox>
                   <w:txbxContent>
                     <w:p>
@@ -3916,23 +8043,7 @@
           </mc:Choice>
           <mc:Fallback>
             <w:pict>
-              <v:shapetype w14:anchorId="318074E6" id="_x0000_t176" coordsize="21600,21600" o:spt="176" adj="2700" path="m@0,qx0@0l0@2qy@0,21600l@1,21600qx21600@2l21600@0qy@1,xe">
-                <v:stroke joinstyle="miter"/>
-                <v:formulas>
-                  <v:f eqn="val #0"/>
-                  <v:f eqn="sum width 0 #0"/>
-                  <v:f eqn="sum height 0 #0"/>
-                  <v:f eqn="prod @0 2929 10000"/>
-                  <v:f eqn="sum width 0 @3"/>
-                  <v:f eqn="sum height 0 @3"/>
-                  <v:f eqn="val width"/>
-                  <v:f eqn="val height"/>
-                  <v:f eqn="prod width 1 2"/>
-                  <v:f eqn="prod height 1 2"/>
-                </v:formulas>
-                <v:path gradientshapeok="t" limo="10800,10800" o:connecttype="custom" o:connectlocs="@8,0;0,@9;@8,@7;@6,@9" textboxrect="@3,@3,@4,@5"/>
-              </v:shapetype>
-              <v:shape id="Diagrama de flujo: proceso alternativo 49" o:spid="_x0000_s1035" type="#_x0000_t176" style="position:absolute;margin-left:0;margin-top:476.4pt;width:81.25pt;height:40.9pt;z-index:251719680;visibility:visible;mso-wrap-style:square;mso-width-percent:0;mso-height-percent:0;mso-wrap-distance-left:9pt;mso-wrap-distance-top:0;mso-wrap-distance-right:9pt;mso-wrap-distance-bottom:0;mso-position-horizontal:center;mso-position-horizontal-relative:margin;mso-position-vertical:absolute;mso-position-vertical-relative:text;mso-width-percent:0;mso-height-percent:0;mso-width-relative:margin;mso-height-relative:margin;v-text-anchor:middle" o:gfxdata="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" fillcolor="white [3201]" strokecolor="black [3200]" strokeweight="1pt">
+              <v:shape w14:anchorId="318074E6" id="Diagrama de flujo: proceso alternativo 49" o:spid="_x0000_s1059" type="#_x0000_t176" style="position:absolute;margin-left:0;margin-top:476.4pt;width:81.25pt;height:40.9pt;z-index:251719680;visibility:visible;mso-wrap-style:square;mso-width-percent:0;mso-height-percent:0;mso-wrap-distance-left:9pt;mso-wrap-distance-top:0;mso-wrap-distance-right:9pt;mso-wrap-distance-bottom:0;mso-position-horizontal:center;mso-position-horizontal-relative:margin;mso-position-vertical:absolute;mso-position-vertical-relative:text;mso-width-percent:0;mso-height-percent:0;mso-width-relative:margin;mso-height-relative:margin;v-text-anchor:middle" o:gfxdata="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" fillcolor="white [3201]" strokecolor="black [3200]" strokeweight="1pt">
                 <v:textbox>
                   <w:txbxContent>
                     <w:p>
@@ -4050,7 +8161,7 @@
           </mc:Choice>
           <mc:Fallback>
             <w:pict>
-              <v:shape w14:anchorId="60183FB3" id="Diagrama de flujo: proceso alternativo 45" o:spid="_x0000_s1036" type="#_x0000_t176" style="position:absolute;margin-left:0;margin-top:382.9pt;width:81.25pt;height:40.9pt;z-index:251714560;visibility:visible;mso-wrap-style:square;mso-width-percent:0;mso-height-percent:0;mso-wrap-distance-left:9pt;mso-wrap-distance-top:0;mso-wrap-distance-right:9pt;mso-wrap-distance-bottom:0;mso-position-horizontal:center;mso-position-horizontal-relative:margin;mso-position-vertical:absolute;mso-position-vertical-relative:text;mso-width-percent:0;mso-height-percent:0;mso-width-relative:margin;mso-height-relative:margin;v-text-anchor:middle" o:gfxdata="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" fillcolor="white [3201]" strokecolor="black [3200]" strokeweight="1pt">
+              <v:shape w14:anchorId="60183FB3" id="Diagrama de flujo: proceso alternativo 45" o:spid="_x0000_s1060" type="#_x0000_t176" style="position:absolute;margin-left:0;margin-top:382.9pt;width:81.25pt;height:40.9pt;z-index:251714560;visibility:visible;mso-wrap-style:square;mso-width-percent:0;mso-height-percent:0;mso-wrap-distance-left:9pt;mso-wrap-distance-top:0;mso-wrap-distance-right:9pt;mso-wrap-distance-bottom:0;mso-position-horizontal:center;mso-position-horizontal-relative:margin;mso-position-vertical:absolute;mso-position-vertical-relative:text;mso-width-percent:0;mso-height-percent:0;mso-width-relative:margin;mso-height-relative:margin;v-text-anchor:middle" o:gfxdata="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" fillcolor="white [3201]" strokecolor="black [3200]" strokeweight="1pt">
                 <v:textbox>
                   <w:txbxContent>
                     <w:p>
@@ -4140,7 +8251,7 @@
           </mc:Choice>
           <mc:Fallback>
             <w:pict>
-              <v:shape w14:anchorId="1BA282A4" id="Cuadro de texto 48" o:spid="_x0000_s1037" type="#_x0000_t202" style="position:absolute;margin-left:110.2pt;margin-top:339.8pt;width:179.45pt;height:25.65pt;z-index:251717632;visibility:visible;mso-wrap-style:square;mso-width-percent:0;mso-wrap-distance-left:9pt;mso-wrap-distance-top:0;mso-wrap-distance-right:9pt;mso-wrap-distance-bottom:0;mso-position-horizontal:absolute;mso-position-horizontal-relative:text;mso-position-vertical:absolute;mso-position-vertical-relative:text;mso-width-percent:0;mso-width-relative:margin;v-text-anchor:top" o:gfxdata="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" filled="f" stroked="f" strokeweight=".5pt">
+              <v:shape w14:anchorId="1BA282A4" id="Cuadro de texto 48" o:spid="_x0000_s1061" type="#_x0000_t202" style="position:absolute;margin-left:110.2pt;margin-top:339.8pt;width:179.45pt;height:25.65pt;z-index:251717632;visibility:visible;mso-wrap-style:square;mso-width-percent:0;mso-wrap-distance-left:9pt;mso-wrap-distance-top:0;mso-wrap-distance-right:9pt;mso-wrap-distance-bottom:0;mso-position-horizontal:absolute;mso-position-horizontal-relative:text;mso-position-vertical:absolute;mso-position-vertical-relative:text;mso-width-percent:0;mso-width-relative:margin;v-text-anchor:top" o:gfxdata="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" filled="f" stroked="f" strokeweight=".5pt">
                 <v:textbox>
                   <w:txbxContent>
                     <w:p>
@@ -4284,7 +8395,7 @@
           </mc:Choice>
           <mc:Fallback>
             <w:pict>
-              <v:shape w14:anchorId="488BA084" id="Cuadro de texto 44" o:spid="_x0000_s1038" type="#_x0000_t202" style="position:absolute;margin-left:112.35pt;margin-top:228.2pt;width:179.45pt;height:25.65pt;z-index:251712512;visibility:visible;mso-wrap-style:square;mso-width-percent:0;mso-wrap-distance-left:9pt;mso-wrap-distance-top:0;mso-wrap-distance-right:9pt;mso-wrap-distance-bottom:0;mso-position-horizontal:absolute;mso-position-horizontal-relative:text;mso-position-vertical:absolute;mso-position-vertical-relative:text;mso-width-percent:0;mso-width-relative:margin;v-text-anchor:top" o:gfxdata="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" filled="f" stroked="f" strokeweight=".5pt">
+              <v:shape w14:anchorId="488BA084" id="Cuadro de texto 44" o:spid="_x0000_s1062" type="#_x0000_t202" style="position:absolute;margin-left:112.35pt;margin-top:228.2pt;width:179.45pt;height:25.65pt;z-index:251712512;visibility:visible;mso-wrap-style:square;mso-width-percent:0;mso-wrap-distance-left:9pt;mso-wrap-distance-top:0;mso-wrap-distance-right:9pt;mso-wrap-distance-bottom:0;mso-position-horizontal:absolute;mso-position-horizontal-relative:text;mso-position-vertical:absolute;mso-position-vertical-relative:text;mso-width-percent:0;mso-width-relative:margin;v-text-anchor:top" o:gfxdata="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" filled="f" stroked="f" strokeweight=".5pt">
                 <v:textbox>
                   <w:txbxContent>
                     <w:p>
@@ -4430,7 +8541,7 @@
           </mc:Choice>
           <mc:Fallback>
             <w:pict>
-              <v:shape w14:anchorId="054D1A60" id="Cuadro de texto 39" o:spid="_x0000_s1039" type="#_x0000_t202" style="position:absolute;margin-left:314.7pt;margin-top:214.55pt;width:176.2pt;height:50.75pt;z-index:251707392;visibility:visible;mso-wrap-style:square;mso-height-percent:0;mso-wrap-distance-left:9pt;mso-wrap-distance-top:0;mso-wrap-distance-right:9pt;mso-wrap-distance-bottom:0;mso-position-horizontal:absolute;mso-position-horizontal-relative:text;mso-position-vertical:absolute;mso-position-vertical-relative:text;mso-height-percent:0;mso-height-relative:margin;v-text-anchor:top" o:gfxdata="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" fillcolor="white [3201]" stroked="f" strokeweight=".5pt">
+              <v:shape w14:anchorId="054D1A60" id="Cuadro de texto 39" o:spid="_x0000_s1063" type="#_x0000_t202" style="position:absolute;margin-left:314.7pt;margin-top:214.55pt;width:176.2pt;height:50.75pt;z-index:251707392;visibility:visible;mso-wrap-style:square;mso-height-percent:0;mso-wrap-distance-left:9pt;mso-wrap-distance-top:0;mso-wrap-distance-right:9pt;mso-wrap-distance-bottom:0;mso-position-horizontal:absolute;mso-position-horizontal-relative:text;mso-position-vertical:absolute;mso-position-vertical-relative:text;mso-height-percent:0;mso-height-relative:margin;v-text-anchor:top" o:gfxdata="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" fillcolor="white [3201]" stroked="f" strokeweight=".5pt">
                 <v:textbox>
                   <w:txbxContent>
                     <w:p>
@@ -4542,7 +8653,7 @@
           </mc:Choice>
           <mc:Fallback>
             <w:pict>
-              <v:shape w14:anchorId="34A48F41" id="Diagrama de flujo: proceso alternativo 41" o:spid="_x0000_s1040" type="#_x0000_t176" style="position:absolute;margin-left:0;margin-top:263.95pt;width:81.25pt;height:62.2pt;z-index:251710464;visibility:visible;mso-wrap-style:square;mso-width-percent:0;mso-height-percent:0;mso-wrap-distance-left:9pt;mso-wrap-distance-top:0;mso-wrap-distance-right:9pt;mso-wrap-distance-bottom:0;mso-position-horizontal:center;mso-position-horizontal-relative:margin;mso-position-vertical:absolute;mso-position-vertical-relative:text;mso-width-percent:0;mso-height-percent:0;mso-width-relative:margin;mso-height-relative:margin;v-text-anchor:middle" o:gfxdata="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" fillcolor="white [3201]" strokecolor="black [3200]" strokeweight="1pt">
+              <v:shape w14:anchorId="34A48F41" id="Diagrama de flujo: proceso alternativo 41" o:spid="_x0000_s1064" type="#_x0000_t176" style="position:absolute;margin-left:0;margin-top:263.95pt;width:81.25pt;height:62.2pt;z-index:251710464;visibility:visible;mso-wrap-style:square;mso-width-percent:0;mso-height-percent:0;mso-wrap-distance-left:9pt;mso-wrap-distance-top:0;mso-wrap-distance-right:9pt;mso-wrap-distance-bottom:0;mso-position-horizontal:center;mso-position-horizontal-relative:margin;mso-position-vertical:absolute;mso-position-vertical-relative:text;mso-width-percent:0;mso-height-percent:0;mso-width-relative:margin;mso-height-relative:margin;v-text-anchor:middle" o:gfxdata="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" fillcolor="white [3201]" strokecolor="black [3200]" strokeweight="1pt">
                 <v:textbox>
                   <w:txbxContent>
                     <w:p>
@@ -4797,7 +8908,7 @@
           </mc:Choice>
           <mc:Fallback>
             <w:pict>
-              <v:shape w14:anchorId="1CFDB95A" id="Diagrama de flujo: proceso alternativo 37" o:spid="_x0000_s1041" type="#_x0000_t176" style="position:absolute;margin-left:318pt;margin-top:146.7pt;width:81.25pt;height:62.2pt;z-index:251705344;visibility:visible;mso-wrap-style:square;mso-width-percent:0;mso-height-percent:0;mso-wrap-distance-left:9pt;mso-wrap-distance-top:0;mso-wrap-distance-right:9pt;mso-wrap-distance-bottom:0;mso-position-horizontal:absolute;mso-position-horizontal-relative:margin;mso-position-vertical:absolute;mso-position-vertical-relative:text;mso-width-percent:0;mso-height-percent:0;mso-width-relative:margin;mso-height-relative:margin;v-text-anchor:middle" o:gfxdata="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" fillcolor="white [3201]" strokecolor="black [3200]" strokeweight="1pt">
+              <v:shape w14:anchorId="1CFDB95A" id="Diagrama de flujo: proceso alternativo 37" o:spid="_x0000_s1065" type="#_x0000_t176" style="position:absolute;margin-left:318pt;margin-top:146.7pt;width:81.25pt;height:62.2pt;z-index:251705344;visibility:visible;mso-wrap-style:square;mso-width-percent:0;mso-height-percent:0;mso-wrap-distance-left:9pt;mso-wrap-distance-top:0;mso-wrap-distance-right:9pt;mso-wrap-distance-bottom:0;mso-position-horizontal:absolute;mso-position-horizontal-relative:margin;mso-position-vertical:absolute;mso-position-vertical-relative:text;mso-width-percent:0;mso-height-percent:0;mso-width-relative:margin;mso-height-relative:margin;v-text-anchor:middle" o:gfxdata="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" fillcolor="white [3201]" strokecolor="black [3200]" strokeweight="1pt">
                 <v:textbox>
                   <w:txbxContent>
                     <w:p>
@@ -4979,7 +9090,7 @@
           </mc:Choice>
           <mc:Fallback>
             <w:pict>
-              <v:shape w14:anchorId="1FA4E3F3" id="Diagrama de flujo: proceso alternativo 35" o:spid="_x0000_s1042" type="#_x0000_t176" style="position:absolute;margin-left:0;margin-top:141.25pt;width:81.25pt;height:62.2pt;z-index:251702272;visibility:visible;mso-wrap-style:square;mso-width-percent:0;mso-height-percent:0;mso-wrap-distance-left:9pt;mso-wrap-distance-top:0;mso-wrap-distance-right:9pt;mso-wrap-distance-bottom:0;mso-position-horizontal:center;mso-position-horizontal-relative:margin;mso-position-vertical:absolute;mso-position-vertical-relative:text;mso-width-percent:0;mso-height-percent:0;mso-width-relative:margin;mso-height-relative:margin;v-text-anchor:middle" o:gfxdata="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" fillcolor="white [3201]" strokecolor="black [3200]" strokeweight="1pt">
+              <v:shape w14:anchorId="1FA4E3F3" id="Diagrama de flujo: proceso alternativo 35" o:spid="_x0000_s1066" type="#_x0000_t176" style="position:absolute;margin-left:0;margin-top:141.25pt;width:81.25pt;height:62.2pt;z-index:251702272;visibility:visible;mso-wrap-style:square;mso-width-percent:0;mso-height-percent:0;mso-wrap-distance-left:9pt;mso-wrap-distance-top:0;mso-wrap-distance-right:9pt;mso-wrap-distance-bottom:0;mso-position-horizontal:center;mso-position-horizontal-relative:margin;mso-position-vertical:absolute;mso-position-vertical-relative:text;mso-width-percent:0;mso-height-percent:0;mso-width-relative:margin;mso-height-relative:margin;v-text-anchor:middle" o:gfxdata="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" fillcolor="white [3201]" strokecolor="black [3200]" strokeweight="1pt">
                 <v:textbox>
                   <w:txbxContent>
                     <w:p>
@@ -5096,7 +9207,7 @@
           </mc:Choice>
           <mc:Fallback>
             <w:pict>
-              <v:shape w14:anchorId="556B8170" id="Diagrama de flujo: proceso alternativo 30" o:spid="_x0000_s1043" type="#_x0000_t176" style="position:absolute;margin-left:180.6pt;margin-top:24.8pt;width:81.25pt;height:62.2pt;z-index:251698176;visibility:visible;mso-wrap-style:square;mso-width-percent:0;mso-height-percent:0;mso-wrap-distance-left:9pt;mso-wrap-distance-top:0;mso-wrap-distance-right:9pt;mso-wrap-distance-bottom:0;mso-position-horizontal:absolute;mso-position-horizontal-relative:text;mso-position-vertical:absolute;mso-position-vertical-relative:text;mso-width-percent:0;mso-height-percent:0;mso-width-relative:margin;mso-height-relative:margin;v-text-anchor:middle" o:gfxdata="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" fillcolor="white [3201]" strokecolor="black [3200]" strokeweight="1pt">
+              <v:shape w14:anchorId="556B8170" id="Diagrama de flujo: proceso alternativo 30" o:spid="_x0000_s1067" type="#_x0000_t176" style="position:absolute;margin-left:180.6pt;margin-top:24.8pt;width:81.25pt;height:62.2pt;z-index:251698176;visibility:visible;mso-wrap-style:square;mso-width-percent:0;mso-height-percent:0;mso-wrap-distance-left:9pt;mso-wrap-distance-top:0;mso-wrap-distance-right:9pt;mso-wrap-distance-bottom:0;mso-position-horizontal:absolute;mso-position-horizontal-relative:text;mso-position-vertical:absolute;mso-position-vertical-relative:text;mso-width-percent:0;mso-height-percent:0;mso-width-relative:margin;mso-height-relative:margin;v-text-anchor:middle" o:gfxdata="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" fillcolor="white [3201]" strokecolor="black [3200]" strokeweight="1pt">
                 <v:textbox>
                   <w:txbxContent>
                     <w:p>
@@ -5383,7 +9494,7 @@
           </mc:Choice>
           <mc:Fallback>
             <w:pict>
-              <v:shape w14:anchorId="5F0834F4" id="Diagrama de flujo: proceso alternativo 62" o:spid="_x0000_s1044" type="#_x0000_t176" style="position:absolute;left:0;text-align:left;margin-left:0;margin-top:168.5pt;width:278.2pt;height:35.45pt;z-index:251735040;visibility:visible;mso-wrap-style:square;mso-height-percent:0;mso-wrap-distance-left:9pt;mso-wrap-distance-top:0;mso-wrap-distance-right:9pt;mso-wrap-distance-bottom:0;mso-position-horizontal:center;mso-position-horizontal-relative:margin;mso-position-vertical:absolute;mso-position-vertical-relative:text;mso-height-percent:0;mso-height-relative:margin;v-text-anchor:middle" o:gfxdata="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" fillcolor="white [3201]" strokecolor="#70ad47 [3209]" strokeweight="1pt">
+              <v:shape w14:anchorId="5F0834F4" id="Diagrama de flujo: proceso alternativo 62" o:spid="_x0000_s1068" type="#_x0000_t176" style="position:absolute;left:0;text-align:left;margin-left:0;margin-top:168.5pt;width:278.2pt;height:35.45pt;z-index:251735040;visibility:visible;mso-wrap-style:square;mso-height-percent:0;mso-wrap-distance-left:9pt;mso-wrap-distance-top:0;mso-wrap-distance-right:9pt;mso-wrap-distance-bottom:0;mso-position-horizontal:center;mso-position-horizontal-relative:margin;mso-position-vertical:absolute;mso-position-vertical-relative:text;mso-height-percent:0;mso-height-relative:margin;v-text-anchor:middle" o:gfxdata="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" fillcolor="white [3201]" strokecolor="#70ad47 [3209]" strokeweight="1pt">
                 <v:textbox>
                   <w:txbxContent>
                     <w:p>
@@ -5480,7 +9591,7 @@
           </mc:Choice>
           <mc:Fallback>
             <w:pict>
-              <v:shape w14:anchorId="6DEAF0D5" id="Diagrama de flujo: proceso alternativo 61" o:spid="_x0000_s1045" type="#_x0000_t176" style="position:absolute;left:0;text-align:left;margin-left:0;margin-top:82.85pt;width:278.2pt;height:35.45pt;z-index:251732992;visibility:visible;mso-wrap-style:square;mso-height-percent:0;mso-wrap-distance-left:9pt;mso-wrap-distance-top:0;mso-wrap-distance-right:9pt;mso-wrap-distance-bottom:0;mso-position-horizontal:center;mso-position-horizontal-relative:margin;mso-position-vertical:absolute;mso-position-vertical-relative:text;mso-height-percent:0;mso-height-relative:margin;v-text-anchor:middle" o:gfxdata="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" fillcolor="white [3201]" strokecolor="#70ad47 [3209]" strokeweight="1pt">
+              <v:shape w14:anchorId="6DEAF0D5" id="Diagrama de flujo: proceso alternativo 61" o:spid="_x0000_s1069" type="#_x0000_t176" style="position:absolute;left:0;text-align:left;margin-left:0;margin-top:82.85pt;width:278.2pt;height:35.45pt;z-index:251732992;visibility:visible;mso-wrap-style:square;mso-height-percent:0;mso-wrap-distance-left:9pt;mso-wrap-distance-top:0;mso-wrap-distance-right:9pt;mso-wrap-distance-bottom:0;mso-position-horizontal:center;mso-position-horizontal-relative:margin;mso-position-vertical:absolute;mso-position-vertical-relative:text;mso-height-percent:0;mso-height-relative:margin;v-text-anchor:middle" o:gfxdata="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" fillcolor="white [3201]" strokecolor="#70ad47 [3209]" strokeweight="1pt">
                 <v:textbox>
                   <w:txbxContent>
                     <w:p>
@@ -5577,7 +9688,7 @@
           </mc:Choice>
           <mc:Fallback>
             <w:pict>
-              <v:shape w14:anchorId="5803234C" id="Diagrama de flujo: proceso alternativo 58" o:spid="_x0000_s1046" type="#_x0000_t176" style="position:absolute;left:0;text-align:left;margin-left:86.75pt;margin-top:4.7pt;width:278.2pt;height:35.45pt;z-index:251730944;visibility:visible;mso-wrap-style:square;mso-height-percent:0;mso-wrap-distance-left:9pt;mso-wrap-distance-top:0;mso-wrap-distance-right:9pt;mso-wrap-distance-bottom:0;mso-position-horizontal:absolute;mso-position-horizontal-relative:text;mso-position-vertical:absolute;mso-position-vertical-relative:text;mso-height-percent:0;mso-height-relative:margin;v-text-anchor:middle" o:gfxdata="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" fillcolor="white [3201]" strokecolor="#70ad47 [3209]" strokeweight="1pt">
+              <v:shape w14:anchorId="5803234C" id="Diagrama de flujo: proceso alternativo 58" o:spid="_x0000_s1070" type="#_x0000_t176" style="position:absolute;left:0;text-align:left;margin-left:86.75pt;margin-top:4.7pt;width:278.2pt;height:35.45pt;z-index:251730944;visibility:visible;mso-wrap-style:square;mso-height-percent:0;mso-wrap-distance-left:9pt;mso-wrap-distance-top:0;mso-wrap-distance-right:9pt;mso-wrap-distance-bottom:0;mso-position-horizontal:absolute;mso-position-horizontal-relative:text;mso-position-vertical:absolute;mso-position-vertical-relative:text;mso-height-percent:0;mso-height-relative:margin;v-text-anchor:middle" o:gfxdata="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" fillcolor="white [3201]" strokecolor="#70ad47 [3209]" strokeweight="1pt">
                 <v:textbox>
                   <w:txbxContent>
                     <w:p>
@@ -5649,6 +9760,98 @@
 <file path=word/numbering.xml><?xml version="1.0" encoding="utf-8"?>
 <w:numbering xmlns:wpc="http://schemas.microsoft.com/office/word/2010/wordprocessingCanvas" xmlns:cx="http://schemas.microsoft.com/office/drawing/2014/chartex" xmlns:cx1="http://schemas.microsoft.com/office/drawing/2015/9/8/chartex" xmlns:cx2="http://schemas.microsoft.com/office/drawing/2015/10/21/chartex" xmlns:cx3="http://schemas.microsoft.com/office/drawing/2016/5/9/chartex" xmlns:cx4="http://schemas.microsoft.com/office/drawing/2016/5/10/chartex" xmlns:cx5="http://schemas.microsoft.com/office/drawing/2016/5/11/chartex" xmlns:cx6="http://schemas.microsoft.com/office/drawing/2016/5/12/chartex" xmlns:cx7="http://schemas.microsoft.com/office/drawing/2016/5/13/chartex" xmlns:cx8="http://schemas.microsoft.com/office/drawing/2016/5/14/chartex" xmlns:mc="http://schemas.openxmlformats.org/markup-compatibility/2006" xmlns:aink="http://schemas.microsoft.com/office/drawing/2016/ink" xmlns:am3d="http://schemas.microsoft.com/office/drawing/2017/model3d" xmlns:o="urn:schemas-microsoft-com:office:office" xmlns:r="http://schemas.openxmlformats.org/officeDocument/2006/relationships" xmlns:m="http://schemas.openxmlformats.org/officeDocument/2006/math" xmlns:v="urn:schemas-microsoft-com:vml" xmlns:wp14="http://schemas.microsoft.com/office/word/2010/wordprocessingDrawing" xmlns:wp="http://schemas.openxmlformats.org/drawingml/2006/wordprocessingDrawing" xmlns:w10="urn:schemas-microsoft-com:office:word" xmlns:w="http://schemas.openxmlformats.org/wordprocessingml/2006/main" xmlns:w14="http://schemas.microsoft.com/office/word/2010/wordml" xmlns:w15="http://schemas.microsoft.com/office/word/2012/wordml" xmlns:w16cid="http://schemas.microsoft.com/office/word/2016/wordml/cid" xmlns:w16se="http://schemas.microsoft.com/office/word/2015/wordml/symex" xmlns:wpg="http://schemas.microsoft.com/office/word/2010/wordprocessingGroup" xmlns:wpi="http://schemas.microsoft.com/office/word/2010/wordprocessingInk" xmlns:wne="http://schemas.microsoft.com/office/word/2006/wordml" xmlns:wps="http://schemas.microsoft.com/office/word/2010/wordprocessingShape" mc:Ignorable="w14 w15 w16se w16cid wp14">
   <w:abstractNum w:abstractNumId="0" w15:restartNumberingAfterBreak="0">
+    <w:nsid w:val="557D5922"/>
+    <w:multiLevelType w:val="hybridMultilevel"/>
+    <w:tmpl w:val="30823312"/>
+    <w:lvl w:ilvl="0" w:tplc="86A4E8F0">
+      <w:start w:val="1"/>
+      <w:numFmt w:val="decimal"/>
+      <w:lvlText w:val="%1."/>
+      <w:lvlJc w:val="left"/>
+      <w:pPr>
+        <w:ind w:left="720" w:hanging="360"/>
+      </w:pPr>
+      <w:rPr>
+        <w:b/>
+      </w:rPr>
+    </w:lvl>
+    <w:lvl w:ilvl="1" w:tplc="988E08B2">
+      <w:start w:val="1"/>
+      <w:numFmt w:val="lowerLetter"/>
+      <w:lvlText w:val="%2."/>
+      <w:lvlJc w:val="left"/>
+      <w:pPr>
+        <w:ind w:left="360" w:hanging="360"/>
+      </w:pPr>
+      <w:rPr>
+        <w:b w:val="0"/>
+      </w:rPr>
+    </w:lvl>
+    <w:lvl w:ilvl="2" w:tplc="0409001B" w:tentative="1">
+      <w:start w:val="1"/>
+      <w:numFmt w:val="lowerRoman"/>
+      <w:lvlText w:val="%3."/>
+      <w:lvlJc w:val="right"/>
+      <w:pPr>
+        <w:ind w:left="2160" w:hanging="180"/>
+      </w:pPr>
+    </w:lvl>
+    <w:lvl w:ilvl="3" w:tplc="0409000F" w:tentative="1">
+      <w:start w:val="1"/>
+      <w:numFmt w:val="decimal"/>
+      <w:lvlText w:val="%4."/>
+      <w:lvlJc w:val="left"/>
+      <w:pPr>
+        <w:ind w:left="2880" w:hanging="360"/>
+      </w:pPr>
+    </w:lvl>
+    <w:lvl w:ilvl="4" w:tplc="04090019" w:tentative="1">
+      <w:start w:val="1"/>
+      <w:numFmt w:val="lowerLetter"/>
+      <w:lvlText w:val="%5."/>
+      <w:lvlJc w:val="left"/>
+      <w:pPr>
+        <w:ind w:left="3600" w:hanging="360"/>
+      </w:pPr>
+    </w:lvl>
+    <w:lvl w:ilvl="5" w:tplc="0409001B" w:tentative="1">
+      <w:start w:val="1"/>
+      <w:numFmt w:val="lowerRoman"/>
+      <w:lvlText w:val="%6."/>
+      <w:lvlJc w:val="right"/>
+      <w:pPr>
+        <w:ind w:left="4320" w:hanging="180"/>
+      </w:pPr>
+    </w:lvl>
+    <w:lvl w:ilvl="6" w:tplc="0409000F" w:tentative="1">
+      <w:start w:val="1"/>
+      <w:numFmt w:val="decimal"/>
+      <w:lvlText w:val="%7."/>
+      <w:lvlJc w:val="left"/>
+      <w:pPr>
+        <w:ind w:left="5040" w:hanging="360"/>
+      </w:pPr>
+    </w:lvl>
+    <w:lvl w:ilvl="7" w:tplc="04090019" w:tentative="1">
+      <w:start w:val="1"/>
+      <w:numFmt w:val="lowerLetter"/>
+      <w:lvlText w:val="%8."/>
+      <w:lvlJc w:val="left"/>
+      <w:pPr>
+        <w:ind w:left="5760" w:hanging="360"/>
+      </w:pPr>
+    </w:lvl>
+    <w:lvl w:ilvl="8" w:tplc="0409001B" w:tentative="1">
+      <w:start w:val="1"/>
+      <w:numFmt w:val="lowerRoman"/>
+      <w:lvlText w:val="%9."/>
+      <w:lvlJc w:val="right"/>
+      <w:pPr>
+        <w:ind w:left="6480" w:hanging="180"/>
+      </w:pPr>
+    </w:lvl>
+  </w:abstractNum>
+  <w:abstractNum w:abstractNumId="1" w15:restartNumberingAfterBreak="0">
     <w:nsid w:val="77110A36"/>
     <w:multiLevelType w:val="hybridMultilevel"/>
     <w:tmpl w:val="856CED68"/>
@@ -5761,6 +9964,9 @@
     </w:lvl>
   </w:abstractNum>
   <w:num w:numId="1">
+    <w:abstractNumId w:val="1"/>
+  </w:num>
+  <w:num w:numId="2">
     <w:abstractNumId w:val="0"/>
   </w:num>
 </w:numbering>

</xml_diff>